<commit_message>
Edited the repo and near to be finished
</commit_message>
<xml_diff>
--- a/RelazioneProgetto.docx
+++ b/RelazioneProgetto.docx
@@ -522,7 +522,7 @@
     </w:p>
     <w:p>
       <w:pPr>
-        <w:pStyle w:val="Titolo1"/>
+        <w:pStyle w:val="Heading1"/>
         <w:rPr>
           <w:rFonts w:ascii="SF Pro Bold" w:eastAsia="CMBX12" w:hAnsi="SF Pro Bold"/>
           <w:color w:val="auto"/>
@@ -570,7 +570,7 @@
     </w:p>
     <w:p>
       <w:pPr>
-        <w:pStyle w:val="Paragrafoelenco"/>
+        <w:pStyle w:val="ListParagraph"/>
         <w:numPr>
           <w:ilvl w:val="0"/>
           <w:numId w:val="2"/>
@@ -579,7 +579,7 @@
       </w:pPr>
       <w:r>
         <w:rPr>
-          <w:rStyle w:val="Enfasigrassetto"/>
+          <w:rStyle w:val="Strong"/>
         </w:rPr>
         <w:t>Riduzione dei Costi:</w:t>
       </w:r>
@@ -589,7 +589,7 @@
     </w:p>
     <w:p>
       <w:pPr>
-        <w:pStyle w:val="Paragrafoelenco"/>
+        <w:pStyle w:val="ListParagraph"/>
         <w:numPr>
           <w:ilvl w:val="0"/>
           <w:numId w:val="2"/>
@@ -598,7 +598,7 @@
       </w:pPr>
       <w:r>
         <w:rPr>
-          <w:rStyle w:val="Enfasigrassetto"/>
+          <w:rStyle w:val="Strong"/>
         </w:rPr>
         <w:t>Maggiore Fedeltà del Cliente:</w:t>
       </w:r>
@@ -608,7 +608,7 @@
     </w:p>
     <w:p>
       <w:pPr>
-        <w:pStyle w:val="Paragrafoelenco"/>
+        <w:pStyle w:val="ListParagraph"/>
         <w:numPr>
           <w:ilvl w:val="0"/>
           <w:numId w:val="2"/>
@@ -617,7 +617,7 @@
       </w:pPr>
       <w:r>
         <w:rPr>
-          <w:rStyle w:val="Enfasigrassetto"/>
+          <w:rStyle w:val="Strong"/>
         </w:rPr>
         <w:t>Innovazione e Competitività:</w:t>
       </w:r>
@@ -647,7 +647,7 @@
     </w:p>
     <w:p>
       <w:pPr>
-        <w:pStyle w:val="Paragrafoelenco"/>
+        <w:pStyle w:val="ListParagraph"/>
         <w:numPr>
           <w:ilvl w:val="0"/>
           <w:numId w:val="3"/>
@@ -662,7 +662,7 @@
       </w:pPr>
       <w:r>
         <w:rPr>
-          <w:rStyle w:val="Enfasigrassetto"/>
+          <w:rStyle w:val="Strong"/>
         </w:rPr>
         <w:t>Esperienza di Acquisto Personalizzata:</w:t>
       </w:r>
@@ -672,7 +672,7 @@
     </w:p>
     <w:p>
       <w:pPr>
-        <w:pStyle w:val="Paragrafoelenco"/>
+        <w:pStyle w:val="ListParagraph"/>
         <w:numPr>
           <w:ilvl w:val="0"/>
           <w:numId w:val="3"/>
@@ -687,7 +687,7 @@
       </w:pPr>
       <w:r>
         <w:rPr>
-          <w:rStyle w:val="Enfasigrassetto"/>
+          <w:rStyle w:val="Strong"/>
         </w:rPr>
         <w:t>Maggiore Soddisfazione:</w:t>
       </w:r>
@@ -697,7 +697,7 @@
     </w:p>
     <w:p>
       <w:pPr>
-        <w:pStyle w:val="Paragrafoelenco"/>
+        <w:pStyle w:val="ListParagraph"/>
         <w:numPr>
           <w:ilvl w:val="0"/>
           <w:numId w:val="3"/>
@@ -712,7 +712,7 @@
       </w:pPr>
       <w:r>
         <w:rPr>
-          <w:rStyle w:val="Enfasigrassetto"/>
+          <w:rStyle w:val="Strong"/>
         </w:rPr>
         <w:t>Contributo alla Sostenibilità:</w:t>
       </w:r>
@@ -986,7 +986,7 @@
     </w:p>
     <w:p>
       <w:pPr>
-        <w:pStyle w:val="Titolo1"/>
+        <w:pStyle w:val="Heading1"/>
         <w:rPr>
           <w:rFonts w:ascii="SF Pro Bold" w:hAnsi="SF Pro Bold"/>
           <w:color w:val="auto"/>
@@ -1090,7 +1090,7 @@
     </w:p>
     <w:p>
       <w:pPr>
-        <w:pStyle w:val="Titolo2"/>
+        <w:pStyle w:val="Heading2"/>
         <w:rPr>
           <w:rFonts w:ascii="SF Pro Bold" w:hAnsi="SF Pro Bold"/>
           <w:color w:val="auto"/>
@@ -1120,7 +1120,7 @@
     </w:p>
     <w:p>
       <w:pPr>
-        <w:pStyle w:val="Paragrafoelenco"/>
+        <w:pStyle w:val="ListParagraph"/>
         <w:numPr>
           <w:ilvl w:val="0"/>
           <w:numId w:val="4"/>
@@ -1129,13 +1129,18 @@
       <w:r>
         <w:t>Dividere per categoria i tipi di vestiti che si possono configurare (</w:t>
       </w:r>
+      <w:proofErr w:type="spellStart"/>
       <w:proofErr w:type="gramStart"/>
       <w:r>
         <w:t>Upper,Lower</w:t>
       </w:r>
       <w:proofErr w:type="gramEnd"/>
       <w:r>
-        <w:t xml:space="preserve">,Accessory e </w:t>
+        <w:t>,Accessory</w:t>
+      </w:r>
+      <w:proofErr w:type="spellEnd"/>
+      <w:r>
+        <w:t xml:space="preserve"> e </w:t>
       </w:r>
       <w:proofErr w:type="spellStart"/>
       <w:r>
@@ -1148,7 +1153,7 @@
     </w:p>
     <w:p>
       <w:pPr>
-        <w:pStyle w:val="Paragrafoelenco"/>
+        <w:pStyle w:val="ListParagraph"/>
         <w:numPr>
           <w:ilvl w:val="0"/>
           <w:numId w:val="4"/>
@@ -1160,7 +1165,7 @@
     </w:p>
     <w:p>
       <w:pPr>
-        <w:pStyle w:val="Paragrafoelenco"/>
+        <w:pStyle w:val="ListParagraph"/>
         <w:numPr>
           <w:ilvl w:val="0"/>
           <w:numId w:val="4"/>
@@ -1193,7 +1198,7 @@
     </w:p>
     <w:p>
       <w:pPr>
-        <w:pStyle w:val="Paragrafoelenco"/>
+        <w:pStyle w:val="ListParagraph"/>
         <w:numPr>
           <w:ilvl w:val="0"/>
           <w:numId w:val="4"/>
@@ -1237,7 +1242,7 @@
     </w:p>
     <w:p>
       <w:pPr>
-        <w:pStyle w:val="Paragrafoelenco"/>
+        <w:pStyle w:val="ListParagraph"/>
         <w:numPr>
           <w:ilvl w:val="0"/>
           <w:numId w:val="4"/>
@@ -1252,7 +1257,7 @@
     </w:p>
     <w:p>
       <w:pPr>
-        <w:pStyle w:val="Titolo2"/>
+        <w:pStyle w:val="Heading2"/>
         <w:rPr>
           <w:rFonts w:ascii="SF Pro Bold" w:hAnsi="SF Pro Bold"/>
           <w:color w:val="auto"/>
@@ -1300,15 +1305,12 @@
         <w:t>’</w:t>
       </w:r>
       <w:r>
-        <w:t>applicazione, sono</w:t>
-      </w:r>
-      <w:r>
-        <w:t xml:space="preserve"> state impiegate le seguenti API:</w:t>
-      </w:r>
-    </w:p>
-    <w:p>
-      <w:pPr>
-        <w:pStyle w:val="Paragrafoelenco"/>
+        <w:t>applicazione, sono state impiegate le seguenti API:</w:t>
+      </w:r>
+    </w:p>
+    <w:p>
+      <w:pPr>
+        <w:pStyle w:val="ListParagraph"/>
         <w:numPr>
           <w:ilvl w:val="0"/>
           <w:numId w:val="5"/>
@@ -1335,10 +1337,7 @@
       </w:r>
       <w:proofErr w:type="spellEnd"/>
       <w:r>
-        <w:t xml:space="preserve"> data. Fornisce varie </w:t>
-      </w:r>
-      <w:r>
-        <w:t>funzionalit</w:t>
+        <w:t xml:space="preserve"> data. Fornisce varie funzionalit</w:t>
       </w:r>
       <w:r>
         <w:t>à,</w:t>
@@ -1355,7 +1354,7 @@
     </w:p>
     <w:p>
       <w:pPr>
-        <w:pStyle w:val="Paragrafoelenco"/>
+        <w:pStyle w:val="ListParagraph"/>
         <w:numPr>
           <w:ilvl w:val="0"/>
           <w:numId w:val="5"/>
@@ -1452,14 +1451,12 @@
       <w:r>
         <w:t xml:space="preserve"> OWL forniti dalla versione corrente di Jena </w:t>
       </w:r>
-      <w:proofErr w:type="gramStart"/>
       <w:r>
         <w:t xml:space="preserve">è </w:t>
       </w:r>
       <w:r>
-        <w:t xml:space="preserve"> completo</w:t>
-      </w:r>
-      <w:proofErr w:type="gramEnd"/>
+        <w:t>completo</w:t>
+      </w:r>
       <w:r>
         <w:t xml:space="preserve"> </w:t>
       </w:r>
@@ -1489,7 +1486,7 @@
     </w:p>
     <w:p>
       <w:pPr>
-        <w:pStyle w:val="Titolo2"/>
+        <w:pStyle w:val="Heading2"/>
         <w:rPr>
           <w:rFonts w:ascii="SF Pro Bold" w:hAnsi="SF Pro Bold"/>
           <w:color w:val="auto"/>
@@ -1517,642 +1514,2227 @@
     </w:p>
     <w:p>
       <w:pPr>
-        <w:jc w:val="both"/>
-      </w:pPr>
-    </w:p>
-    <w:p>
-      <w:pPr>
-        <w:jc w:val="both"/>
-      </w:pPr>
-    </w:p>
-    <w:p>
-      <w:pPr>
-        <w:jc w:val="both"/>
-      </w:pPr>
-    </w:p>
-    <w:p>
-      <w:pPr>
-        <w:jc w:val="both"/>
-      </w:pPr>
-    </w:p>
-    <w:p>
-      <w:pPr>
-        <w:jc w:val="both"/>
-      </w:pPr>
-    </w:p>
-    <w:p>
-      <w:pPr>
-        <w:jc w:val="both"/>
-      </w:pPr>
-    </w:p>
-    <w:p>
-      <w:pPr>
-        <w:jc w:val="both"/>
-      </w:pPr>
-    </w:p>
-    <w:p>
-      <w:pPr>
-        <w:jc w:val="both"/>
-      </w:pPr>
-    </w:p>
-    <w:p>
-      <w:pPr>
-        <w:jc w:val="both"/>
-      </w:pPr>
-    </w:p>
-    <w:p>
-      <w:pPr>
-        <w:pStyle w:val="Titolo1"/>
+        <w:pStyle w:val="Heading2"/>
+        <w:rPr>
+          <w:rFonts w:ascii="SF Pro Bold" w:hAnsi="SF Pro Bold"/>
+          <w:color w:val="auto"/>
+          <w:sz w:val="56"/>
+          <w:szCs w:val="48"/>
+        </w:rPr>
+      </w:pPr>
+      <w:r>
         <w:rPr>
           <w:rFonts w:ascii="SF Pro Bold" w:hAnsi="SF Pro Bold"/>
           <w:color w:val="auto"/>
           <w:sz w:val="52"/>
           <w:szCs w:val="52"/>
         </w:rPr>
-      </w:pPr>
-      <w:r>
+        <w:t>Utilizzo effettivo dell’ontologia</w:t>
+      </w:r>
+    </w:p>
+    <w:p>
+      <w:pPr>
+        <w:jc w:val="both"/>
+      </w:pPr>
+      <w:r>
+        <w:t xml:space="preserve">Le query SPARQL sono utilizzate per interrogare l'ontologia del configuratore di vestiti, permettendo di estrarre informazioni dettagliate sulle classi, le sottoclassi, gli individui e le loro proprietà. </w:t>
+      </w:r>
+    </w:p>
+    <w:p>
+      <w:pPr>
+        <w:jc w:val="both"/>
+      </w:pPr>
+      <w:r>
+        <w:t>Il prefisso che viene utilizzato sarebbe questo</w:t>
+      </w:r>
+    </w:p>
+    <w:p>
+      <w:pPr>
+        <w:rPr>
+          <w:rFonts w:ascii="Monaspace Argon" w:hAnsi="Monaspace Argon"/>
+          <w:sz w:val="20"/>
+          <w:szCs w:val="16"/>
+          <w:lang w:val="en-GB"/>
+        </w:rPr>
+      </w:pPr>
+      <w:r>
+        <w:rPr>
+          <w:rFonts w:ascii="Monaspace Argon" w:hAnsi="Monaspace Argon"/>
+          <w:sz w:val="20"/>
+          <w:szCs w:val="16"/>
+          <w:lang w:val="en-GB"/>
+        </w:rPr>
+        <w:t xml:space="preserve">PREFIX </w:t>
+      </w:r>
+      <w:proofErr w:type="spellStart"/>
+      <w:r>
+        <w:rPr>
+          <w:rFonts w:ascii="Monaspace Argon" w:hAnsi="Monaspace Argon"/>
+          <w:sz w:val="20"/>
+          <w:szCs w:val="16"/>
+          <w:lang w:val="en-GB"/>
+        </w:rPr>
+        <w:t>xsd</w:t>
+      </w:r>
+      <w:proofErr w:type="spellEnd"/>
+      <w:r>
+        <w:rPr>
+          <w:rFonts w:ascii="Monaspace Argon" w:hAnsi="Monaspace Argon"/>
+          <w:sz w:val="20"/>
+          <w:szCs w:val="16"/>
+          <w:lang w:val="en-GB"/>
+        </w:rPr>
+        <w:t>: &lt;http://www.w3.org/2001/XMLSchema#&gt;</w:t>
+      </w:r>
+      <w:r>
+        <w:rPr>
+          <w:rFonts w:ascii="Monaspace Argon" w:hAnsi="Monaspace Argon"/>
+          <w:sz w:val="20"/>
+          <w:szCs w:val="16"/>
+          <w:lang w:val="en-GB"/>
+        </w:rPr>
+        <w:br/>
+        <w:t>PREFIX owl: &lt;http://www.w3.org/2002/07/owl#&gt;</w:t>
+      </w:r>
+      <w:r>
+        <w:rPr>
+          <w:rFonts w:ascii="Monaspace Argon" w:hAnsi="Monaspace Argon"/>
+          <w:sz w:val="20"/>
+          <w:szCs w:val="16"/>
+          <w:lang w:val="en-GB"/>
+        </w:rPr>
+        <w:br/>
+        <w:t xml:space="preserve">PREFIX </w:t>
+      </w:r>
+      <w:proofErr w:type="spellStart"/>
+      <w:r>
+        <w:rPr>
+          <w:rFonts w:ascii="Monaspace Argon" w:hAnsi="Monaspace Argon"/>
+          <w:sz w:val="20"/>
+          <w:szCs w:val="16"/>
+          <w:lang w:val="en-GB"/>
+        </w:rPr>
+        <w:t>rdf</w:t>
+      </w:r>
+      <w:proofErr w:type="spellEnd"/>
+      <w:r>
+        <w:rPr>
+          <w:rFonts w:ascii="Monaspace Argon" w:hAnsi="Monaspace Argon"/>
+          <w:sz w:val="20"/>
+          <w:szCs w:val="16"/>
+          <w:lang w:val="en-GB"/>
+        </w:rPr>
+        <w:t>: &lt;http://www.w3.org/1999/02/22-rdf-syntax-ns#&gt;</w:t>
+      </w:r>
+      <w:r>
+        <w:rPr>
+          <w:rFonts w:ascii="Monaspace Argon" w:hAnsi="Monaspace Argon"/>
+          <w:sz w:val="20"/>
+          <w:szCs w:val="16"/>
+          <w:lang w:val="en-GB"/>
+        </w:rPr>
+        <w:br/>
+        <w:t xml:space="preserve">PREFIX </w:t>
+      </w:r>
+      <w:proofErr w:type="spellStart"/>
+      <w:r>
+        <w:rPr>
+          <w:rFonts w:ascii="Monaspace Argon" w:hAnsi="Monaspace Argon"/>
+          <w:sz w:val="20"/>
+          <w:szCs w:val="16"/>
+          <w:lang w:val="en-GB"/>
+        </w:rPr>
+        <w:t>rdfs</w:t>
+      </w:r>
+      <w:proofErr w:type="spellEnd"/>
+      <w:r>
+        <w:rPr>
+          <w:rFonts w:ascii="Monaspace Argon" w:hAnsi="Monaspace Argon"/>
+          <w:sz w:val="20"/>
+          <w:szCs w:val="16"/>
+          <w:lang w:val="en-GB"/>
+        </w:rPr>
+        <w:t>:</w:t>
+      </w:r>
+      <w:r>
+        <w:rPr>
+          <w:rFonts w:ascii="Monaspace Argon" w:hAnsi="Monaspace Argon"/>
+          <w:sz w:val="20"/>
+          <w:szCs w:val="16"/>
+          <w:lang w:val="en-GB"/>
+        </w:rPr>
+        <w:t xml:space="preserve"> </w:t>
+      </w:r>
+      <w:r>
+        <w:rPr>
+          <w:rFonts w:ascii="Monaspace Argon" w:hAnsi="Monaspace Argon"/>
+          <w:sz w:val="20"/>
+          <w:szCs w:val="16"/>
+          <w:lang w:val="en-GB"/>
+        </w:rPr>
+        <w:t xml:space="preserve">&lt;http://www.w3.org/2000/01/rdf-schema#&gt;    </w:t>
+      </w:r>
+      <w:r>
+        <w:rPr>
+          <w:rFonts w:ascii="Monaspace Argon" w:hAnsi="Monaspace Argon"/>
+          <w:sz w:val="20"/>
+          <w:szCs w:val="16"/>
+          <w:lang w:val="en-GB"/>
+        </w:rPr>
+        <w:br/>
+        <w:t>PREFIX cp:</w:t>
+      </w:r>
+      <w:r>
+        <w:rPr>
+          <w:rFonts w:ascii="Monaspace Argon" w:hAnsi="Monaspace Argon"/>
+          <w:sz w:val="20"/>
+          <w:szCs w:val="16"/>
+          <w:lang w:val="en-GB"/>
+        </w:rPr>
+        <w:t xml:space="preserve">  &lt;</w:t>
+      </w:r>
+      <w:r>
+        <w:rPr>
+          <w:rFonts w:ascii="Monaspace Argon" w:hAnsi="Monaspace Argon"/>
+          <w:sz w:val="20"/>
+          <w:szCs w:val="16"/>
+          <w:lang w:val="en-GB"/>
+        </w:rPr>
+        <w:t>https://www.unicam.it/cs/daniloquattrini/TheClothesProject#&gt;</w:t>
+      </w:r>
+      <w:r>
+        <w:rPr>
+          <w:rFonts w:ascii="Monaspace Argon" w:hAnsi="Monaspace Argon"/>
+          <w:sz w:val="20"/>
+          <w:szCs w:val="16"/>
+          <w:lang w:val="en-GB"/>
+        </w:rPr>
+        <w:br/>
+        <w:t xml:space="preserve">PREFIX </w:t>
+      </w:r>
+      <w:proofErr w:type="spellStart"/>
+      <w:r>
+        <w:rPr>
+          <w:rFonts w:ascii="Monaspace Argon" w:hAnsi="Monaspace Argon"/>
+          <w:sz w:val="20"/>
+          <w:szCs w:val="16"/>
+          <w:lang w:val="en-GB"/>
+        </w:rPr>
+        <w:t>dbo</w:t>
+      </w:r>
+      <w:proofErr w:type="spellEnd"/>
+      <w:r>
+        <w:rPr>
+          <w:rFonts w:ascii="Monaspace Argon" w:hAnsi="Monaspace Argon"/>
+          <w:sz w:val="20"/>
+          <w:szCs w:val="16"/>
+          <w:lang w:val="en-GB"/>
+        </w:rPr>
+        <w:t>: &lt;http://dbpedia.org/ontology/&gt;</w:t>
+      </w:r>
+    </w:p>
+    <w:p>
+      <w:pPr>
+        <w:jc w:val="both"/>
+        <w:rPr>
+          <w:lang w:val="en-GB"/>
+        </w:rPr>
+      </w:pPr>
+    </w:p>
+    <w:p>
+      <w:pPr>
+        <w:jc w:val="both"/>
+      </w:pPr>
+      <w:r>
+        <w:lastRenderedPageBreak/>
+        <w:t>Di seguito</w:t>
+      </w:r>
+      <w:r>
+        <w:t xml:space="preserve"> invece </w:t>
+      </w:r>
+      <w:r>
+        <w:t>viene fornita una descrizione delle principali query SPARQL utilizzate nel progetto e del loro utilizzo.</w:t>
+      </w:r>
+    </w:p>
+    <w:p>
+      <w:pPr>
+        <w:pStyle w:val="Heading2"/>
+        <w:rPr>
+          <w:rFonts w:ascii="SF Pro Bold" w:hAnsi="SF Pro Bold"/>
+          <w:color w:val="auto"/>
+          <w:sz w:val="44"/>
+          <w:szCs w:val="44"/>
+        </w:rPr>
+      </w:pPr>
+      <w:r>
+        <w:rPr>
+          <w:rFonts w:ascii="SF Pro Bold" w:hAnsi="SF Pro Bold"/>
+          <w:color w:val="auto"/>
+          <w:sz w:val="44"/>
+          <w:szCs w:val="44"/>
+        </w:rPr>
+        <w:t>Visualizzazione dei target</w:t>
+      </w:r>
+    </w:p>
+    <w:p>
+      <w:r>
+        <w:t>Con questa query l</w:t>
+      </w:r>
+      <w:r>
+        <w:t xml:space="preserve">’utente potrà scegliere all’inizio il </w:t>
+      </w:r>
+      <w:r>
+        <w:t>targ</w:t>
+      </w:r>
+      <w:r>
+        <w:t>e</w:t>
+      </w:r>
+      <w:r>
+        <w:t>t</w:t>
+      </w:r>
+      <w:r>
+        <w:t xml:space="preserve"> cui si vuole creare quel determinato vestito</w:t>
+      </w:r>
+      <w:r>
+        <w:t xml:space="preserve"> selezionando le sottoclassi di </w:t>
+      </w:r>
+      <w:proofErr w:type="spellStart"/>
+      <w:proofErr w:type="gramStart"/>
+      <w:r>
+        <w:rPr>
+          <w:rFonts w:ascii="Monaspace Argon" w:hAnsi="Monaspace Argon"/>
+          <w:sz w:val="24"/>
+          <w:szCs w:val="20"/>
+        </w:rPr>
+        <w:t>cp:Target</w:t>
+      </w:r>
+      <w:proofErr w:type="spellEnd"/>
+      <w:proofErr w:type="gramEnd"/>
+      <w:r>
+        <w:rPr>
+          <w:rFonts w:ascii="Monaspace Argon" w:hAnsi="Monaspace Argon"/>
+          <w:sz w:val="24"/>
+          <w:szCs w:val="20"/>
+        </w:rPr>
+        <w:t>.</w:t>
+      </w:r>
+    </w:p>
+    <w:p>
+      <w:pPr>
+        <w:rPr>
+          <w:rFonts w:ascii="Monaspace Argon" w:hAnsi="Monaspace Argon"/>
+          <w:sz w:val="24"/>
+          <w:szCs w:val="20"/>
+          <w:lang w:val="en-GB"/>
+        </w:rPr>
+      </w:pPr>
+      <w:r>
+        <w:rPr>
+          <w:rFonts w:ascii="Monaspace Argon" w:hAnsi="Monaspace Argon"/>
+          <w:sz w:val="24"/>
+          <w:szCs w:val="20"/>
+          <w:lang w:val="en-GB"/>
+        </w:rPr>
+        <w:t xml:space="preserve">SELECT </w:t>
+      </w:r>
+      <w:proofErr w:type="gramStart"/>
+      <w:r>
+        <w:rPr>
+          <w:rFonts w:ascii="Monaspace Argon" w:hAnsi="Monaspace Argon"/>
+          <w:sz w:val="24"/>
+          <w:szCs w:val="20"/>
+          <w:lang w:val="en-GB"/>
+        </w:rPr>
+        <w:t>DISTINCT</w:t>
+      </w:r>
+      <w:r>
+        <w:rPr>
+          <w:rFonts w:ascii="Monaspace Argon" w:hAnsi="Monaspace Argon"/>
+          <w:sz w:val="24"/>
+          <w:szCs w:val="20"/>
+          <w:lang w:val="en-GB"/>
+        </w:rPr>
+        <w:t xml:space="preserve"> </w:t>
+      </w:r>
+      <w:r>
+        <w:rPr>
+          <w:rFonts w:ascii="Monaspace Argon" w:hAnsi="Monaspace Argon"/>
+          <w:sz w:val="24"/>
+          <w:szCs w:val="20"/>
+          <w:lang w:val="en-GB"/>
+        </w:rPr>
+        <w:t>?label</w:t>
+      </w:r>
+      <w:proofErr w:type="gramEnd"/>
+      <w:r>
+        <w:rPr>
+          <w:rFonts w:ascii="Monaspace Argon" w:hAnsi="Monaspace Argon"/>
+          <w:sz w:val="24"/>
+          <w:szCs w:val="20"/>
+          <w:lang w:val="en-GB"/>
+        </w:rPr>
+        <w:t xml:space="preserve"> ?value </w:t>
+      </w:r>
+    </w:p>
+    <w:p>
+      <w:pPr>
+        <w:rPr>
+          <w:rFonts w:ascii="Monaspace Argon" w:hAnsi="Monaspace Argon"/>
+          <w:sz w:val="24"/>
+          <w:szCs w:val="20"/>
+          <w:lang w:val="en-GB"/>
+        </w:rPr>
+      </w:pPr>
+      <w:proofErr w:type="gramStart"/>
+      <w:r>
+        <w:rPr>
+          <w:rFonts w:ascii="Monaspace Argon" w:hAnsi="Monaspace Argon"/>
+          <w:sz w:val="24"/>
+          <w:szCs w:val="20"/>
+          <w:lang w:val="en-GB"/>
+        </w:rPr>
+        <w:t>WHERE</w:t>
+      </w:r>
+      <w:proofErr w:type="gramEnd"/>
+      <w:r>
+        <w:rPr>
+          <w:rFonts w:ascii="Monaspace Argon" w:hAnsi="Monaspace Argon"/>
+          <w:sz w:val="24"/>
+          <w:szCs w:val="20"/>
+          <w:lang w:val="en-GB"/>
+        </w:rPr>
+        <w:t xml:space="preserve"> </w:t>
+      </w:r>
+    </w:p>
+    <w:p>
+      <w:pPr>
+        <w:ind w:firstLine="708"/>
+        <w:rPr>
+          <w:rFonts w:ascii="Monaspace Argon" w:hAnsi="Monaspace Argon"/>
+          <w:sz w:val="24"/>
+          <w:szCs w:val="20"/>
+          <w:lang w:val="en-GB"/>
+        </w:rPr>
+      </w:pPr>
+      <w:r>
+        <w:rPr>
+          <w:rFonts w:ascii="Monaspace Argon" w:hAnsi="Monaspace Argon"/>
+          <w:sz w:val="24"/>
+          <w:szCs w:val="20"/>
+          <w:lang w:val="en-GB"/>
+        </w:rPr>
+        <w:t xml:space="preserve">{ </w:t>
+      </w:r>
+    </w:p>
+    <w:p>
+      <w:pPr>
+        <w:ind w:left="708" w:firstLine="708"/>
+        <w:rPr>
+          <w:rFonts w:ascii="Monaspace Argon" w:hAnsi="Monaspace Argon"/>
+          <w:sz w:val="24"/>
+          <w:szCs w:val="20"/>
+          <w:lang w:val="en-GB"/>
+        </w:rPr>
+      </w:pPr>
+      <w:proofErr w:type="gramStart"/>
+      <w:r>
+        <w:rPr>
+          <w:rFonts w:ascii="Monaspace Argon" w:hAnsi="Monaspace Argon"/>
+          <w:sz w:val="24"/>
+          <w:szCs w:val="20"/>
+          <w:lang w:val="en-GB"/>
+        </w:rPr>
+        <w:t>?target</w:t>
+      </w:r>
+      <w:proofErr w:type="gramEnd"/>
+      <w:r>
+        <w:rPr>
+          <w:rFonts w:ascii="Monaspace Argon" w:hAnsi="Monaspace Argon"/>
+          <w:sz w:val="24"/>
+          <w:szCs w:val="20"/>
+          <w:lang w:val="en-GB"/>
+        </w:rPr>
+        <w:t xml:space="preserve"> </w:t>
+      </w:r>
+      <w:proofErr w:type="spellStart"/>
+      <w:r>
+        <w:rPr>
+          <w:rFonts w:ascii="Monaspace Argon" w:hAnsi="Monaspace Argon"/>
+          <w:sz w:val="24"/>
+          <w:szCs w:val="20"/>
+          <w:lang w:val="en-GB"/>
+        </w:rPr>
+        <w:t>rdfs:subClassOf</w:t>
+      </w:r>
+      <w:proofErr w:type="spellEnd"/>
+      <w:r>
+        <w:rPr>
+          <w:rFonts w:ascii="Monaspace Argon" w:hAnsi="Monaspace Argon"/>
+          <w:sz w:val="24"/>
+          <w:szCs w:val="20"/>
+          <w:lang w:val="en-GB"/>
+        </w:rPr>
+        <w:t xml:space="preserve"> </w:t>
+      </w:r>
+      <w:proofErr w:type="spellStart"/>
+      <w:r>
+        <w:rPr>
+          <w:rFonts w:ascii="Monaspace Argon" w:hAnsi="Monaspace Argon"/>
+          <w:sz w:val="24"/>
+          <w:szCs w:val="20"/>
+          <w:lang w:val="en-GB"/>
+        </w:rPr>
+        <w:t>cp:Target</w:t>
+      </w:r>
+      <w:proofErr w:type="spellEnd"/>
+      <w:r>
+        <w:rPr>
+          <w:rFonts w:ascii="Monaspace Argon" w:hAnsi="Monaspace Argon"/>
+          <w:sz w:val="24"/>
+          <w:szCs w:val="20"/>
+          <w:lang w:val="en-GB"/>
+        </w:rPr>
+        <w:t xml:space="preserve">. </w:t>
+      </w:r>
+    </w:p>
+    <w:p>
+      <w:pPr>
+        <w:ind w:left="708" w:firstLine="708"/>
+        <w:rPr>
+          <w:rFonts w:ascii="Monaspace Argon" w:hAnsi="Monaspace Argon"/>
+          <w:sz w:val="24"/>
+          <w:szCs w:val="20"/>
+          <w:lang w:val="en-GB"/>
+        </w:rPr>
+      </w:pPr>
+      <w:r>
+        <w:rPr>
+          <w:rFonts w:ascii="Monaspace Argon" w:hAnsi="Monaspace Argon"/>
+          <w:sz w:val="24"/>
+          <w:szCs w:val="20"/>
+          <w:lang w:val="en-GB"/>
+        </w:rPr>
+        <w:t>BIND(</w:t>
+      </w:r>
+      <w:proofErr w:type="gramStart"/>
+      <w:r>
+        <w:rPr>
+          <w:rFonts w:ascii="Monaspace Argon" w:hAnsi="Monaspace Argon"/>
+          <w:sz w:val="24"/>
+          <w:szCs w:val="20"/>
+          <w:lang w:val="en-GB"/>
+        </w:rPr>
+        <w:t>(?target</w:t>
+      </w:r>
+      <w:proofErr w:type="gramEnd"/>
+      <w:r>
+        <w:rPr>
+          <w:rFonts w:ascii="Monaspace Argon" w:hAnsi="Monaspace Argon"/>
+          <w:sz w:val="24"/>
+          <w:szCs w:val="20"/>
+          <w:lang w:val="en-GB"/>
+        </w:rPr>
+        <w:t xml:space="preserve">) AS ?label). </w:t>
+      </w:r>
+    </w:p>
+    <w:p>
+      <w:pPr>
+        <w:ind w:left="708" w:firstLine="708"/>
+        <w:rPr>
+          <w:rFonts w:ascii="Monaspace Argon" w:hAnsi="Monaspace Argon"/>
+          <w:sz w:val="24"/>
+          <w:szCs w:val="20"/>
+          <w:lang w:val="en-GB"/>
+        </w:rPr>
+      </w:pPr>
+      <w:proofErr w:type="gramStart"/>
+      <w:r>
+        <w:rPr>
+          <w:rFonts w:ascii="Monaspace Argon" w:hAnsi="Monaspace Argon"/>
+          <w:sz w:val="24"/>
+          <w:szCs w:val="20"/>
+          <w:lang w:val="en-GB"/>
+        </w:rPr>
+        <w:t>?target</w:t>
+      </w:r>
+      <w:proofErr w:type="gramEnd"/>
+      <w:r>
+        <w:rPr>
+          <w:rFonts w:ascii="Monaspace Argon" w:hAnsi="Monaspace Argon"/>
+          <w:sz w:val="24"/>
+          <w:szCs w:val="20"/>
+          <w:lang w:val="en-GB"/>
+        </w:rPr>
+        <w:t xml:space="preserve"> </w:t>
+      </w:r>
+      <w:proofErr w:type="spellStart"/>
+      <w:r>
+        <w:rPr>
+          <w:rFonts w:ascii="Monaspace Argon" w:hAnsi="Monaspace Argon"/>
+          <w:sz w:val="24"/>
+          <w:szCs w:val="20"/>
+          <w:lang w:val="en-GB"/>
+        </w:rPr>
+        <w:t>rdfs:label</w:t>
+      </w:r>
+      <w:proofErr w:type="spellEnd"/>
+      <w:r>
+        <w:rPr>
+          <w:rFonts w:ascii="Monaspace Argon" w:hAnsi="Monaspace Argon"/>
+          <w:sz w:val="24"/>
+          <w:szCs w:val="20"/>
+          <w:lang w:val="en-GB"/>
+        </w:rPr>
+        <w:t xml:space="preserve"> ?value </w:t>
+      </w:r>
+    </w:p>
+    <w:p>
+      <w:pPr>
+        <w:rPr>
+          <w:rFonts w:ascii="Monaspace Argon" w:hAnsi="Monaspace Argon"/>
+          <w:sz w:val="24"/>
+          <w:szCs w:val="20"/>
+        </w:rPr>
+      </w:pPr>
+      <w:r>
+        <w:rPr>
+          <w:rFonts w:ascii="Monaspace Argon" w:hAnsi="Monaspace Argon"/>
+          <w:sz w:val="24"/>
+          <w:szCs w:val="20"/>
+          <w:lang w:val="en-GB"/>
+        </w:rPr>
+        <w:t xml:space="preserve"> </w:t>
+      </w:r>
+      <w:r>
+        <w:rPr>
+          <w:rFonts w:ascii="Monaspace Argon" w:hAnsi="Monaspace Argon"/>
+          <w:sz w:val="24"/>
+          <w:szCs w:val="20"/>
+        </w:rPr>
+        <w:t>}</w:t>
+      </w:r>
+    </w:p>
+    <w:p>
+      <w:pPr>
+        <w:pStyle w:val="Heading2"/>
+        <w:rPr>
+          <w:rFonts w:ascii="SF Pro Bold" w:hAnsi="SF Pro Bold"/>
+          <w:color w:val="auto"/>
+          <w:sz w:val="44"/>
+          <w:szCs w:val="44"/>
+        </w:rPr>
+      </w:pPr>
+      <w:r>
+        <w:rPr>
+          <w:rFonts w:ascii="SF Pro Bold" w:hAnsi="SF Pro Bold"/>
+          <w:color w:val="auto"/>
+          <w:sz w:val="44"/>
+          <w:szCs w:val="44"/>
+        </w:rPr>
+        <w:t>Consulta lista dei vestiti</w:t>
+      </w:r>
+    </w:p>
+    <w:p>
+      <w:r>
+        <w:t xml:space="preserve">Dopo la scelta del target l’utente verrà indirizzato nella scelta di categoria di vestiti di interesse, che sono divise in </w:t>
+      </w:r>
+      <w:proofErr w:type="spellStart"/>
+      <w:proofErr w:type="gramStart"/>
+      <w:r>
+        <w:t>Upper,Lower</w:t>
+      </w:r>
+      <w:proofErr w:type="spellEnd"/>
+      <w:proofErr w:type="gramEnd"/>
+      <w:r>
+        <w:t xml:space="preserve">, </w:t>
+      </w:r>
+      <w:proofErr w:type="spellStart"/>
+      <w:r>
+        <w:t>Shoes</w:t>
+      </w:r>
+      <w:proofErr w:type="spellEnd"/>
+      <w:r>
+        <w:t xml:space="preserve"> e </w:t>
+      </w:r>
+      <w:proofErr w:type="spellStart"/>
+      <w:r>
+        <w:t>Accessory</w:t>
+      </w:r>
+      <w:proofErr w:type="spellEnd"/>
+      <w:r>
+        <w:t>.</w:t>
+      </w:r>
+    </w:p>
+    <w:p>
+      <w:pPr>
+        <w:rPr>
+          <w:rFonts w:ascii="Monaspace Argon" w:hAnsi="Monaspace Argon"/>
+          <w:sz w:val="24"/>
+          <w:szCs w:val="20"/>
+          <w:lang w:val="en-GB"/>
+        </w:rPr>
+      </w:pPr>
+      <w:proofErr w:type="gramStart"/>
+      <w:r>
+        <w:rPr>
+          <w:rFonts w:ascii="Monaspace Argon" w:hAnsi="Monaspace Argon"/>
+          <w:sz w:val="24"/>
+          <w:szCs w:val="20"/>
+          <w:lang w:val="en-GB"/>
+        </w:rPr>
+        <w:t>SELECT ?label</w:t>
+      </w:r>
+      <w:proofErr w:type="gramEnd"/>
+      <w:r>
+        <w:rPr>
+          <w:rFonts w:ascii="Monaspace Argon" w:hAnsi="Monaspace Argon"/>
+          <w:sz w:val="24"/>
+          <w:szCs w:val="20"/>
+          <w:lang w:val="en-GB"/>
+        </w:rPr>
+        <w:t xml:space="preserve"> ?value  </w:t>
+      </w:r>
+    </w:p>
+    <w:p>
+      <w:pPr>
+        <w:rPr>
+          <w:rFonts w:ascii="Monaspace Argon" w:hAnsi="Monaspace Argon"/>
+          <w:sz w:val="24"/>
+          <w:szCs w:val="20"/>
+          <w:lang w:val="en-GB"/>
+        </w:rPr>
+      </w:pPr>
+      <w:proofErr w:type="gramStart"/>
+      <w:r>
+        <w:rPr>
+          <w:rFonts w:ascii="Monaspace Argon" w:hAnsi="Monaspace Argon"/>
+          <w:sz w:val="24"/>
+          <w:szCs w:val="20"/>
+          <w:lang w:val="en-GB"/>
+        </w:rPr>
+        <w:t>WHERE</w:t>
+      </w:r>
+      <w:proofErr w:type="gramEnd"/>
+    </w:p>
+    <w:p>
+      <w:pPr>
+        <w:rPr>
+          <w:rFonts w:ascii="Monaspace Argon" w:hAnsi="Monaspace Argon"/>
+          <w:sz w:val="24"/>
+          <w:szCs w:val="20"/>
+          <w:lang w:val="en-GB"/>
+        </w:rPr>
+      </w:pPr>
+      <w:r>
+        <w:rPr>
+          <w:rFonts w:ascii="Monaspace Argon" w:hAnsi="Monaspace Argon"/>
+          <w:sz w:val="24"/>
+          <w:szCs w:val="20"/>
+          <w:lang w:val="en-GB"/>
+        </w:rPr>
+        <w:t xml:space="preserve"> </w:t>
+      </w:r>
+      <w:r>
+        <w:rPr>
+          <w:rFonts w:ascii="Monaspace Argon" w:hAnsi="Monaspace Argon"/>
+          <w:sz w:val="24"/>
+          <w:szCs w:val="20"/>
+          <w:lang w:val="en-GB"/>
+        </w:rPr>
+        <w:tab/>
+      </w:r>
+      <w:r>
+        <w:rPr>
+          <w:rFonts w:ascii="Monaspace Argon" w:hAnsi="Monaspace Argon"/>
+          <w:sz w:val="24"/>
+          <w:szCs w:val="20"/>
+          <w:lang w:val="en-GB"/>
+        </w:rPr>
+        <w:t xml:space="preserve">{ </w:t>
+      </w:r>
+    </w:p>
+    <w:p>
+      <w:pPr>
+        <w:ind w:left="708" w:firstLine="708"/>
+        <w:rPr>
+          <w:rFonts w:ascii="Monaspace Argon" w:hAnsi="Monaspace Argon"/>
+          <w:sz w:val="24"/>
+          <w:szCs w:val="20"/>
+          <w:lang w:val="en-GB"/>
+        </w:rPr>
+      </w:pPr>
+      <w:proofErr w:type="gramStart"/>
+      <w:r>
+        <w:rPr>
+          <w:rFonts w:ascii="Monaspace Argon" w:hAnsi="Monaspace Argon"/>
+          <w:sz w:val="24"/>
+          <w:szCs w:val="20"/>
+          <w:lang w:val="en-GB"/>
+        </w:rPr>
+        <w:t>?clothes</w:t>
+      </w:r>
+      <w:proofErr w:type="gramEnd"/>
+      <w:r>
+        <w:rPr>
+          <w:rFonts w:ascii="Monaspace Argon" w:hAnsi="Monaspace Argon"/>
+          <w:sz w:val="24"/>
+          <w:szCs w:val="20"/>
+          <w:lang w:val="en-GB"/>
+        </w:rPr>
+        <w:t xml:space="preserve"> </w:t>
+      </w:r>
+      <w:proofErr w:type="spellStart"/>
+      <w:r>
+        <w:rPr>
+          <w:rFonts w:ascii="Monaspace Argon" w:hAnsi="Monaspace Argon"/>
+          <w:sz w:val="24"/>
+          <w:szCs w:val="20"/>
+          <w:lang w:val="en-GB"/>
+        </w:rPr>
+        <w:t>rdfs:subClassOf</w:t>
+      </w:r>
+      <w:proofErr w:type="spellEnd"/>
+      <w:r>
+        <w:rPr>
+          <w:rFonts w:ascii="Monaspace Argon" w:hAnsi="Monaspace Argon"/>
+          <w:sz w:val="24"/>
+          <w:szCs w:val="20"/>
+          <w:lang w:val="en-GB"/>
+        </w:rPr>
+        <w:t xml:space="preserve"> </w:t>
+      </w:r>
+      <w:proofErr w:type="spellStart"/>
+      <w:r>
+        <w:rPr>
+          <w:rFonts w:ascii="Monaspace Argon" w:hAnsi="Monaspace Argon"/>
+          <w:sz w:val="24"/>
+          <w:szCs w:val="20"/>
+          <w:lang w:val="en-GB"/>
+        </w:rPr>
+        <w:t>cp:Clothes</w:t>
+      </w:r>
+      <w:proofErr w:type="spellEnd"/>
+      <w:r>
+        <w:rPr>
+          <w:rFonts w:ascii="Monaspace Argon" w:hAnsi="Monaspace Argon"/>
+          <w:sz w:val="24"/>
+          <w:szCs w:val="20"/>
+          <w:lang w:val="en-GB"/>
+        </w:rPr>
+        <w:t xml:space="preserve">. </w:t>
+      </w:r>
+    </w:p>
+    <w:p>
+      <w:pPr>
+        <w:ind w:left="708" w:firstLine="708"/>
+        <w:rPr>
+          <w:rFonts w:ascii="Monaspace Argon" w:hAnsi="Monaspace Argon"/>
+          <w:sz w:val="24"/>
+          <w:szCs w:val="20"/>
+          <w:lang w:val="en-GB"/>
+        </w:rPr>
+      </w:pPr>
+      <w:r>
+        <w:rPr>
+          <w:rFonts w:ascii="Monaspace Argon" w:hAnsi="Monaspace Argon"/>
+          <w:sz w:val="24"/>
+          <w:szCs w:val="20"/>
+          <w:lang w:val="en-GB"/>
+        </w:rPr>
+        <w:t>BIND(</w:t>
+      </w:r>
+      <w:proofErr w:type="gramStart"/>
+      <w:r>
+        <w:rPr>
+          <w:rFonts w:ascii="Monaspace Argon" w:hAnsi="Monaspace Argon"/>
+          <w:sz w:val="24"/>
+          <w:szCs w:val="20"/>
+          <w:lang w:val="en-GB"/>
+        </w:rPr>
+        <w:t>(?clothes</w:t>
+      </w:r>
+      <w:proofErr w:type="gramEnd"/>
+      <w:r>
+        <w:rPr>
+          <w:rFonts w:ascii="Monaspace Argon" w:hAnsi="Monaspace Argon"/>
+          <w:sz w:val="24"/>
+          <w:szCs w:val="20"/>
+          <w:lang w:val="en-GB"/>
+        </w:rPr>
+        <w:t>) AS ?label) .</w:t>
+      </w:r>
+    </w:p>
+    <w:p>
+      <w:pPr>
+        <w:ind w:left="708" w:firstLine="708"/>
+        <w:rPr>
+          <w:rFonts w:ascii="Monaspace Argon" w:hAnsi="Monaspace Argon"/>
+          <w:sz w:val="24"/>
+          <w:szCs w:val="20"/>
+        </w:rPr>
+      </w:pPr>
+      <w:proofErr w:type="gramStart"/>
+      <w:r>
+        <w:rPr>
+          <w:rFonts w:ascii="Monaspace Argon" w:hAnsi="Monaspace Argon"/>
+          <w:sz w:val="24"/>
+          <w:szCs w:val="20"/>
+        </w:rPr>
+        <w:t>?</w:t>
+      </w:r>
+      <w:proofErr w:type="spellStart"/>
+      <w:r>
+        <w:rPr>
+          <w:rFonts w:ascii="Monaspace Argon" w:hAnsi="Monaspace Argon"/>
+          <w:sz w:val="24"/>
+          <w:szCs w:val="20"/>
+        </w:rPr>
+        <w:t>clothes</w:t>
+      </w:r>
+      <w:proofErr w:type="spellEnd"/>
+      <w:proofErr w:type="gramEnd"/>
+      <w:r>
+        <w:rPr>
+          <w:rFonts w:ascii="Monaspace Argon" w:hAnsi="Monaspace Argon"/>
+          <w:sz w:val="24"/>
+          <w:szCs w:val="20"/>
+        </w:rPr>
+        <w:t xml:space="preserve"> </w:t>
+      </w:r>
+      <w:proofErr w:type="spellStart"/>
+      <w:r>
+        <w:rPr>
+          <w:rFonts w:ascii="Monaspace Argon" w:hAnsi="Monaspace Argon"/>
+          <w:sz w:val="24"/>
+          <w:szCs w:val="20"/>
+        </w:rPr>
+        <w:t>rdfs:label</w:t>
+      </w:r>
+      <w:proofErr w:type="spellEnd"/>
+      <w:r>
+        <w:rPr>
+          <w:rFonts w:ascii="Monaspace Argon" w:hAnsi="Monaspace Argon"/>
+          <w:sz w:val="24"/>
+          <w:szCs w:val="20"/>
+        </w:rPr>
+        <w:t xml:space="preserve"> ?</w:t>
+      </w:r>
+      <w:proofErr w:type="spellStart"/>
+      <w:r>
+        <w:rPr>
+          <w:rFonts w:ascii="Monaspace Argon" w:hAnsi="Monaspace Argon"/>
+          <w:sz w:val="24"/>
+          <w:szCs w:val="20"/>
+        </w:rPr>
+        <w:t>value</w:t>
+      </w:r>
+      <w:proofErr w:type="spellEnd"/>
+      <w:r>
+        <w:rPr>
+          <w:rFonts w:ascii="Monaspace Argon" w:hAnsi="Monaspace Argon"/>
+          <w:sz w:val="24"/>
+          <w:szCs w:val="20"/>
+        </w:rPr>
+        <w:t xml:space="preserve"> .</w:t>
+      </w:r>
+    </w:p>
+    <w:p>
+      <w:pPr>
+        <w:rPr>
+          <w:rFonts w:ascii="Monaspace Argon" w:hAnsi="Monaspace Argon"/>
+          <w:sz w:val="24"/>
+          <w:szCs w:val="20"/>
+        </w:rPr>
+      </w:pPr>
+      <w:r>
+        <w:rPr>
+          <w:rFonts w:ascii="Monaspace Argon" w:hAnsi="Monaspace Argon"/>
+          <w:sz w:val="24"/>
+          <w:szCs w:val="20"/>
+        </w:rPr>
+        <w:t xml:space="preserve">} </w:t>
+      </w:r>
+    </w:p>
+    <w:p>
+      <w:pPr>
+        <w:rPr>
+          <w:lang w:val="en-GB"/>
+        </w:rPr>
+      </w:pPr>
+    </w:p>
+    <w:p>
+      <w:pPr>
+        <w:rPr>
+          <w:lang w:val="en-GB"/>
+        </w:rPr>
+      </w:pPr>
+    </w:p>
+    <w:p>
+      <w:pPr>
+        <w:rPr>
+          <w:lang w:val="en-GB"/>
+        </w:rPr>
+      </w:pPr>
+    </w:p>
+    <w:p>
+      <w:pPr>
+        <w:rPr>
+          <w:lang w:val="en-GB"/>
+        </w:rPr>
+      </w:pPr>
+    </w:p>
+    <w:p>
+      <w:pPr>
+        <w:rPr>
+          <w:lang w:val="en-GB"/>
+        </w:rPr>
+      </w:pPr>
+    </w:p>
+    <w:p>
+      <w:pPr>
+        <w:rPr>
+          <w:lang w:val="en-GB"/>
+        </w:rPr>
+      </w:pPr>
+    </w:p>
+    <w:p>
+      <w:pPr>
+        <w:rPr>
+          <w:lang w:val="en-GB"/>
+        </w:rPr>
+      </w:pPr>
+    </w:p>
+    <w:p>
+      <w:pPr>
+        <w:pStyle w:val="Heading2"/>
+        <w:rPr>
+          <w:rFonts w:ascii="SF Pro Bold" w:hAnsi="SF Pro Bold"/>
+          <w:color w:val="auto"/>
+          <w:sz w:val="44"/>
+          <w:szCs w:val="44"/>
+        </w:rPr>
+      </w:pPr>
+      <w:r>
+        <w:rPr>
+          <w:rFonts w:ascii="SF Pro Bold" w:hAnsi="SF Pro Bold"/>
+          <w:color w:val="auto"/>
+          <w:sz w:val="44"/>
+          <w:szCs w:val="44"/>
+        </w:rPr>
+        <w:lastRenderedPageBreak/>
+        <w:t>Lista dei colori presenti</w:t>
+      </w:r>
+    </w:p>
+    <w:p>
+      <w:r>
+        <w:t xml:space="preserve">Le scelte seguenti saranno sempre le stesse riguardano sempre la visualizzazione delle varie sottoclassi presenti e di interesse, in questo caso però invece si andrà a visualizzare gl’individui della classe </w:t>
+      </w:r>
+      <w:proofErr w:type="spellStart"/>
+      <w:proofErr w:type="gramStart"/>
+      <w:r>
+        <w:rPr>
+          <w:rFonts w:ascii="Monaspace Argon" w:hAnsi="Monaspace Argon"/>
+          <w:sz w:val="22"/>
+          <w:szCs w:val="18"/>
+        </w:rPr>
+        <w:t>cp:Colours</w:t>
+      </w:r>
+      <w:proofErr w:type="spellEnd"/>
+      <w:proofErr w:type="gramEnd"/>
+      <w:r>
+        <w:t xml:space="preserve"> </w:t>
+      </w:r>
+    </w:p>
+    <w:p>
+      <w:pPr>
+        <w:rPr>
+          <w:rFonts w:ascii="Monaspace Argon" w:hAnsi="Monaspace Argon"/>
+          <w:sz w:val="24"/>
+          <w:szCs w:val="20"/>
+        </w:rPr>
+      </w:pPr>
+      <w:proofErr w:type="gramStart"/>
+      <w:r>
+        <w:rPr>
+          <w:rFonts w:ascii="Monaspace Argon" w:hAnsi="Monaspace Argon"/>
+          <w:sz w:val="24"/>
+          <w:szCs w:val="20"/>
+        </w:rPr>
+        <w:t>SELECT ?label</w:t>
+      </w:r>
+      <w:proofErr w:type="gramEnd"/>
+      <w:r>
+        <w:rPr>
+          <w:rFonts w:ascii="Monaspace Argon" w:hAnsi="Monaspace Argon"/>
+          <w:sz w:val="24"/>
+          <w:szCs w:val="20"/>
+        </w:rPr>
+        <w:t xml:space="preserve"> ?</w:t>
+      </w:r>
+      <w:proofErr w:type="spellStart"/>
+      <w:r>
+        <w:rPr>
+          <w:rFonts w:ascii="Monaspace Argon" w:hAnsi="Monaspace Argon"/>
+          <w:sz w:val="24"/>
+          <w:szCs w:val="20"/>
+        </w:rPr>
+        <w:t>value</w:t>
+      </w:r>
+      <w:proofErr w:type="spellEnd"/>
+      <w:r>
+        <w:rPr>
+          <w:rFonts w:ascii="Monaspace Argon" w:hAnsi="Monaspace Argon"/>
+          <w:sz w:val="24"/>
+          <w:szCs w:val="20"/>
+        </w:rPr>
+        <w:t xml:space="preserve">  </w:t>
+      </w:r>
+    </w:p>
+    <w:p>
+      <w:pPr>
+        <w:rPr>
+          <w:rFonts w:ascii="Monaspace Argon" w:hAnsi="Monaspace Argon"/>
+          <w:sz w:val="24"/>
+          <w:szCs w:val="20"/>
+          <w:lang w:val="en-GB"/>
+        </w:rPr>
+      </w:pPr>
+      <w:proofErr w:type="gramStart"/>
+      <w:r>
+        <w:rPr>
+          <w:rFonts w:ascii="Monaspace Argon" w:hAnsi="Monaspace Argon"/>
+          <w:sz w:val="24"/>
+          <w:szCs w:val="20"/>
+          <w:lang w:val="en-GB"/>
+        </w:rPr>
+        <w:t>WHERE</w:t>
+      </w:r>
+      <w:proofErr w:type="gramEnd"/>
+    </w:p>
+    <w:p>
+      <w:pPr>
+        <w:rPr>
+          <w:rFonts w:ascii="Monaspace Argon" w:hAnsi="Monaspace Argon"/>
+          <w:sz w:val="24"/>
+          <w:szCs w:val="20"/>
+          <w:lang w:val="en-GB"/>
+        </w:rPr>
+      </w:pPr>
+      <w:r>
+        <w:rPr>
+          <w:rFonts w:ascii="Monaspace Argon" w:hAnsi="Monaspace Argon"/>
+          <w:sz w:val="24"/>
+          <w:szCs w:val="20"/>
+          <w:lang w:val="en-GB"/>
+        </w:rPr>
+        <w:t xml:space="preserve"> </w:t>
+      </w:r>
+      <w:r>
+        <w:rPr>
+          <w:rFonts w:ascii="Monaspace Argon" w:hAnsi="Monaspace Argon"/>
+          <w:sz w:val="24"/>
+          <w:szCs w:val="20"/>
+          <w:lang w:val="en-GB"/>
+        </w:rPr>
+        <w:tab/>
+        <w:t xml:space="preserve">{ </w:t>
+      </w:r>
+    </w:p>
+    <w:p>
+      <w:pPr>
+        <w:ind w:left="708" w:firstLine="708"/>
+        <w:rPr>
+          <w:rFonts w:ascii="Monaspace Argon" w:hAnsi="Monaspace Argon"/>
+          <w:sz w:val="24"/>
+          <w:szCs w:val="20"/>
+          <w:lang w:val="en-GB"/>
+        </w:rPr>
+      </w:pPr>
+      <w:proofErr w:type="gramStart"/>
+      <w:r>
+        <w:rPr>
+          <w:rFonts w:ascii="Monaspace Argon" w:hAnsi="Monaspace Argon"/>
+          <w:sz w:val="24"/>
+          <w:szCs w:val="20"/>
+          <w:lang w:val="en-GB"/>
+        </w:rPr>
+        <w:t>?individual</w:t>
+      </w:r>
+      <w:proofErr w:type="gramEnd"/>
+      <w:r>
+        <w:rPr>
+          <w:rFonts w:ascii="Monaspace Argon" w:hAnsi="Monaspace Argon"/>
+          <w:sz w:val="24"/>
+          <w:szCs w:val="20"/>
+          <w:lang w:val="en-GB"/>
+        </w:rPr>
+        <w:t xml:space="preserve"> </w:t>
+      </w:r>
+      <w:proofErr w:type="spellStart"/>
+      <w:r>
+        <w:rPr>
+          <w:rFonts w:ascii="Monaspace Argon" w:hAnsi="Monaspace Argon"/>
+          <w:sz w:val="24"/>
+          <w:szCs w:val="20"/>
+          <w:lang w:val="en-GB"/>
+        </w:rPr>
+        <w:t>rdf:type</w:t>
+      </w:r>
+      <w:proofErr w:type="spellEnd"/>
+      <w:r>
+        <w:rPr>
+          <w:rFonts w:ascii="Monaspace Argon" w:hAnsi="Monaspace Argon"/>
+          <w:sz w:val="24"/>
+          <w:szCs w:val="20"/>
+          <w:lang w:val="en-GB"/>
+        </w:rPr>
+        <w:t xml:space="preserve"> </w:t>
+      </w:r>
+      <w:proofErr w:type="spellStart"/>
+      <w:r>
+        <w:rPr>
+          <w:rFonts w:ascii="Monaspace Argon" w:hAnsi="Monaspace Argon"/>
+          <w:sz w:val="24"/>
+          <w:szCs w:val="20"/>
+          <w:lang w:val="en-GB"/>
+        </w:rPr>
+        <w:t>cp:Colour</w:t>
+      </w:r>
+      <w:proofErr w:type="spellEnd"/>
+      <w:r>
+        <w:rPr>
+          <w:rFonts w:ascii="Monaspace Argon" w:hAnsi="Monaspace Argon"/>
+          <w:sz w:val="24"/>
+          <w:szCs w:val="20"/>
+          <w:lang w:val="en-GB"/>
+        </w:rPr>
+        <w:t>.</w:t>
+      </w:r>
+    </w:p>
+    <w:p>
+      <w:pPr>
+        <w:ind w:left="708" w:firstLine="708"/>
+        <w:rPr>
+          <w:rFonts w:ascii="Monaspace Argon" w:hAnsi="Monaspace Argon"/>
+          <w:sz w:val="24"/>
+          <w:szCs w:val="20"/>
+          <w:lang w:val="en-GB"/>
+        </w:rPr>
+      </w:pPr>
+      <w:r>
+        <w:rPr>
+          <w:rFonts w:ascii="Monaspace Argon" w:hAnsi="Monaspace Argon"/>
+          <w:sz w:val="24"/>
+          <w:szCs w:val="20"/>
+          <w:lang w:val="en-GB"/>
+        </w:rPr>
+        <w:t>BIND(</w:t>
+      </w:r>
+      <w:proofErr w:type="gramStart"/>
+      <w:r>
+        <w:rPr>
+          <w:rFonts w:ascii="Monaspace Argon" w:hAnsi="Monaspace Argon"/>
+          <w:sz w:val="24"/>
+          <w:szCs w:val="20"/>
+          <w:lang w:val="en-GB"/>
+        </w:rPr>
+        <w:t>(?individual</w:t>
+      </w:r>
+      <w:proofErr w:type="gramEnd"/>
+      <w:r>
+        <w:rPr>
+          <w:rFonts w:ascii="Monaspace Argon" w:hAnsi="Monaspace Argon"/>
+          <w:sz w:val="24"/>
+          <w:szCs w:val="20"/>
+          <w:lang w:val="en-GB"/>
+        </w:rPr>
+        <w:t>) AS ?label) .</w:t>
+      </w:r>
+    </w:p>
+    <w:p>
+      <w:pPr>
+        <w:ind w:left="708" w:firstLine="708"/>
+        <w:rPr>
+          <w:rFonts w:ascii="Monaspace Argon" w:hAnsi="Monaspace Argon"/>
+          <w:sz w:val="24"/>
+          <w:szCs w:val="20"/>
+          <w:lang w:val="en-GB"/>
+        </w:rPr>
+      </w:pPr>
+      <w:proofErr w:type="gramStart"/>
+      <w:r>
+        <w:rPr>
+          <w:rFonts w:ascii="Monaspace Argon" w:hAnsi="Monaspace Argon"/>
+          <w:sz w:val="24"/>
+          <w:szCs w:val="20"/>
+          <w:lang w:val="en-GB"/>
+        </w:rPr>
+        <w:t>?individual</w:t>
+      </w:r>
+      <w:proofErr w:type="gramEnd"/>
+      <w:r>
+        <w:rPr>
+          <w:rFonts w:ascii="Monaspace Argon" w:hAnsi="Monaspace Argon"/>
+          <w:sz w:val="24"/>
+          <w:szCs w:val="20"/>
+          <w:lang w:val="en-GB"/>
+        </w:rPr>
+        <w:t xml:space="preserve"> </w:t>
+      </w:r>
+      <w:proofErr w:type="spellStart"/>
+      <w:r>
+        <w:rPr>
+          <w:rFonts w:ascii="Monaspace Argon" w:hAnsi="Monaspace Argon"/>
+          <w:sz w:val="24"/>
+          <w:szCs w:val="20"/>
+          <w:lang w:val="en-GB"/>
+        </w:rPr>
+        <w:t>rdfs:label</w:t>
+      </w:r>
+      <w:proofErr w:type="spellEnd"/>
+      <w:r>
+        <w:rPr>
+          <w:rFonts w:ascii="Monaspace Argon" w:hAnsi="Monaspace Argon"/>
+          <w:sz w:val="24"/>
+          <w:szCs w:val="20"/>
+          <w:lang w:val="en-GB"/>
+        </w:rPr>
+        <w:t xml:space="preserve"> ?value.}</w:t>
+      </w:r>
+    </w:p>
+    <w:p>
+      <w:pPr>
+        <w:ind w:left="708" w:firstLine="708"/>
+        <w:rPr>
+          <w:rFonts w:ascii="Monaspace Argon" w:hAnsi="Monaspace Argon"/>
+          <w:sz w:val="24"/>
+          <w:szCs w:val="20"/>
+          <w:lang w:val="en-GB"/>
+        </w:rPr>
+      </w:pPr>
+    </w:p>
+    <w:p>
+      <w:pPr>
+        <w:rPr>
+          <w:rFonts w:ascii="Monaspace Argon" w:hAnsi="Monaspace Argon"/>
+          <w:sz w:val="24"/>
+          <w:szCs w:val="20"/>
+        </w:rPr>
+      </w:pPr>
+      <w:r>
+        <w:rPr>
+          <w:rFonts w:ascii="Monaspace Argon" w:hAnsi="Monaspace Argon"/>
+          <w:sz w:val="24"/>
+          <w:szCs w:val="20"/>
+        </w:rPr>
+        <w:t xml:space="preserve">} </w:t>
+      </w:r>
+    </w:p>
+    <w:p>
+      <w:pPr>
+        <w:rPr>
+          <w:rFonts w:ascii="SF Pro Light" w:hAnsi="SF Pro Light"/>
+        </w:rPr>
+      </w:pPr>
+      <w:r>
+        <w:t xml:space="preserve">Le altre </w:t>
+      </w:r>
+      <w:r>
+        <w:t xml:space="preserve">query </w:t>
+      </w:r>
+      <w:proofErr w:type="gramStart"/>
+      <w:r>
+        <w:t xml:space="preserve">che </w:t>
+      </w:r>
+      <w:r>
+        <w:t>son presenti a</w:t>
+      </w:r>
+      <w:r>
+        <w:t xml:space="preserve">ll’interno della classe </w:t>
+      </w:r>
+      <w:proofErr w:type="spellStart"/>
+      <w:r>
+        <w:rPr>
+          <w:rFonts w:ascii="Monaspace Argon" w:hAnsi="Monaspace Argon"/>
+          <w:sz w:val="22"/>
+          <w:szCs w:val="18"/>
+        </w:rPr>
+        <w:t>SelectDataQueries</w:t>
+      </w:r>
+      <w:proofErr w:type="spellEnd"/>
+      <w:r>
+        <w:rPr>
+          <w:rFonts w:ascii="Monaspace Argon" w:hAnsi="Monaspace Argon"/>
+          <w:sz w:val="22"/>
+          <w:szCs w:val="18"/>
+        </w:rPr>
+        <w:t xml:space="preserve"> </w:t>
+      </w:r>
+      <w:r>
+        <w:rPr>
+          <w:rFonts w:ascii="Monaspace Argon" w:hAnsi="Monaspace Argon"/>
+          <w:sz w:val="22"/>
+          <w:szCs w:val="18"/>
+        </w:rPr>
+        <w:t>e</w:t>
+      </w:r>
+      <w:r>
+        <w:rPr>
+          <w:rFonts w:ascii="SF Pro Light" w:hAnsi="SF Pro Light"/>
+        </w:rPr>
+        <w:t xml:space="preserve"> come detto in precedenza</w:t>
+      </w:r>
+      <w:r>
+        <w:rPr>
+          <w:rFonts w:ascii="SF Pro Light" w:hAnsi="SF Pro Light"/>
+        </w:rPr>
+        <w:t>,</w:t>
+      </w:r>
+      <w:proofErr w:type="gramEnd"/>
+      <w:r>
+        <w:rPr>
+          <w:rFonts w:ascii="SF Pro Light" w:hAnsi="SF Pro Light"/>
+        </w:rPr>
+        <w:t xml:space="preserve"> hanno il principale compito di stampare i dati presenti nell’ontologia</w:t>
+      </w:r>
+      <w:r>
+        <w:rPr>
+          <w:rFonts w:ascii="SF Pro Light" w:hAnsi="SF Pro Light"/>
+        </w:rPr>
+        <w:t xml:space="preserve"> a video</w:t>
+      </w:r>
+      <w:r>
+        <w:rPr>
+          <w:rFonts w:ascii="SF Pro Light" w:hAnsi="SF Pro Light"/>
+        </w:rPr>
+        <w:t>,</w:t>
+      </w:r>
+      <w:r>
+        <w:rPr>
+          <w:rFonts w:ascii="SF Pro Light" w:hAnsi="SF Pro Light"/>
+        </w:rPr>
+        <w:t xml:space="preserve"> permetter all’utente di svolgere delle scelte ed</w:t>
+      </w:r>
+      <w:r>
+        <w:rPr>
+          <w:rFonts w:ascii="SF Pro Light" w:hAnsi="SF Pro Light"/>
+        </w:rPr>
+        <w:t xml:space="preserve"> utilizzarli nell’applicazione finale per poter configurare un capo d’abbigliamento</w:t>
+      </w:r>
+      <w:r>
+        <w:rPr>
+          <w:rFonts w:ascii="SF Pro Light" w:hAnsi="SF Pro Light"/>
+        </w:rPr>
+        <w:t>.</w:t>
+      </w:r>
+    </w:p>
+    <w:p>
+      <w:pPr>
+        <w:rPr>
+          <w:rFonts w:ascii="SF Pro Light" w:hAnsi="SF Pro Light"/>
+        </w:rPr>
+      </w:pPr>
+    </w:p>
+    <w:p>
+      <w:pPr>
+        <w:rPr>
+          <w:rFonts w:ascii="SF Pro Light" w:hAnsi="SF Pro Light"/>
+        </w:rPr>
+      </w:pPr>
+    </w:p>
+    <w:p>
+      <w:pPr>
+        <w:rPr>
+          <w:rFonts w:ascii="SF Pro Light" w:hAnsi="SF Pro Light"/>
+        </w:rPr>
+      </w:pPr>
+    </w:p>
+    <w:p>
+      <w:pPr>
+        <w:rPr>
+          <w:rFonts w:ascii="SF Pro Light" w:hAnsi="SF Pro Light"/>
+        </w:rPr>
+      </w:pPr>
+    </w:p>
+    <w:p>
+      <w:pPr>
+        <w:rPr>
+          <w:rFonts w:ascii="SF Pro Light" w:hAnsi="SF Pro Light"/>
+        </w:rPr>
+      </w:pPr>
+    </w:p>
+    <w:p>
+      <w:pPr>
+        <w:rPr>
+          <w:rFonts w:ascii="SF Pro Light" w:hAnsi="SF Pro Light"/>
+        </w:rPr>
+      </w:pPr>
+    </w:p>
+    <w:p>
+      <w:pPr>
+        <w:rPr>
+          <w:rFonts w:ascii="SF Pro Light" w:hAnsi="SF Pro Light"/>
+        </w:rPr>
+      </w:pPr>
+    </w:p>
+    <w:p>
+      <w:pPr>
+        <w:rPr>
+          <w:rFonts w:ascii="SF Pro Light" w:hAnsi="SF Pro Light"/>
+        </w:rPr>
+      </w:pPr>
+    </w:p>
+    <w:p>
+      <w:pPr>
+        <w:rPr>
+          <w:rFonts w:ascii="SF Pro Light" w:hAnsi="SF Pro Light"/>
+        </w:rPr>
+      </w:pPr>
+    </w:p>
+    <w:p>
+      <w:pPr>
+        <w:rPr>
+          <w:rFonts w:ascii="SF Pro Light" w:hAnsi="SF Pro Light"/>
+        </w:rPr>
+      </w:pPr>
+    </w:p>
+    <w:p>
+      <w:pPr>
+        <w:rPr>
+          <w:rFonts w:ascii="SF Pro Light" w:hAnsi="SF Pro Light"/>
+        </w:rPr>
+      </w:pPr>
+    </w:p>
+    <w:p>
+      <w:pPr>
+        <w:rPr>
+          <w:rFonts w:ascii="SF Pro Light" w:hAnsi="SF Pro Light"/>
+        </w:rPr>
+      </w:pPr>
+    </w:p>
+    <w:p>
+      <w:pPr>
+        <w:rPr>
+          <w:rFonts w:ascii="SF Pro Light" w:hAnsi="SF Pro Light"/>
+        </w:rPr>
+      </w:pPr>
+    </w:p>
+    <w:p>
+      <w:pPr>
+        <w:rPr>
+          <w:rFonts w:ascii="SF Pro Light" w:hAnsi="SF Pro Light"/>
+        </w:rPr>
+      </w:pPr>
+    </w:p>
+    <w:p>
+      <w:pPr>
+        <w:pStyle w:val="Heading2"/>
         <w:rPr>
           <w:rFonts w:ascii="SF Pro Bold" w:hAnsi="SF Pro Bold"/>
           <w:color w:val="auto"/>
           <w:sz w:val="52"/>
           <w:szCs w:val="52"/>
         </w:rPr>
+      </w:pPr>
+      <w:r>
+        <w:rPr>
+          <w:rFonts w:ascii="SF Pro Bold" w:hAnsi="SF Pro Bold"/>
+          <w:color w:val="auto"/>
+          <w:sz w:val="52"/>
+          <w:szCs w:val="52"/>
+        </w:rPr>
         <w:lastRenderedPageBreak/>
-        <w:t>Utilizzo effettivo dell’ontologia</w:t>
-      </w:r>
-    </w:p>
-    <w:p>
-      <w:pPr>
-        <w:jc w:val="both"/>
-      </w:pPr>
-      <w:r>
-        <w:t xml:space="preserve">Le query SPARQL sono utilizzate per interrogare l'ontologia del configuratore di vestiti, permettendo di estrarre informazioni dettagliate sulle classi, le sottoclassi, gli individui e le loro proprietà. </w:t>
-      </w:r>
-    </w:p>
-    <w:p>
-      <w:pPr>
-        <w:jc w:val="both"/>
-      </w:pPr>
-      <w:r>
-        <w:t>Il prefisso che viene utilizzato sarebbe questo</w:t>
-      </w:r>
-    </w:p>
-    <w:p>
-      <w:pPr>
-        <w:rPr>
-          <w:rFonts w:ascii="Monaspace Argon Light" w:hAnsi="Monaspace Argon Light"/>
-          <w:sz w:val="20"/>
-          <w:szCs w:val="16"/>
-          <w:lang w:val="en-GB"/>
-        </w:rPr>
-      </w:pPr>
-      <w:r>
-        <w:rPr>
-          <w:rFonts w:ascii="Monaspace Argon Light" w:hAnsi="Monaspace Argon Light"/>
-          <w:sz w:val="20"/>
-          <w:szCs w:val="16"/>
-          <w:lang w:val="en-GB"/>
-        </w:rPr>
-        <w:t xml:space="preserve">PREFIX </w:t>
+        <w:t>Responsabilità individuate</w:t>
+      </w:r>
+    </w:p>
+    <w:p>
+      <w:r>
+        <w:t>Nella fase di progettazione del software per il configuratore di vestiti, sono state individuate le seguenti responsabilità, strettamente legate all'uso dell'ontologia e delle tecnologie correlate:</w:t>
+      </w:r>
+    </w:p>
+    <w:p>
+      <w:pPr>
+        <w:rPr>
+          <w:rFonts w:ascii="SF Pro Bold" w:hAnsi="SF Pro Bold"/>
+        </w:rPr>
+      </w:pPr>
+      <w:r>
+        <w:rPr>
+          <w:rFonts w:ascii="SF Pro Bold" w:hAnsi="SF Pro Bold"/>
+        </w:rPr>
+        <w:t>1. Modellazione dell'</w:t>
+      </w:r>
+      <w:r>
+        <w:rPr>
+          <w:rFonts w:ascii="SF Pro Bold" w:hAnsi="SF Pro Bold"/>
+        </w:rPr>
+        <w:t>o</w:t>
+      </w:r>
+      <w:r>
+        <w:rPr>
+          <w:rFonts w:ascii="SF Pro Bold" w:hAnsi="SF Pro Bold"/>
+        </w:rPr>
+        <w:t>ntologia</w:t>
+      </w:r>
+    </w:p>
+    <w:p>
+      <w:pPr>
+        <w:numPr>
+          <w:ilvl w:val="0"/>
+          <w:numId w:val="6"/>
+        </w:numPr>
+      </w:pPr>
+      <w:r>
+        <w:rPr>
+          <w:rFonts w:ascii="SF Pro Bold" w:hAnsi="SF Pro Bold"/>
+        </w:rPr>
+        <w:t xml:space="preserve">Costruzione del </w:t>
+      </w:r>
+      <w:r>
+        <w:rPr>
+          <w:rFonts w:ascii="SF Pro Bold" w:hAnsi="SF Pro Bold"/>
+        </w:rPr>
+        <w:t>m</w:t>
+      </w:r>
+      <w:r>
+        <w:rPr>
+          <w:rFonts w:ascii="SF Pro Bold" w:hAnsi="SF Pro Bold"/>
+        </w:rPr>
+        <w:t>odello RDF</w:t>
+      </w:r>
+      <w:r>
+        <w:t>: Creazione del modello RDF per rappresentare le classi, le proprietà e le relazioni dell'ontologia dei vestiti.</w:t>
+      </w:r>
+    </w:p>
+    <w:p>
+      <w:pPr>
+        <w:numPr>
+          <w:ilvl w:val="0"/>
+          <w:numId w:val="6"/>
+        </w:numPr>
+      </w:pPr>
+      <w:r>
+        <w:rPr>
+          <w:rFonts w:ascii="SF Pro Bold" w:hAnsi="SF Pro Bold"/>
+        </w:rPr>
+        <w:t>Caricamento dell'</w:t>
+      </w:r>
+      <w:r>
+        <w:rPr>
+          <w:rFonts w:ascii="SF Pro Bold" w:hAnsi="SF Pro Bold"/>
+        </w:rPr>
+        <w:t>o</w:t>
+      </w:r>
+      <w:r>
+        <w:rPr>
+          <w:rFonts w:ascii="SF Pro Bold" w:hAnsi="SF Pro Bold"/>
+        </w:rPr>
+        <w:t>ntologia:</w:t>
+      </w:r>
+      <w:r>
+        <w:t xml:space="preserve"> Importazione dell'ontologia creata in un ambiente RDF</w:t>
+      </w:r>
+      <w:r>
+        <w:t xml:space="preserve"> </w:t>
+      </w:r>
+      <w:proofErr w:type="gramStart"/>
+      <w:r>
+        <w:t xml:space="preserve">su </w:t>
+      </w:r>
+      <w:r>
+        <w:t xml:space="preserve"> </w:t>
       </w:r>
       <w:proofErr w:type="spellStart"/>
       <w:r>
-        <w:rPr>
-          <w:rFonts w:ascii="Monaspace Argon Light" w:hAnsi="Monaspace Argon Light"/>
-          <w:sz w:val="20"/>
-          <w:szCs w:val="16"/>
-          <w:lang w:val="en-GB"/>
-        </w:rPr>
-        <w:t>xsd</w:t>
+        <w:t>Prot</w:t>
+      </w:r>
+      <w:r>
+        <w:t>é</w:t>
+      </w:r>
+      <w:r>
+        <w:t>gé</w:t>
       </w:r>
       <w:proofErr w:type="spellEnd"/>
-      <w:r>
-        <w:rPr>
-          <w:rFonts w:ascii="Monaspace Argon Light" w:hAnsi="Monaspace Argon Light"/>
-          <w:sz w:val="20"/>
-          <w:szCs w:val="16"/>
-          <w:lang w:val="en-GB"/>
-        </w:rPr>
-        <w:t>: &lt;http://www.w3.org/2001/XMLSchema#&gt;</w:t>
-      </w:r>
-      <w:r>
-        <w:rPr>
-          <w:rFonts w:ascii="Monaspace Argon Light" w:hAnsi="Monaspace Argon Light"/>
-          <w:sz w:val="20"/>
-          <w:szCs w:val="16"/>
-          <w:lang w:val="en-GB"/>
-        </w:rPr>
-        <w:br/>
-        <w:t>PREFIX owl: &lt;http://www.w3.org/2002/07/owl#&gt;</w:t>
-      </w:r>
-      <w:r>
-        <w:rPr>
-          <w:rFonts w:ascii="Monaspace Argon Light" w:hAnsi="Monaspace Argon Light"/>
-          <w:sz w:val="20"/>
-          <w:szCs w:val="16"/>
-          <w:lang w:val="en-GB"/>
-        </w:rPr>
-        <w:br/>
-        <w:t xml:space="preserve">PREFIX </w:t>
+      <w:proofErr w:type="gramEnd"/>
+      <w:r>
+        <w:t>.</w:t>
+      </w:r>
+    </w:p>
+    <w:p>
+      <w:pPr>
+        <w:numPr>
+          <w:ilvl w:val="0"/>
+          <w:numId w:val="6"/>
+        </w:numPr>
+      </w:pPr>
+      <w:r>
+        <w:rPr>
+          <w:rFonts w:ascii="SF Pro Bold" w:hAnsi="SF Pro Bold"/>
+        </w:rPr>
+        <w:t xml:space="preserve">Creazione del </w:t>
+      </w:r>
+      <w:r>
+        <w:rPr>
+          <w:rFonts w:ascii="SF Pro Bold" w:hAnsi="SF Pro Bold"/>
+        </w:rPr>
+        <w:t>m</w:t>
+      </w:r>
+      <w:r>
+        <w:rPr>
+          <w:rFonts w:ascii="SF Pro Bold" w:hAnsi="SF Pro Bold"/>
+        </w:rPr>
+        <w:t xml:space="preserve">odello </w:t>
+      </w:r>
+      <w:r>
+        <w:rPr>
+          <w:rFonts w:ascii="SF Pro Bold" w:hAnsi="SF Pro Bold"/>
+        </w:rPr>
+        <w:t>i</w:t>
+      </w:r>
+      <w:r>
+        <w:rPr>
+          <w:rFonts w:ascii="SF Pro Bold" w:hAnsi="SF Pro Bold"/>
+        </w:rPr>
+        <w:t>nferito:</w:t>
+      </w:r>
+      <w:r>
+        <w:t xml:space="preserve"> Utilizzo di </w:t>
       </w:r>
       <w:proofErr w:type="spellStart"/>
       <w:r>
-        <w:rPr>
-          <w:rFonts w:ascii="Monaspace Argon Light" w:hAnsi="Monaspace Argon Light"/>
-          <w:sz w:val="20"/>
-          <w:szCs w:val="16"/>
-          <w:lang w:val="en-GB"/>
-        </w:rPr>
-        <w:t>rdf</w:t>
+        <w:t>reasoner</w:t>
       </w:r>
       <w:proofErr w:type="spellEnd"/>
       <w:r>
-        <w:rPr>
-          <w:rFonts w:ascii="Monaspace Argon Light" w:hAnsi="Monaspace Argon Light"/>
-          <w:sz w:val="20"/>
-          <w:szCs w:val="16"/>
-          <w:lang w:val="en-GB"/>
-        </w:rPr>
-        <w:t>: &lt;http://www.w3.org/1999/02/22-rdf-syntax-ns#&gt;</w:t>
-      </w:r>
-      <w:r>
-        <w:rPr>
-          <w:rFonts w:ascii="Monaspace Argon Light" w:hAnsi="Monaspace Argon Light"/>
-          <w:sz w:val="20"/>
-          <w:szCs w:val="16"/>
-          <w:lang w:val="en-GB"/>
-        </w:rPr>
-        <w:br/>
-        <w:t xml:space="preserve">PREFIX </w:t>
-      </w:r>
+        <w:t xml:space="preserve"> per derivare conoscenze implicite dal modello RDF caricato.</w:t>
+      </w:r>
+    </w:p>
+    <w:p>
+      <w:pPr>
+        <w:rPr>
+          <w:rFonts w:ascii="SF Pro Bold" w:hAnsi="SF Pro Bold"/>
+        </w:rPr>
+      </w:pPr>
+      <w:r>
+        <w:rPr>
+          <w:rFonts w:ascii="SF Pro Bold" w:hAnsi="SF Pro Bold"/>
+        </w:rPr>
+        <w:t xml:space="preserve">2. Gestione delle </w:t>
+      </w:r>
+      <w:r>
+        <w:rPr>
+          <w:rFonts w:ascii="SF Pro Bold" w:hAnsi="SF Pro Bold"/>
+        </w:rPr>
+        <w:t>q</w:t>
+      </w:r>
+      <w:r>
+        <w:rPr>
+          <w:rFonts w:ascii="SF Pro Bold" w:hAnsi="SF Pro Bold"/>
+        </w:rPr>
+        <w:t>uery SPARQL</w:t>
+      </w:r>
+    </w:p>
+    <w:p>
+      <w:pPr>
+        <w:numPr>
+          <w:ilvl w:val="0"/>
+          <w:numId w:val="7"/>
+        </w:numPr>
+      </w:pPr>
+      <w:r>
+        <w:rPr>
+          <w:rFonts w:ascii="SF Pro Bold" w:hAnsi="SF Pro Bold"/>
+        </w:rPr>
+        <w:t xml:space="preserve">Memorizzazione delle </w:t>
+      </w:r>
+      <w:r>
+        <w:rPr>
+          <w:rFonts w:ascii="SF Pro Bold" w:hAnsi="SF Pro Bold"/>
+        </w:rPr>
+        <w:t>q</w:t>
+      </w:r>
+      <w:r>
+        <w:rPr>
+          <w:rFonts w:ascii="SF Pro Bold" w:hAnsi="SF Pro Bold"/>
+        </w:rPr>
+        <w:t>uery SPARQL</w:t>
+      </w:r>
+      <w:r>
+        <w:t>: Conservazione delle query SPARQL predefinite necessarie per vari scenari d'uso.</w:t>
+      </w:r>
+    </w:p>
+    <w:p>
+      <w:pPr>
+        <w:numPr>
+          <w:ilvl w:val="0"/>
+          <w:numId w:val="7"/>
+        </w:numPr>
+      </w:pPr>
+      <w:r>
+        <w:rPr>
+          <w:rFonts w:ascii="SF Pro Bold" w:hAnsi="SF Pro Bold"/>
+        </w:rPr>
+        <w:t xml:space="preserve">Parametrizzazione delle </w:t>
+      </w:r>
+      <w:r>
+        <w:rPr>
+          <w:rFonts w:ascii="SF Pro Bold" w:hAnsi="SF Pro Bold"/>
+        </w:rPr>
+        <w:t>q</w:t>
+      </w:r>
+      <w:r>
+        <w:rPr>
+          <w:rFonts w:ascii="SF Pro Bold" w:hAnsi="SF Pro Bold"/>
+        </w:rPr>
+        <w:t>uery</w:t>
+      </w:r>
+      <w:r>
+        <w:t>: Definizione dei parametri per personalizzare le query SPARQL in base alle esigenze dell'utente.</w:t>
+      </w:r>
+    </w:p>
+    <w:p>
+      <w:pPr>
+        <w:rPr>
+          <w:rFonts w:ascii="SF Pro Bold" w:hAnsi="SF Pro Bold"/>
+        </w:rPr>
+      </w:pPr>
+      <w:r>
+        <w:rPr>
+          <w:rFonts w:ascii="SF Pro Bold" w:hAnsi="SF Pro Bold"/>
+        </w:rPr>
+        <w:t xml:space="preserve">3. Esecuzione delle </w:t>
+      </w:r>
+      <w:r>
+        <w:rPr>
+          <w:rFonts w:ascii="SF Pro Bold" w:hAnsi="SF Pro Bold"/>
+        </w:rPr>
+        <w:t>q</w:t>
+      </w:r>
+      <w:r>
+        <w:rPr>
+          <w:rFonts w:ascii="SF Pro Bold" w:hAnsi="SF Pro Bold"/>
+        </w:rPr>
+        <w:t>uery SPARQL</w:t>
+      </w:r>
+    </w:p>
+    <w:p>
+      <w:pPr>
+        <w:numPr>
+          <w:ilvl w:val="0"/>
+          <w:numId w:val="8"/>
+        </w:numPr>
+      </w:pPr>
+      <w:r>
+        <w:rPr>
+          <w:rFonts w:ascii="SF Pro Bold" w:hAnsi="SF Pro Bold"/>
+        </w:rPr>
+        <w:t xml:space="preserve">Preparazione delle </w:t>
+      </w:r>
+      <w:r>
+        <w:rPr>
+          <w:rFonts w:ascii="SF Pro Bold" w:hAnsi="SF Pro Bold"/>
+        </w:rPr>
+        <w:t>q</w:t>
+      </w:r>
+      <w:r>
+        <w:rPr>
+          <w:rFonts w:ascii="SF Pro Bold" w:hAnsi="SF Pro Bold"/>
+        </w:rPr>
+        <w:t>uery</w:t>
+      </w:r>
+      <w:r>
+        <w:t>: Configurazione delle query SPARQL per l'esecuzione sul modello dell'ontologia.</w:t>
+      </w:r>
+    </w:p>
+    <w:p>
+      <w:pPr>
+        <w:numPr>
+          <w:ilvl w:val="0"/>
+          <w:numId w:val="8"/>
+        </w:numPr>
+      </w:pPr>
+      <w:r>
+        <w:rPr>
+          <w:rFonts w:ascii="SF Pro Bold" w:hAnsi="SF Pro Bold"/>
+        </w:rPr>
+        <w:t xml:space="preserve">Esecuzione delle </w:t>
+      </w:r>
+      <w:r>
+        <w:rPr>
+          <w:rFonts w:ascii="SF Pro Bold" w:hAnsi="SF Pro Bold"/>
+        </w:rPr>
+        <w:t>q</w:t>
+      </w:r>
+      <w:r>
+        <w:rPr>
+          <w:rFonts w:ascii="SF Pro Bold" w:hAnsi="SF Pro Bold"/>
+        </w:rPr>
+        <w:t>uery</w:t>
+      </w:r>
+      <w:r>
+        <w:t>: Esecuzione delle query sul modello RDF per estrarre dati specifici.</w:t>
+      </w:r>
+    </w:p>
+    <w:p>
+      <w:pPr>
+        <w:rPr>
+          <w:rFonts w:ascii="SF Pro Bold" w:hAnsi="SF Pro Bold"/>
+        </w:rPr>
+      </w:pPr>
+      <w:r>
+        <w:rPr>
+          <w:rFonts w:ascii="SF Pro Bold" w:hAnsi="SF Pro Bold"/>
+        </w:rPr>
+        <w:t xml:space="preserve">4. Interpretazione dei </w:t>
+      </w:r>
+      <w:r>
+        <w:rPr>
+          <w:rFonts w:ascii="SF Pro Bold" w:hAnsi="SF Pro Bold"/>
+        </w:rPr>
+        <w:t>r</w:t>
+      </w:r>
+      <w:r>
+        <w:rPr>
+          <w:rFonts w:ascii="SF Pro Bold" w:hAnsi="SF Pro Bold"/>
+        </w:rPr>
+        <w:t>isultati delle Query</w:t>
+      </w:r>
+    </w:p>
+    <w:p>
+      <w:pPr>
+        <w:numPr>
+          <w:ilvl w:val="0"/>
+          <w:numId w:val="9"/>
+        </w:numPr>
+      </w:pPr>
       <w:proofErr w:type="spellStart"/>
       <w:r>
         <w:rPr>
-          <w:rFonts w:ascii="Monaspace Argon Light" w:hAnsi="Monaspace Argon Light"/>
-          <w:sz w:val="20"/>
-          <w:szCs w:val="16"/>
-          <w:lang w:val="en-GB"/>
-        </w:rPr>
-        <w:t>rdfs</w:t>
+          <w:rFonts w:ascii="SF Pro Bold" w:hAnsi="SF Pro Bold"/>
+        </w:rPr>
+        <w:t>Parsing</w:t>
       </w:r>
       <w:proofErr w:type="spellEnd"/>
       <w:r>
         <w:rPr>
-          <w:rFonts w:ascii="Monaspace Argon Light" w:hAnsi="Monaspace Argon Light"/>
-          <w:sz w:val="20"/>
-          <w:szCs w:val="16"/>
-          <w:lang w:val="en-GB"/>
-        </w:rPr>
-        <w:t>:</w:t>
-      </w:r>
-      <w:r>
-        <w:rPr>
-          <w:rFonts w:ascii="Monaspace Argon Light" w:hAnsi="Monaspace Argon Light"/>
-          <w:sz w:val="20"/>
-          <w:szCs w:val="16"/>
-          <w:lang w:val="en-GB"/>
-        </w:rPr>
-        <w:t xml:space="preserve"> </w:t>
-      </w:r>
-      <w:r>
-        <w:rPr>
-          <w:rFonts w:ascii="Monaspace Argon Light" w:hAnsi="Monaspace Argon Light"/>
-          <w:sz w:val="20"/>
-          <w:szCs w:val="16"/>
-          <w:lang w:val="en-GB"/>
-        </w:rPr>
-        <w:t xml:space="preserve">&lt;http://www.w3.org/2000/01/rdf-schema#&gt;    </w:t>
-      </w:r>
-      <w:r>
-        <w:rPr>
-          <w:rFonts w:ascii="Monaspace Argon Light" w:hAnsi="Monaspace Argon Light"/>
-          <w:sz w:val="20"/>
-          <w:szCs w:val="16"/>
-          <w:lang w:val="en-GB"/>
-        </w:rPr>
-        <w:br/>
-        <w:t>PREFIX</w:t>
-      </w:r>
-      <w:r>
-        <w:rPr>
-          <w:rFonts w:ascii="Monaspace Argon Light" w:hAnsi="Monaspace Argon Light"/>
-          <w:sz w:val="20"/>
-          <w:szCs w:val="16"/>
-          <w:lang w:val="en-GB"/>
-        </w:rPr>
-        <w:t xml:space="preserve"> </w:t>
-      </w:r>
-      <w:r>
-        <w:rPr>
-          <w:rFonts w:ascii="Monaspace Argon Light" w:hAnsi="Monaspace Argon Light"/>
-          <w:sz w:val="20"/>
-          <w:szCs w:val="16"/>
-          <w:lang w:val="en-GB"/>
-        </w:rPr>
-        <w:t>cp:</w:t>
-      </w:r>
-      <w:r>
-        <w:rPr>
-          <w:rFonts w:ascii="Monaspace Argon Light" w:hAnsi="Monaspace Argon Light"/>
-          <w:sz w:val="20"/>
-          <w:szCs w:val="16"/>
-          <w:lang w:val="en-GB"/>
-        </w:rPr>
-        <w:t xml:space="preserve"> </w:t>
-      </w:r>
-      <w:r>
-        <w:rPr>
-          <w:rFonts w:ascii="Monaspace Argon Light" w:hAnsi="Monaspace Argon Light"/>
-          <w:sz w:val="20"/>
-          <w:szCs w:val="16"/>
-          <w:lang w:val="en-GB"/>
-        </w:rPr>
-        <w:t xml:space="preserve"> </w:t>
-      </w:r>
-      <w:r>
-        <w:rPr>
-          <w:rFonts w:ascii="Monaspace Argon Light" w:hAnsi="Monaspace Argon Light"/>
-          <w:sz w:val="20"/>
-          <w:szCs w:val="16"/>
-          <w:lang w:val="en-GB"/>
-        </w:rPr>
-        <w:t>&lt;</w:t>
-      </w:r>
-      <w:r>
-        <w:rPr>
-          <w:rFonts w:ascii="Monaspace Argon Light" w:hAnsi="Monaspace Argon Light"/>
-          <w:sz w:val="20"/>
-          <w:szCs w:val="16"/>
-          <w:lang w:val="en-GB"/>
-        </w:rPr>
-        <w:t>https://www.unicam.it/cs/daniloquattrini/TheClothesProject#&gt;</w:t>
-      </w:r>
-      <w:r>
-        <w:rPr>
-          <w:rFonts w:ascii="Monaspace Argon Light" w:hAnsi="Monaspace Argon Light"/>
-          <w:sz w:val="20"/>
-          <w:szCs w:val="16"/>
-          <w:lang w:val="en-GB"/>
-        </w:rPr>
-        <w:br/>
-        <w:t xml:space="preserve">PREFIX </w:t>
-      </w:r>
-      <w:proofErr w:type="spellStart"/>
-      <w:r>
-        <w:rPr>
-          <w:rFonts w:ascii="Monaspace Argon Light" w:hAnsi="Monaspace Argon Light"/>
-          <w:sz w:val="20"/>
-          <w:szCs w:val="16"/>
-          <w:lang w:val="en-GB"/>
-        </w:rPr>
-        <w:t>dbo</w:t>
-      </w:r>
-      <w:proofErr w:type="spellEnd"/>
-      <w:r>
-        <w:rPr>
-          <w:rFonts w:ascii="Monaspace Argon Light" w:hAnsi="Monaspace Argon Light"/>
-          <w:sz w:val="20"/>
-          <w:szCs w:val="16"/>
-          <w:lang w:val="en-GB"/>
-        </w:rPr>
-        <w:t>: &lt;http://dbpedia.org/ontology/&gt;</w:t>
-      </w:r>
-    </w:p>
-    <w:p>
-      <w:pPr>
-        <w:jc w:val="both"/>
-        <w:rPr>
-          <w:lang w:val="en-GB"/>
-        </w:rPr>
-      </w:pPr>
-    </w:p>
-    <w:p>
-      <w:pPr>
-        <w:jc w:val="both"/>
-      </w:pPr>
-      <w:r>
-        <w:t>Di seguito</w:t>
-      </w:r>
-      <w:r>
-        <w:t xml:space="preserve"> invece </w:t>
-      </w:r>
-      <w:r>
-        <w:t>viene fornita una descrizione delle principali query SPARQL utilizzate nel progetto e del loro utilizzo.</w:t>
-      </w:r>
-    </w:p>
-    <w:p>
-      <w:pPr>
-        <w:pStyle w:val="Titolo2"/>
-        <w:rPr>
-          <w:rFonts w:ascii="SF Pro Bold" w:hAnsi="SF Pro Bold"/>
-          <w:color w:val="auto"/>
-          <w:sz w:val="44"/>
-          <w:szCs w:val="44"/>
-        </w:rPr>
-      </w:pPr>
-      <w:r>
-        <w:rPr>
-          <w:rFonts w:ascii="SF Pro Bold" w:hAnsi="SF Pro Bold"/>
-          <w:color w:val="auto"/>
-          <w:sz w:val="44"/>
-          <w:szCs w:val="44"/>
-        </w:rPr>
-        <w:t>Visualizzazione dei target</w:t>
-      </w:r>
-    </w:p>
-    <w:p>
-      <w:r>
-        <w:t xml:space="preserve">L’utente potrà scegliere all’inizio il </w:t>
-      </w:r>
-      <w:proofErr w:type="spellStart"/>
-      <w:r>
-        <w:t>targt</w:t>
-      </w:r>
-      <w:proofErr w:type="spellEnd"/>
-      <w:r>
-        <w:t xml:space="preserve"> cui si vuole creare quel determinato vestito</w:t>
-      </w:r>
-      <w:r>
-        <w:t xml:space="preserve">, le query </w:t>
-      </w:r>
-    </w:p>
-    <w:p>
-      <w:pPr>
-        <w:rPr>
-          <w:rFonts w:ascii="Monaspace Argon Light" w:hAnsi="Monaspace Argon Light"/>
-          <w:sz w:val="24"/>
-          <w:szCs w:val="20"/>
-          <w:lang w:val="en-GB"/>
-        </w:rPr>
-      </w:pPr>
-      <w:r>
-        <w:rPr>
-          <w:rFonts w:ascii="Monaspace Argon Light" w:hAnsi="Monaspace Argon Light"/>
-          <w:sz w:val="24"/>
-          <w:szCs w:val="20"/>
-          <w:lang w:val="en-GB"/>
-        </w:rPr>
-        <w:t xml:space="preserve">SELECT </w:t>
-      </w:r>
-      <w:proofErr w:type="gramStart"/>
-      <w:r>
-        <w:rPr>
-          <w:rFonts w:ascii="Monaspace Argon Light" w:hAnsi="Monaspace Argon Light"/>
-          <w:sz w:val="24"/>
-          <w:szCs w:val="20"/>
-          <w:lang w:val="en-GB"/>
-        </w:rPr>
-        <w:t>DISTINCT ?label</w:t>
-      </w:r>
-      <w:proofErr w:type="gramEnd"/>
-      <w:r>
-        <w:rPr>
-          <w:rFonts w:ascii="Monaspace Argon Light" w:hAnsi="Monaspace Argon Light"/>
-          <w:sz w:val="24"/>
-          <w:szCs w:val="20"/>
-          <w:lang w:val="en-GB"/>
-        </w:rPr>
-        <w:t xml:space="preserve"> ?value </w:t>
-      </w:r>
-    </w:p>
-    <w:p>
-      <w:pPr>
-        <w:rPr>
-          <w:rFonts w:ascii="Monaspace Argon Light" w:hAnsi="Monaspace Argon Light"/>
-          <w:sz w:val="24"/>
-          <w:szCs w:val="20"/>
-          <w:lang w:val="en-GB"/>
-        </w:rPr>
-      </w:pPr>
-      <w:proofErr w:type="gramStart"/>
-      <w:r>
-        <w:rPr>
-          <w:rFonts w:ascii="Monaspace Argon Light" w:hAnsi="Monaspace Argon Light"/>
-          <w:sz w:val="24"/>
-          <w:szCs w:val="20"/>
-          <w:lang w:val="en-GB"/>
-        </w:rPr>
-        <w:t>WHERE</w:t>
-      </w:r>
-      <w:proofErr w:type="gramEnd"/>
-      <w:r>
-        <w:rPr>
-          <w:rFonts w:ascii="Monaspace Argon Light" w:hAnsi="Monaspace Argon Light"/>
-          <w:sz w:val="24"/>
-          <w:szCs w:val="20"/>
-          <w:lang w:val="en-GB"/>
-        </w:rPr>
-        <w:t xml:space="preserve"> </w:t>
-      </w:r>
-    </w:p>
-    <w:p>
-      <w:pPr>
-        <w:ind w:firstLine="708"/>
-        <w:rPr>
-          <w:rFonts w:ascii="Monaspace Argon Light" w:hAnsi="Monaspace Argon Light"/>
-          <w:sz w:val="24"/>
-          <w:szCs w:val="20"/>
-          <w:lang w:val="en-GB"/>
-        </w:rPr>
-      </w:pPr>
-      <w:r>
-        <w:rPr>
-          <w:rFonts w:ascii="Monaspace Argon Light" w:hAnsi="Monaspace Argon Light"/>
-          <w:sz w:val="24"/>
-          <w:szCs w:val="20"/>
-          <w:lang w:val="en-GB"/>
-        </w:rPr>
-        <w:t xml:space="preserve">{ </w:t>
-      </w:r>
-    </w:p>
-    <w:p>
-      <w:pPr>
-        <w:ind w:left="708" w:firstLine="708"/>
-        <w:rPr>
-          <w:rFonts w:ascii="Monaspace Argon Light" w:hAnsi="Monaspace Argon Light"/>
-          <w:sz w:val="24"/>
-          <w:szCs w:val="20"/>
-          <w:lang w:val="en-GB"/>
-        </w:rPr>
-      </w:pPr>
-      <w:proofErr w:type="gramStart"/>
-      <w:r>
-        <w:rPr>
-          <w:rFonts w:ascii="Monaspace Argon Light" w:hAnsi="Monaspace Argon Light"/>
-          <w:sz w:val="24"/>
-          <w:szCs w:val="20"/>
-          <w:lang w:val="en-GB"/>
-        </w:rPr>
-        <w:t>?target</w:t>
-      </w:r>
-      <w:proofErr w:type="gramEnd"/>
-      <w:r>
-        <w:rPr>
-          <w:rFonts w:ascii="Monaspace Argon Light" w:hAnsi="Monaspace Argon Light"/>
-          <w:sz w:val="24"/>
-          <w:szCs w:val="20"/>
-          <w:lang w:val="en-GB"/>
-        </w:rPr>
-        <w:t xml:space="preserve"> </w:t>
-      </w:r>
-      <w:proofErr w:type="spellStart"/>
-      <w:r>
-        <w:rPr>
-          <w:rFonts w:ascii="Monaspace Argon Light" w:hAnsi="Monaspace Argon Light"/>
-          <w:sz w:val="24"/>
-          <w:szCs w:val="20"/>
-          <w:lang w:val="en-GB"/>
-        </w:rPr>
-        <w:t>rdfs:subClassOf</w:t>
-      </w:r>
-      <w:proofErr w:type="spellEnd"/>
-      <w:r>
-        <w:rPr>
-          <w:rFonts w:ascii="Monaspace Argon Light" w:hAnsi="Monaspace Argon Light"/>
-          <w:sz w:val="24"/>
-          <w:szCs w:val="20"/>
-          <w:lang w:val="en-GB"/>
-        </w:rPr>
-        <w:t xml:space="preserve"> </w:t>
-      </w:r>
-      <w:proofErr w:type="spellStart"/>
-      <w:r>
-        <w:rPr>
-          <w:rFonts w:ascii="Monaspace Argon Light" w:hAnsi="Monaspace Argon Light"/>
-          <w:sz w:val="24"/>
-          <w:szCs w:val="20"/>
-          <w:lang w:val="en-GB"/>
-        </w:rPr>
-        <w:t>cp:Target</w:t>
-      </w:r>
-      <w:proofErr w:type="spellEnd"/>
-      <w:r>
-        <w:rPr>
-          <w:rFonts w:ascii="Monaspace Argon Light" w:hAnsi="Monaspace Argon Light"/>
-          <w:sz w:val="24"/>
-          <w:szCs w:val="20"/>
-          <w:lang w:val="en-GB"/>
-        </w:rPr>
-        <w:t xml:space="preserve">. </w:t>
-      </w:r>
-    </w:p>
-    <w:p>
-      <w:pPr>
-        <w:ind w:left="708" w:firstLine="708"/>
-        <w:rPr>
-          <w:rFonts w:ascii="Monaspace Argon Light" w:hAnsi="Monaspace Argon Light"/>
-          <w:sz w:val="24"/>
-          <w:szCs w:val="20"/>
-          <w:lang w:val="en-GB"/>
-        </w:rPr>
-      </w:pPr>
-      <w:r>
-        <w:rPr>
-          <w:rFonts w:ascii="Monaspace Argon Light" w:hAnsi="Monaspace Argon Light"/>
-          <w:sz w:val="24"/>
-          <w:szCs w:val="20"/>
-          <w:lang w:val="en-GB"/>
-        </w:rPr>
-        <w:t>BIND(</w:t>
-      </w:r>
-      <w:proofErr w:type="gramStart"/>
-      <w:r>
-        <w:rPr>
-          <w:rFonts w:ascii="Monaspace Argon Light" w:hAnsi="Monaspace Argon Light"/>
-          <w:sz w:val="24"/>
-          <w:szCs w:val="20"/>
-          <w:lang w:val="en-GB"/>
-        </w:rPr>
-        <w:t>(?target</w:t>
-      </w:r>
-      <w:proofErr w:type="gramEnd"/>
-      <w:r>
-        <w:rPr>
-          <w:rFonts w:ascii="Monaspace Argon Light" w:hAnsi="Monaspace Argon Light"/>
-          <w:sz w:val="24"/>
-          <w:szCs w:val="20"/>
-          <w:lang w:val="en-GB"/>
-        </w:rPr>
-        <w:t xml:space="preserve">) AS ?label). </w:t>
-      </w:r>
-    </w:p>
-    <w:p>
-      <w:pPr>
-        <w:ind w:left="708" w:firstLine="708"/>
-        <w:rPr>
-          <w:rFonts w:ascii="Monaspace Argon Light" w:hAnsi="Monaspace Argon Light"/>
-          <w:sz w:val="24"/>
-          <w:szCs w:val="20"/>
-          <w:lang w:val="en-GB"/>
-        </w:rPr>
-      </w:pPr>
-      <w:proofErr w:type="gramStart"/>
-      <w:r>
-        <w:rPr>
-          <w:rFonts w:ascii="Monaspace Argon Light" w:hAnsi="Monaspace Argon Light"/>
-          <w:sz w:val="24"/>
-          <w:szCs w:val="20"/>
-          <w:lang w:val="en-GB"/>
-        </w:rPr>
-        <w:t>?target</w:t>
-      </w:r>
-      <w:proofErr w:type="gramEnd"/>
-      <w:r>
-        <w:rPr>
-          <w:rFonts w:ascii="Monaspace Argon Light" w:hAnsi="Monaspace Argon Light"/>
-          <w:sz w:val="24"/>
-          <w:szCs w:val="20"/>
-          <w:lang w:val="en-GB"/>
-        </w:rPr>
-        <w:t xml:space="preserve"> </w:t>
-      </w:r>
-      <w:proofErr w:type="spellStart"/>
-      <w:r>
-        <w:rPr>
-          <w:rFonts w:ascii="Monaspace Argon Light" w:hAnsi="Monaspace Argon Light"/>
-          <w:sz w:val="24"/>
-          <w:szCs w:val="20"/>
-          <w:lang w:val="en-GB"/>
-        </w:rPr>
-        <w:t>rdfs:label</w:t>
-      </w:r>
-      <w:proofErr w:type="spellEnd"/>
-      <w:r>
-        <w:rPr>
-          <w:rFonts w:ascii="Monaspace Argon Light" w:hAnsi="Monaspace Argon Light"/>
-          <w:sz w:val="24"/>
-          <w:szCs w:val="20"/>
-          <w:lang w:val="en-GB"/>
-        </w:rPr>
-        <w:t xml:space="preserve"> ?value </w:t>
-      </w:r>
-    </w:p>
-    <w:p>
-      <w:pPr>
-        <w:rPr>
-          <w:rFonts w:ascii="Monaspace Argon Light" w:hAnsi="Monaspace Argon Light"/>
-          <w:sz w:val="24"/>
-          <w:szCs w:val="20"/>
-          <w:lang w:val="en-GB"/>
-        </w:rPr>
-      </w:pPr>
-      <w:r>
-        <w:rPr>
-          <w:rFonts w:ascii="Monaspace Argon Light" w:hAnsi="Monaspace Argon Light"/>
-          <w:sz w:val="24"/>
-          <w:szCs w:val="20"/>
-          <w:lang w:val="en-GB"/>
-        </w:rPr>
-        <w:t xml:space="preserve"> }</w:t>
-      </w:r>
-    </w:p>
-    <w:p>
-      <w:pPr>
-        <w:rPr>
-          <w:lang w:val="en-GB"/>
-        </w:rPr>
-      </w:pPr>
-    </w:p>
+          <w:rFonts w:ascii="SF Pro Bold" w:hAnsi="SF Pro Bold"/>
+        </w:rPr>
+        <w:t xml:space="preserve"> dei </w:t>
+      </w:r>
+      <w:r>
+        <w:rPr>
+          <w:rFonts w:ascii="SF Pro Bold" w:hAnsi="SF Pro Bold"/>
+        </w:rPr>
+        <w:t>r</w:t>
+      </w:r>
+      <w:r>
+        <w:rPr>
+          <w:rFonts w:ascii="SF Pro Bold" w:hAnsi="SF Pro Bold"/>
+        </w:rPr>
+        <w:t>isultati</w:t>
+      </w:r>
+      <w:r>
+        <w:t>: Decodifica dei risultati delle query SPARQL in formati accessibil</w:t>
+      </w:r>
+      <w:r>
+        <w:t>e con JSON</w:t>
+      </w:r>
+      <w:r>
+        <w:t>.</w:t>
+      </w:r>
+    </w:p>
+    <w:p>
+      <w:pPr>
+        <w:numPr>
+          <w:ilvl w:val="0"/>
+          <w:numId w:val="9"/>
+        </w:numPr>
+      </w:pPr>
+      <w:r>
+        <w:rPr>
+          <w:rFonts w:ascii="SF Pro Bold" w:hAnsi="SF Pro Bold"/>
+        </w:rPr>
+        <w:t xml:space="preserve">Validazione dei </w:t>
+      </w:r>
+      <w:r>
+        <w:rPr>
+          <w:rFonts w:ascii="SF Pro Bold" w:hAnsi="SF Pro Bold"/>
+        </w:rPr>
+        <w:t>d</w:t>
+      </w:r>
+      <w:r>
+        <w:rPr>
+          <w:rFonts w:ascii="SF Pro Bold" w:hAnsi="SF Pro Bold"/>
+        </w:rPr>
+        <w:t>ati:</w:t>
+      </w:r>
+      <w:r>
+        <w:t xml:space="preserve"> Verifica dell'accuratezza e della coerenza dei dati estratti.</w:t>
+      </w:r>
+    </w:p>
+    <w:p>
+      <w:pPr>
+        <w:rPr>
+          <w:rFonts w:ascii="SF Pro Bold" w:hAnsi="SF Pro Bold"/>
+        </w:rPr>
+      </w:pPr>
+      <w:r>
+        <w:rPr>
+          <w:rFonts w:ascii="SF Pro Bold" w:hAnsi="SF Pro Bold"/>
+        </w:rPr>
+        <w:t>5. Strutturazione ed Esposizione dei Dati</w:t>
+      </w:r>
+    </w:p>
+    <w:p>
+      <w:pPr>
+        <w:numPr>
+          <w:ilvl w:val="0"/>
+          <w:numId w:val="10"/>
+        </w:numPr>
+      </w:pPr>
+      <w:r>
+        <w:rPr>
+          <w:rFonts w:ascii="SF Pro Bold" w:hAnsi="SF Pro Bold"/>
+        </w:rPr>
+        <w:t xml:space="preserve">Organizzazione dei </w:t>
+      </w:r>
+      <w:r>
+        <w:rPr>
+          <w:rFonts w:ascii="SF Pro Bold" w:hAnsi="SF Pro Bold"/>
+        </w:rPr>
+        <w:t>d</w:t>
+      </w:r>
+      <w:r>
+        <w:rPr>
+          <w:rFonts w:ascii="SF Pro Bold" w:hAnsi="SF Pro Bold"/>
+        </w:rPr>
+        <w:t>ati</w:t>
+      </w:r>
+      <w:r>
+        <w:t>: Strutturazione dei dati interpretati per una facile accessibilità.</w:t>
+      </w:r>
+    </w:p>
+    <w:p>
+      <w:pPr>
+        <w:numPr>
+          <w:ilvl w:val="0"/>
+          <w:numId w:val="10"/>
+        </w:numPr>
+      </w:pPr>
+      <w:r>
+        <w:rPr>
+          <w:rFonts w:ascii="SF Pro Bold" w:hAnsi="SF Pro Bold"/>
+        </w:rPr>
+        <w:t xml:space="preserve">Esposizione delle </w:t>
+      </w:r>
+      <w:r>
+        <w:rPr>
+          <w:rFonts w:ascii="SF Pro Bold" w:hAnsi="SF Pro Bold"/>
+        </w:rPr>
+        <w:t>i</w:t>
+      </w:r>
+      <w:r>
+        <w:rPr>
+          <w:rFonts w:ascii="SF Pro Bold" w:hAnsi="SF Pro Bold"/>
+        </w:rPr>
+        <w:t>nformazioni</w:t>
+      </w:r>
+      <w:r>
+        <w:t>: Creazione di API o servizi per esporre i dati strutturati alle applicazioni client.</w:t>
+      </w:r>
+    </w:p>
+    <w:p>
+      <w:pPr>
+        <w:rPr>
+          <w:rFonts w:ascii="SF Pro Bold" w:hAnsi="SF Pro Bold"/>
+        </w:rPr>
+      </w:pPr>
+      <w:r>
+        <w:rPr>
+          <w:rFonts w:ascii="SF Pro Bold" w:hAnsi="SF Pro Bold"/>
+        </w:rPr>
+        <w:lastRenderedPageBreak/>
+        <w:t xml:space="preserve">6. Gestione del </w:t>
+      </w:r>
+      <w:r>
+        <w:rPr>
+          <w:rFonts w:ascii="SF Pro Bold" w:hAnsi="SF Pro Bold"/>
+        </w:rPr>
+        <w:t>m</w:t>
+      </w:r>
+      <w:r>
+        <w:rPr>
+          <w:rFonts w:ascii="SF Pro Bold" w:hAnsi="SF Pro Bold"/>
+        </w:rPr>
+        <w:t>odello dell'</w:t>
+      </w:r>
+      <w:r>
+        <w:rPr>
+          <w:rFonts w:ascii="SF Pro Bold" w:hAnsi="SF Pro Bold"/>
+        </w:rPr>
+        <w:t>o</w:t>
+      </w:r>
+      <w:r>
+        <w:rPr>
+          <w:rFonts w:ascii="SF Pro Bold" w:hAnsi="SF Pro Bold"/>
+        </w:rPr>
+        <w:t>ntologia</w:t>
+      </w:r>
+    </w:p>
+    <w:p>
+      <w:pPr>
+        <w:numPr>
+          <w:ilvl w:val="0"/>
+          <w:numId w:val="11"/>
+        </w:numPr>
+      </w:pPr>
+      <w:r>
+        <w:rPr>
+          <w:rFonts w:ascii="SF Pro Bold" w:hAnsi="SF Pro Bold"/>
+        </w:rPr>
+        <w:t xml:space="preserve">Interrogazione del </w:t>
+      </w:r>
+      <w:r>
+        <w:rPr>
+          <w:rFonts w:ascii="SF Pro Bold" w:hAnsi="SF Pro Bold"/>
+        </w:rPr>
+        <w:t>m</w:t>
+      </w:r>
+      <w:r>
+        <w:rPr>
+          <w:rFonts w:ascii="SF Pro Bold" w:hAnsi="SF Pro Bold"/>
+        </w:rPr>
+        <w:t>odello</w:t>
+      </w:r>
+      <w:r>
+        <w:t>: Esecuzione di operazioni di lettura sul modello per recuperare informazioni specifiche.</w:t>
+      </w:r>
+    </w:p>
+    <w:p>
+      <w:pPr>
+        <w:numPr>
+          <w:ilvl w:val="0"/>
+          <w:numId w:val="11"/>
+        </w:numPr>
+      </w:pPr>
+      <w:r>
+        <w:rPr>
+          <w:rFonts w:ascii="SF Pro Bold" w:hAnsi="SF Pro Bold"/>
+        </w:rPr>
+        <w:t xml:space="preserve">Verifica del </w:t>
+      </w:r>
+      <w:r>
+        <w:rPr>
+          <w:rFonts w:ascii="SF Pro Bold" w:hAnsi="SF Pro Bold"/>
+        </w:rPr>
+        <w:t>m</w:t>
+      </w:r>
+      <w:r>
+        <w:rPr>
+          <w:rFonts w:ascii="SF Pro Bold" w:hAnsi="SF Pro Bold"/>
+        </w:rPr>
+        <w:t>odello</w:t>
+      </w:r>
+      <w:r>
+        <w:t>: Esecuzione di controlli di coerenza e integrità sul modello dell'ontologia</w:t>
+      </w:r>
+      <w:r>
+        <w:t xml:space="preserve"> e sulla sua consistenza</w:t>
+      </w:r>
+      <w:r>
+        <w:t>.</w:t>
+      </w:r>
+    </w:p>
+    <w:p>
+      <w:pPr>
+        <w:rPr>
+          <w:rFonts w:ascii="SF Pro Bold" w:hAnsi="SF Pro Bold"/>
+        </w:rPr>
+      </w:pPr>
+      <w:r>
+        <w:rPr>
+          <w:rFonts w:ascii="SF Pro Bold" w:hAnsi="SF Pro Bold"/>
+        </w:rPr>
+        <w:t>7</w:t>
+      </w:r>
+      <w:r>
+        <w:rPr>
+          <w:rFonts w:ascii="SF Pro Bold" w:hAnsi="SF Pro Bold"/>
+        </w:rPr>
+        <w:t>. Presentazione dei Dati sull'Interfaccia</w:t>
+      </w:r>
+    </w:p>
+    <w:p>
+      <w:pPr>
+        <w:numPr>
+          <w:ilvl w:val="0"/>
+          <w:numId w:val="13"/>
+        </w:numPr>
+      </w:pPr>
+      <w:r>
+        <w:rPr>
+          <w:rFonts w:ascii="SF Pro Bold" w:hAnsi="SF Pro Bold"/>
+        </w:rPr>
+        <w:t xml:space="preserve">Rendering dei </w:t>
+      </w:r>
+      <w:r>
+        <w:rPr>
+          <w:rFonts w:ascii="SF Pro Bold" w:hAnsi="SF Pro Bold"/>
+        </w:rPr>
+        <w:t>d</w:t>
+      </w:r>
+      <w:r>
+        <w:rPr>
+          <w:rFonts w:ascii="SF Pro Bold" w:hAnsi="SF Pro Bold"/>
+        </w:rPr>
+        <w:t>ati:</w:t>
+      </w:r>
+      <w:r>
+        <w:t xml:space="preserve"> Visualizzazione dei dati interpretati negli elementi dell'interfaccia utente</w:t>
+      </w:r>
+      <w:r>
+        <w:t xml:space="preserve"> su</w:t>
+      </w:r>
+      <w:r>
+        <w:t>l</w:t>
+      </w:r>
+      <w:r>
+        <w:t xml:space="preserve"> terminale in questo caso</w:t>
+      </w:r>
+      <w:r>
+        <w:t>.</w:t>
+      </w:r>
+    </w:p>
+    <w:p>
+      <w:pPr>
+        <w:numPr>
+          <w:ilvl w:val="0"/>
+          <w:numId w:val="13"/>
+        </w:numPr>
+      </w:pPr>
+      <w:r>
+        <w:rPr>
+          <w:rFonts w:ascii="SF Pro Bold" w:hAnsi="SF Pro Bold"/>
+        </w:rPr>
+        <w:t xml:space="preserve">Aggiornamento </w:t>
+      </w:r>
+      <w:r>
+        <w:rPr>
+          <w:rFonts w:ascii="SF Pro Bold" w:hAnsi="SF Pro Bold"/>
+        </w:rPr>
+        <w:t>d</w:t>
+      </w:r>
+      <w:r>
+        <w:rPr>
+          <w:rFonts w:ascii="SF Pro Bold" w:hAnsi="SF Pro Bold"/>
+        </w:rPr>
+        <w:t>inamico:</w:t>
+      </w:r>
+      <w:r>
+        <w:t xml:space="preserve"> Aggiornamento in tempo reale dell'interfaccia utente in risposta alle interazioni dell'utente.</w:t>
+      </w:r>
+    </w:p>
+    <w:p/>
     <w:sectPr>
       <w:pgSz w:w="11906" w:h="16838"/>
       <w:pgMar w:top="1417" w:right="1134" w:bottom="1134" w:left="1134" w:header="708" w:footer="708" w:gutter="0"/>
@@ -2166,6 +3748,602 @@
 <file path=word/numbering.xml><?xml version="1.0" encoding="utf-8"?>
 <w:numbering xmlns:wpc="http://schemas.microsoft.com/office/word/2010/wordprocessingCanvas" xmlns:cx="http://schemas.microsoft.com/office/drawing/2014/chartex" xmlns:cx1="http://schemas.microsoft.com/office/drawing/2015/9/8/chartex" xmlns:cx2="http://schemas.microsoft.com/office/drawing/2015/10/21/chartex" xmlns:cx3="http://schemas.microsoft.com/office/drawing/2016/5/9/chartex" xmlns:cx4="http://schemas.microsoft.com/office/drawing/2016/5/10/chartex" xmlns:cx5="http://schemas.microsoft.com/office/drawing/2016/5/11/chartex" xmlns:cx6="http://schemas.microsoft.com/office/drawing/2016/5/12/chartex" xmlns:cx7="http://schemas.microsoft.com/office/drawing/2016/5/13/chartex" xmlns:cx8="http://schemas.microsoft.com/office/drawing/2016/5/14/chartex" xmlns:mc="http://schemas.openxmlformats.org/markup-compatibility/2006" xmlns:aink="http://schemas.microsoft.com/office/drawing/2016/ink" xmlns:am3d="http://schemas.microsoft.com/office/drawing/2017/model3d" xmlns:o="urn:schemas-microsoft-com:office:office" xmlns:oel="http://schemas.microsoft.com/office/2019/extlst" xmlns:r="http://schemas.openxmlformats.org/officeDocument/2006/relationships" xmlns:m="http://schemas.openxmlformats.org/officeDocument/2006/math" xmlns:v="urn:schemas-microsoft-com:vml" xmlns:wp14="http://schemas.microsoft.com/office/word/2010/wordprocessingDrawing" xmlns:wp="http://schemas.openxmlformats.org/drawingml/2006/wordprocessingDrawing" xmlns:w10="urn:schemas-microsoft-com:office:word" xmlns:w="http://schemas.openxmlformats.org/wordprocessingml/2006/main" xmlns:w14="http://schemas.microsoft.com/office/word/2010/wordml" xmlns:w15="http://schemas.microsoft.com/office/word/2012/wordml" xmlns:w16cex="http://schemas.microsoft.com/office/word/2018/wordml/cex" xmlns:w16cid="http://schemas.microsoft.com/office/word/2016/wordml/cid" xmlns:w16="http://schemas.microsoft.com/office/word/2018/wordml" xmlns:w16du="http://schemas.microsoft.com/office/word/2023/wordml/word16du" xmlns:w16sdtdh="http://schemas.microsoft.com/office/word/2020/wordml/sdtdatahash" xmlns:w16se="http://schemas.microsoft.com/office/word/2015/wordml/symex" xmlns:wpg="http://schemas.microsoft.com/office/word/2010/wordprocessingGroup" xmlns:wpi="http://schemas.microsoft.com/office/word/2010/wordprocessingInk" xmlns:wne="http://schemas.microsoft.com/office/word/2006/wordml" xmlns:wps="http://schemas.microsoft.com/office/word/2010/wordprocessingShape" mc:Ignorable="w14 w15 w16se w16cid w16 w16cex w16sdtdh w16du wp14">
   <w:abstractNum w:abstractNumId="0" w15:restartNumberingAfterBreak="0">
+    <w:nsid w:val="12C8376C"/>
+    <w:multiLevelType w:val="multilevel"/>
+    <w:tmpl w:val="C4161370"/>
+    <w:lvl w:ilvl="0">
+      <w:start w:val="1"/>
+      <w:numFmt w:val="bullet"/>
+      <w:lvlText w:val=""/>
+      <w:lvlJc w:val="left"/>
+      <w:pPr>
+        <w:tabs>
+          <w:tab w:val="num" w:pos="720"/>
+        </w:tabs>
+        <w:ind w:left="720" w:hanging="360"/>
+      </w:pPr>
+      <w:rPr>
+        <w:rFonts w:ascii="Symbol" w:hAnsi="Symbol" w:hint="default"/>
+        <w:sz w:val="20"/>
+      </w:rPr>
+    </w:lvl>
+    <w:lvl w:ilvl="1" w:tentative="1">
+      <w:start w:val="1"/>
+      <w:numFmt w:val="bullet"/>
+      <w:lvlText w:val="o"/>
+      <w:lvlJc w:val="left"/>
+      <w:pPr>
+        <w:tabs>
+          <w:tab w:val="num" w:pos="1440"/>
+        </w:tabs>
+        <w:ind w:left="1440" w:hanging="360"/>
+      </w:pPr>
+      <w:rPr>
+        <w:rFonts w:ascii="Courier New" w:hAnsi="Courier New" w:hint="default"/>
+        <w:sz w:val="20"/>
+      </w:rPr>
+    </w:lvl>
+    <w:lvl w:ilvl="2" w:tentative="1">
+      <w:start w:val="1"/>
+      <w:numFmt w:val="bullet"/>
+      <w:lvlText w:val=""/>
+      <w:lvlJc w:val="left"/>
+      <w:pPr>
+        <w:tabs>
+          <w:tab w:val="num" w:pos="2160"/>
+        </w:tabs>
+        <w:ind w:left="2160" w:hanging="360"/>
+      </w:pPr>
+      <w:rPr>
+        <w:rFonts w:ascii="Wingdings" w:hAnsi="Wingdings" w:hint="default"/>
+        <w:sz w:val="20"/>
+      </w:rPr>
+    </w:lvl>
+    <w:lvl w:ilvl="3" w:tentative="1">
+      <w:start w:val="1"/>
+      <w:numFmt w:val="bullet"/>
+      <w:lvlText w:val=""/>
+      <w:lvlJc w:val="left"/>
+      <w:pPr>
+        <w:tabs>
+          <w:tab w:val="num" w:pos="2880"/>
+        </w:tabs>
+        <w:ind w:left="2880" w:hanging="360"/>
+      </w:pPr>
+      <w:rPr>
+        <w:rFonts w:ascii="Wingdings" w:hAnsi="Wingdings" w:hint="default"/>
+        <w:sz w:val="20"/>
+      </w:rPr>
+    </w:lvl>
+    <w:lvl w:ilvl="4" w:tentative="1">
+      <w:start w:val="1"/>
+      <w:numFmt w:val="bullet"/>
+      <w:lvlText w:val=""/>
+      <w:lvlJc w:val="left"/>
+      <w:pPr>
+        <w:tabs>
+          <w:tab w:val="num" w:pos="3600"/>
+        </w:tabs>
+        <w:ind w:left="3600" w:hanging="360"/>
+      </w:pPr>
+      <w:rPr>
+        <w:rFonts w:ascii="Wingdings" w:hAnsi="Wingdings" w:hint="default"/>
+        <w:sz w:val="20"/>
+      </w:rPr>
+    </w:lvl>
+    <w:lvl w:ilvl="5" w:tentative="1">
+      <w:start w:val="1"/>
+      <w:numFmt w:val="bullet"/>
+      <w:lvlText w:val=""/>
+      <w:lvlJc w:val="left"/>
+      <w:pPr>
+        <w:tabs>
+          <w:tab w:val="num" w:pos="4320"/>
+        </w:tabs>
+        <w:ind w:left="4320" w:hanging="360"/>
+      </w:pPr>
+      <w:rPr>
+        <w:rFonts w:ascii="Wingdings" w:hAnsi="Wingdings" w:hint="default"/>
+        <w:sz w:val="20"/>
+      </w:rPr>
+    </w:lvl>
+    <w:lvl w:ilvl="6" w:tentative="1">
+      <w:start w:val="1"/>
+      <w:numFmt w:val="bullet"/>
+      <w:lvlText w:val=""/>
+      <w:lvlJc w:val="left"/>
+      <w:pPr>
+        <w:tabs>
+          <w:tab w:val="num" w:pos="5040"/>
+        </w:tabs>
+        <w:ind w:left="5040" w:hanging="360"/>
+      </w:pPr>
+      <w:rPr>
+        <w:rFonts w:ascii="Wingdings" w:hAnsi="Wingdings" w:hint="default"/>
+        <w:sz w:val="20"/>
+      </w:rPr>
+    </w:lvl>
+    <w:lvl w:ilvl="7" w:tentative="1">
+      <w:start w:val="1"/>
+      <w:numFmt w:val="bullet"/>
+      <w:lvlText w:val=""/>
+      <w:lvlJc w:val="left"/>
+      <w:pPr>
+        <w:tabs>
+          <w:tab w:val="num" w:pos="5760"/>
+        </w:tabs>
+        <w:ind w:left="5760" w:hanging="360"/>
+      </w:pPr>
+      <w:rPr>
+        <w:rFonts w:ascii="Wingdings" w:hAnsi="Wingdings" w:hint="default"/>
+        <w:sz w:val="20"/>
+      </w:rPr>
+    </w:lvl>
+    <w:lvl w:ilvl="8" w:tentative="1">
+      <w:start w:val="1"/>
+      <w:numFmt w:val="bullet"/>
+      <w:lvlText w:val=""/>
+      <w:lvlJc w:val="left"/>
+      <w:pPr>
+        <w:tabs>
+          <w:tab w:val="num" w:pos="6480"/>
+        </w:tabs>
+        <w:ind w:left="6480" w:hanging="360"/>
+      </w:pPr>
+      <w:rPr>
+        <w:rFonts w:ascii="Wingdings" w:hAnsi="Wingdings" w:hint="default"/>
+        <w:sz w:val="20"/>
+      </w:rPr>
+    </w:lvl>
+  </w:abstractNum>
+  <w:abstractNum w:abstractNumId="1" w15:restartNumberingAfterBreak="0">
+    <w:nsid w:val="19697687"/>
+    <w:multiLevelType w:val="multilevel"/>
+    <w:tmpl w:val="DE40D8F0"/>
+    <w:lvl w:ilvl="0">
+      <w:start w:val="1"/>
+      <w:numFmt w:val="bullet"/>
+      <w:lvlText w:val=""/>
+      <w:lvlJc w:val="left"/>
+      <w:pPr>
+        <w:tabs>
+          <w:tab w:val="num" w:pos="720"/>
+        </w:tabs>
+        <w:ind w:left="720" w:hanging="360"/>
+      </w:pPr>
+      <w:rPr>
+        <w:rFonts w:ascii="Symbol" w:hAnsi="Symbol" w:hint="default"/>
+        <w:sz w:val="20"/>
+      </w:rPr>
+    </w:lvl>
+    <w:lvl w:ilvl="1" w:tentative="1">
+      <w:start w:val="1"/>
+      <w:numFmt w:val="bullet"/>
+      <w:lvlText w:val="o"/>
+      <w:lvlJc w:val="left"/>
+      <w:pPr>
+        <w:tabs>
+          <w:tab w:val="num" w:pos="1440"/>
+        </w:tabs>
+        <w:ind w:left="1440" w:hanging="360"/>
+      </w:pPr>
+      <w:rPr>
+        <w:rFonts w:ascii="Courier New" w:hAnsi="Courier New" w:hint="default"/>
+        <w:sz w:val="20"/>
+      </w:rPr>
+    </w:lvl>
+    <w:lvl w:ilvl="2" w:tentative="1">
+      <w:start w:val="1"/>
+      <w:numFmt w:val="bullet"/>
+      <w:lvlText w:val=""/>
+      <w:lvlJc w:val="left"/>
+      <w:pPr>
+        <w:tabs>
+          <w:tab w:val="num" w:pos="2160"/>
+        </w:tabs>
+        <w:ind w:left="2160" w:hanging="360"/>
+      </w:pPr>
+      <w:rPr>
+        <w:rFonts w:ascii="Wingdings" w:hAnsi="Wingdings" w:hint="default"/>
+        <w:sz w:val="20"/>
+      </w:rPr>
+    </w:lvl>
+    <w:lvl w:ilvl="3" w:tentative="1">
+      <w:start w:val="1"/>
+      <w:numFmt w:val="bullet"/>
+      <w:lvlText w:val=""/>
+      <w:lvlJc w:val="left"/>
+      <w:pPr>
+        <w:tabs>
+          <w:tab w:val="num" w:pos="2880"/>
+        </w:tabs>
+        <w:ind w:left="2880" w:hanging="360"/>
+      </w:pPr>
+      <w:rPr>
+        <w:rFonts w:ascii="Wingdings" w:hAnsi="Wingdings" w:hint="default"/>
+        <w:sz w:val="20"/>
+      </w:rPr>
+    </w:lvl>
+    <w:lvl w:ilvl="4" w:tentative="1">
+      <w:start w:val="1"/>
+      <w:numFmt w:val="bullet"/>
+      <w:lvlText w:val=""/>
+      <w:lvlJc w:val="left"/>
+      <w:pPr>
+        <w:tabs>
+          <w:tab w:val="num" w:pos="3600"/>
+        </w:tabs>
+        <w:ind w:left="3600" w:hanging="360"/>
+      </w:pPr>
+      <w:rPr>
+        <w:rFonts w:ascii="Wingdings" w:hAnsi="Wingdings" w:hint="default"/>
+        <w:sz w:val="20"/>
+      </w:rPr>
+    </w:lvl>
+    <w:lvl w:ilvl="5" w:tentative="1">
+      <w:start w:val="1"/>
+      <w:numFmt w:val="bullet"/>
+      <w:lvlText w:val=""/>
+      <w:lvlJc w:val="left"/>
+      <w:pPr>
+        <w:tabs>
+          <w:tab w:val="num" w:pos="4320"/>
+        </w:tabs>
+        <w:ind w:left="4320" w:hanging="360"/>
+      </w:pPr>
+      <w:rPr>
+        <w:rFonts w:ascii="Wingdings" w:hAnsi="Wingdings" w:hint="default"/>
+        <w:sz w:val="20"/>
+      </w:rPr>
+    </w:lvl>
+    <w:lvl w:ilvl="6" w:tentative="1">
+      <w:start w:val="1"/>
+      <w:numFmt w:val="bullet"/>
+      <w:lvlText w:val=""/>
+      <w:lvlJc w:val="left"/>
+      <w:pPr>
+        <w:tabs>
+          <w:tab w:val="num" w:pos="5040"/>
+        </w:tabs>
+        <w:ind w:left="5040" w:hanging="360"/>
+      </w:pPr>
+      <w:rPr>
+        <w:rFonts w:ascii="Wingdings" w:hAnsi="Wingdings" w:hint="default"/>
+        <w:sz w:val="20"/>
+      </w:rPr>
+    </w:lvl>
+    <w:lvl w:ilvl="7" w:tentative="1">
+      <w:start w:val="1"/>
+      <w:numFmt w:val="bullet"/>
+      <w:lvlText w:val=""/>
+      <w:lvlJc w:val="left"/>
+      <w:pPr>
+        <w:tabs>
+          <w:tab w:val="num" w:pos="5760"/>
+        </w:tabs>
+        <w:ind w:left="5760" w:hanging="360"/>
+      </w:pPr>
+      <w:rPr>
+        <w:rFonts w:ascii="Wingdings" w:hAnsi="Wingdings" w:hint="default"/>
+        <w:sz w:val="20"/>
+      </w:rPr>
+    </w:lvl>
+    <w:lvl w:ilvl="8" w:tentative="1">
+      <w:start w:val="1"/>
+      <w:numFmt w:val="bullet"/>
+      <w:lvlText w:val=""/>
+      <w:lvlJc w:val="left"/>
+      <w:pPr>
+        <w:tabs>
+          <w:tab w:val="num" w:pos="6480"/>
+        </w:tabs>
+        <w:ind w:left="6480" w:hanging="360"/>
+      </w:pPr>
+      <w:rPr>
+        <w:rFonts w:ascii="Wingdings" w:hAnsi="Wingdings" w:hint="default"/>
+        <w:sz w:val="20"/>
+      </w:rPr>
+    </w:lvl>
+  </w:abstractNum>
+  <w:abstractNum w:abstractNumId="2" w15:restartNumberingAfterBreak="0">
+    <w:nsid w:val="1D3C385A"/>
+    <w:multiLevelType w:val="multilevel"/>
+    <w:tmpl w:val="19F88F26"/>
+    <w:lvl w:ilvl="0">
+      <w:start w:val="1"/>
+      <w:numFmt w:val="bullet"/>
+      <w:lvlText w:val=""/>
+      <w:lvlJc w:val="left"/>
+      <w:pPr>
+        <w:tabs>
+          <w:tab w:val="num" w:pos="720"/>
+        </w:tabs>
+        <w:ind w:left="720" w:hanging="360"/>
+      </w:pPr>
+      <w:rPr>
+        <w:rFonts w:ascii="Symbol" w:hAnsi="Symbol" w:hint="default"/>
+        <w:sz w:val="20"/>
+      </w:rPr>
+    </w:lvl>
+    <w:lvl w:ilvl="1" w:tentative="1">
+      <w:start w:val="1"/>
+      <w:numFmt w:val="bullet"/>
+      <w:lvlText w:val="o"/>
+      <w:lvlJc w:val="left"/>
+      <w:pPr>
+        <w:tabs>
+          <w:tab w:val="num" w:pos="1440"/>
+        </w:tabs>
+        <w:ind w:left="1440" w:hanging="360"/>
+      </w:pPr>
+      <w:rPr>
+        <w:rFonts w:ascii="Courier New" w:hAnsi="Courier New" w:hint="default"/>
+        <w:sz w:val="20"/>
+      </w:rPr>
+    </w:lvl>
+    <w:lvl w:ilvl="2" w:tentative="1">
+      <w:start w:val="1"/>
+      <w:numFmt w:val="bullet"/>
+      <w:lvlText w:val=""/>
+      <w:lvlJc w:val="left"/>
+      <w:pPr>
+        <w:tabs>
+          <w:tab w:val="num" w:pos="2160"/>
+        </w:tabs>
+        <w:ind w:left="2160" w:hanging="360"/>
+      </w:pPr>
+      <w:rPr>
+        <w:rFonts w:ascii="Wingdings" w:hAnsi="Wingdings" w:hint="default"/>
+        <w:sz w:val="20"/>
+      </w:rPr>
+    </w:lvl>
+    <w:lvl w:ilvl="3" w:tentative="1">
+      <w:start w:val="1"/>
+      <w:numFmt w:val="bullet"/>
+      <w:lvlText w:val=""/>
+      <w:lvlJc w:val="left"/>
+      <w:pPr>
+        <w:tabs>
+          <w:tab w:val="num" w:pos="2880"/>
+        </w:tabs>
+        <w:ind w:left="2880" w:hanging="360"/>
+      </w:pPr>
+      <w:rPr>
+        <w:rFonts w:ascii="Wingdings" w:hAnsi="Wingdings" w:hint="default"/>
+        <w:sz w:val="20"/>
+      </w:rPr>
+    </w:lvl>
+    <w:lvl w:ilvl="4" w:tentative="1">
+      <w:start w:val="1"/>
+      <w:numFmt w:val="bullet"/>
+      <w:lvlText w:val=""/>
+      <w:lvlJc w:val="left"/>
+      <w:pPr>
+        <w:tabs>
+          <w:tab w:val="num" w:pos="3600"/>
+        </w:tabs>
+        <w:ind w:left="3600" w:hanging="360"/>
+      </w:pPr>
+      <w:rPr>
+        <w:rFonts w:ascii="Wingdings" w:hAnsi="Wingdings" w:hint="default"/>
+        <w:sz w:val="20"/>
+      </w:rPr>
+    </w:lvl>
+    <w:lvl w:ilvl="5" w:tentative="1">
+      <w:start w:val="1"/>
+      <w:numFmt w:val="bullet"/>
+      <w:lvlText w:val=""/>
+      <w:lvlJc w:val="left"/>
+      <w:pPr>
+        <w:tabs>
+          <w:tab w:val="num" w:pos="4320"/>
+        </w:tabs>
+        <w:ind w:left="4320" w:hanging="360"/>
+      </w:pPr>
+      <w:rPr>
+        <w:rFonts w:ascii="Wingdings" w:hAnsi="Wingdings" w:hint="default"/>
+        <w:sz w:val="20"/>
+      </w:rPr>
+    </w:lvl>
+    <w:lvl w:ilvl="6" w:tentative="1">
+      <w:start w:val="1"/>
+      <w:numFmt w:val="bullet"/>
+      <w:lvlText w:val=""/>
+      <w:lvlJc w:val="left"/>
+      <w:pPr>
+        <w:tabs>
+          <w:tab w:val="num" w:pos="5040"/>
+        </w:tabs>
+        <w:ind w:left="5040" w:hanging="360"/>
+      </w:pPr>
+      <w:rPr>
+        <w:rFonts w:ascii="Wingdings" w:hAnsi="Wingdings" w:hint="default"/>
+        <w:sz w:val="20"/>
+      </w:rPr>
+    </w:lvl>
+    <w:lvl w:ilvl="7" w:tentative="1">
+      <w:start w:val="1"/>
+      <w:numFmt w:val="bullet"/>
+      <w:lvlText w:val=""/>
+      <w:lvlJc w:val="left"/>
+      <w:pPr>
+        <w:tabs>
+          <w:tab w:val="num" w:pos="5760"/>
+        </w:tabs>
+        <w:ind w:left="5760" w:hanging="360"/>
+      </w:pPr>
+      <w:rPr>
+        <w:rFonts w:ascii="Wingdings" w:hAnsi="Wingdings" w:hint="default"/>
+        <w:sz w:val="20"/>
+      </w:rPr>
+    </w:lvl>
+    <w:lvl w:ilvl="8" w:tentative="1">
+      <w:start w:val="1"/>
+      <w:numFmt w:val="bullet"/>
+      <w:lvlText w:val=""/>
+      <w:lvlJc w:val="left"/>
+      <w:pPr>
+        <w:tabs>
+          <w:tab w:val="num" w:pos="6480"/>
+        </w:tabs>
+        <w:ind w:left="6480" w:hanging="360"/>
+      </w:pPr>
+      <w:rPr>
+        <w:rFonts w:ascii="Wingdings" w:hAnsi="Wingdings" w:hint="default"/>
+        <w:sz w:val="20"/>
+      </w:rPr>
+    </w:lvl>
+  </w:abstractNum>
+  <w:abstractNum w:abstractNumId="3" w15:restartNumberingAfterBreak="0">
+    <w:nsid w:val="20CA2418"/>
+    <w:multiLevelType w:val="multilevel"/>
+    <w:tmpl w:val="C494D5E2"/>
+    <w:lvl w:ilvl="0">
+      <w:start w:val="1"/>
+      <w:numFmt w:val="bullet"/>
+      <w:lvlText w:val=""/>
+      <w:lvlJc w:val="left"/>
+      <w:pPr>
+        <w:tabs>
+          <w:tab w:val="num" w:pos="720"/>
+        </w:tabs>
+        <w:ind w:left="720" w:hanging="360"/>
+      </w:pPr>
+      <w:rPr>
+        <w:rFonts w:ascii="Symbol" w:hAnsi="Symbol" w:hint="default"/>
+        <w:sz w:val="20"/>
+      </w:rPr>
+    </w:lvl>
+    <w:lvl w:ilvl="1" w:tentative="1">
+      <w:start w:val="1"/>
+      <w:numFmt w:val="bullet"/>
+      <w:lvlText w:val="o"/>
+      <w:lvlJc w:val="left"/>
+      <w:pPr>
+        <w:tabs>
+          <w:tab w:val="num" w:pos="1440"/>
+        </w:tabs>
+        <w:ind w:left="1440" w:hanging="360"/>
+      </w:pPr>
+      <w:rPr>
+        <w:rFonts w:ascii="Courier New" w:hAnsi="Courier New" w:hint="default"/>
+        <w:sz w:val="20"/>
+      </w:rPr>
+    </w:lvl>
+    <w:lvl w:ilvl="2" w:tentative="1">
+      <w:start w:val="1"/>
+      <w:numFmt w:val="bullet"/>
+      <w:lvlText w:val=""/>
+      <w:lvlJc w:val="left"/>
+      <w:pPr>
+        <w:tabs>
+          <w:tab w:val="num" w:pos="2160"/>
+        </w:tabs>
+        <w:ind w:left="2160" w:hanging="360"/>
+      </w:pPr>
+      <w:rPr>
+        <w:rFonts w:ascii="Wingdings" w:hAnsi="Wingdings" w:hint="default"/>
+        <w:sz w:val="20"/>
+      </w:rPr>
+    </w:lvl>
+    <w:lvl w:ilvl="3" w:tentative="1">
+      <w:start w:val="1"/>
+      <w:numFmt w:val="bullet"/>
+      <w:lvlText w:val=""/>
+      <w:lvlJc w:val="left"/>
+      <w:pPr>
+        <w:tabs>
+          <w:tab w:val="num" w:pos="2880"/>
+        </w:tabs>
+        <w:ind w:left="2880" w:hanging="360"/>
+      </w:pPr>
+      <w:rPr>
+        <w:rFonts w:ascii="Wingdings" w:hAnsi="Wingdings" w:hint="default"/>
+        <w:sz w:val="20"/>
+      </w:rPr>
+    </w:lvl>
+    <w:lvl w:ilvl="4" w:tentative="1">
+      <w:start w:val="1"/>
+      <w:numFmt w:val="bullet"/>
+      <w:lvlText w:val=""/>
+      <w:lvlJc w:val="left"/>
+      <w:pPr>
+        <w:tabs>
+          <w:tab w:val="num" w:pos="3600"/>
+        </w:tabs>
+        <w:ind w:left="3600" w:hanging="360"/>
+      </w:pPr>
+      <w:rPr>
+        <w:rFonts w:ascii="Wingdings" w:hAnsi="Wingdings" w:hint="default"/>
+        <w:sz w:val="20"/>
+      </w:rPr>
+    </w:lvl>
+    <w:lvl w:ilvl="5" w:tentative="1">
+      <w:start w:val="1"/>
+      <w:numFmt w:val="bullet"/>
+      <w:lvlText w:val=""/>
+      <w:lvlJc w:val="left"/>
+      <w:pPr>
+        <w:tabs>
+          <w:tab w:val="num" w:pos="4320"/>
+        </w:tabs>
+        <w:ind w:left="4320" w:hanging="360"/>
+      </w:pPr>
+      <w:rPr>
+        <w:rFonts w:ascii="Wingdings" w:hAnsi="Wingdings" w:hint="default"/>
+        <w:sz w:val="20"/>
+      </w:rPr>
+    </w:lvl>
+    <w:lvl w:ilvl="6" w:tentative="1">
+      <w:start w:val="1"/>
+      <w:numFmt w:val="bullet"/>
+      <w:lvlText w:val=""/>
+      <w:lvlJc w:val="left"/>
+      <w:pPr>
+        <w:tabs>
+          <w:tab w:val="num" w:pos="5040"/>
+        </w:tabs>
+        <w:ind w:left="5040" w:hanging="360"/>
+      </w:pPr>
+      <w:rPr>
+        <w:rFonts w:ascii="Wingdings" w:hAnsi="Wingdings" w:hint="default"/>
+        <w:sz w:val="20"/>
+      </w:rPr>
+    </w:lvl>
+    <w:lvl w:ilvl="7" w:tentative="1">
+      <w:start w:val="1"/>
+      <w:numFmt w:val="bullet"/>
+      <w:lvlText w:val=""/>
+      <w:lvlJc w:val="left"/>
+      <w:pPr>
+        <w:tabs>
+          <w:tab w:val="num" w:pos="5760"/>
+        </w:tabs>
+        <w:ind w:left="5760" w:hanging="360"/>
+      </w:pPr>
+      <w:rPr>
+        <w:rFonts w:ascii="Wingdings" w:hAnsi="Wingdings" w:hint="default"/>
+        <w:sz w:val="20"/>
+      </w:rPr>
+    </w:lvl>
+    <w:lvl w:ilvl="8" w:tentative="1">
+      <w:start w:val="1"/>
+      <w:numFmt w:val="bullet"/>
+      <w:lvlText w:val=""/>
+      <w:lvlJc w:val="left"/>
+      <w:pPr>
+        <w:tabs>
+          <w:tab w:val="num" w:pos="6480"/>
+        </w:tabs>
+        <w:ind w:left="6480" w:hanging="360"/>
+      </w:pPr>
+      <w:rPr>
+        <w:rFonts w:ascii="Wingdings" w:hAnsi="Wingdings" w:hint="default"/>
+        <w:sz w:val="20"/>
+      </w:rPr>
+    </w:lvl>
+  </w:abstractNum>
+  <w:abstractNum w:abstractNumId="4" w15:restartNumberingAfterBreak="0">
     <w:nsid w:val="24283D81"/>
     <w:multiLevelType w:val="hybridMultilevel"/>
     <w:tmpl w:val="B122F246"/>
@@ -2254,7 +4432,603 @@
       </w:pPr>
     </w:lvl>
   </w:abstractNum>
-  <w:abstractNum w:abstractNumId="1" w15:restartNumberingAfterBreak="0">
+  <w:abstractNum w:abstractNumId="5" w15:restartNumberingAfterBreak="0">
+    <w:nsid w:val="2BB44E05"/>
+    <w:multiLevelType w:val="multilevel"/>
+    <w:tmpl w:val="C0B8C69E"/>
+    <w:lvl w:ilvl="0">
+      <w:start w:val="1"/>
+      <w:numFmt w:val="bullet"/>
+      <w:lvlText w:val=""/>
+      <w:lvlJc w:val="left"/>
+      <w:pPr>
+        <w:tabs>
+          <w:tab w:val="num" w:pos="720"/>
+        </w:tabs>
+        <w:ind w:left="720" w:hanging="360"/>
+      </w:pPr>
+      <w:rPr>
+        <w:rFonts w:ascii="Symbol" w:hAnsi="Symbol" w:hint="default"/>
+        <w:sz w:val="20"/>
+      </w:rPr>
+    </w:lvl>
+    <w:lvl w:ilvl="1" w:tentative="1">
+      <w:start w:val="1"/>
+      <w:numFmt w:val="bullet"/>
+      <w:lvlText w:val="o"/>
+      <w:lvlJc w:val="left"/>
+      <w:pPr>
+        <w:tabs>
+          <w:tab w:val="num" w:pos="1440"/>
+        </w:tabs>
+        <w:ind w:left="1440" w:hanging="360"/>
+      </w:pPr>
+      <w:rPr>
+        <w:rFonts w:ascii="Courier New" w:hAnsi="Courier New" w:hint="default"/>
+        <w:sz w:val="20"/>
+      </w:rPr>
+    </w:lvl>
+    <w:lvl w:ilvl="2" w:tentative="1">
+      <w:start w:val="1"/>
+      <w:numFmt w:val="bullet"/>
+      <w:lvlText w:val=""/>
+      <w:lvlJc w:val="left"/>
+      <w:pPr>
+        <w:tabs>
+          <w:tab w:val="num" w:pos="2160"/>
+        </w:tabs>
+        <w:ind w:left="2160" w:hanging="360"/>
+      </w:pPr>
+      <w:rPr>
+        <w:rFonts w:ascii="Wingdings" w:hAnsi="Wingdings" w:hint="default"/>
+        <w:sz w:val="20"/>
+      </w:rPr>
+    </w:lvl>
+    <w:lvl w:ilvl="3" w:tentative="1">
+      <w:start w:val="1"/>
+      <w:numFmt w:val="bullet"/>
+      <w:lvlText w:val=""/>
+      <w:lvlJc w:val="left"/>
+      <w:pPr>
+        <w:tabs>
+          <w:tab w:val="num" w:pos="2880"/>
+        </w:tabs>
+        <w:ind w:left="2880" w:hanging="360"/>
+      </w:pPr>
+      <w:rPr>
+        <w:rFonts w:ascii="Wingdings" w:hAnsi="Wingdings" w:hint="default"/>
+        <w:sz w:val="20"/>
+      </w:rPr>
+    </w:lvl>
+    <w:lvl w:ilvl="4" w:tentative="1">
+      <w:start w:val="1"/>
+      <w:numFmt w:val="bullet"/>
+      <w:lvlText w:val=""/>
+      <w:lvlJc w:val="left"/>
+      <w:pPr>
+        <w:tabs>
+          <w:tab w:val="num" w:pos="3600"/>
+        </w:tabs>
+        <w:ind w:left="3600" w:hanging="360"/>
+      </w:pPr>
+      <w:rPr>
+        <w:rFonts w:ascii="Wingdings" w:hAnsi="Wingdings" w:hint="default"/>
+        <w:sz w:val="20"/>
+      </w:rPr>
+    </w:lvl>
+    <w:lvl w:ilvl="5" w:tentative="1">
+      <w:start w:val="1"/>
+      <w:numFmt w:val="bullet"/>
+      <w:lvlText w:val=""/>
+      <w:lvlJc w:val="left"/>
+      <w:pPr>
+        <w:tabs>
+          <w:tab w:val="num" w:pos="4320"/>
+        </w:tabs>
+        <w:ind w:left="4320" w:hanging="360"/>
+      </w:pPr>
+      <w:rPr>
+        <w:rFonts w:ascii="Wingdings" w:hAnsi="Wingdings" w:hint="default"/>
+        <w:sz w:val="20"/>
+      </w:rPr>
+    </w:lvl>
+    <w:lvl w:ilvl="6" w:tentative="1">
+      <w:start w:val="1"/>
+      <w:numFmt w:val="bullet"/>
+      <w:lvlText w:val=""/>
+      <w:lvlJc w:val="left"/>
+      <w:pPr>
+        <w:tabs>
+          <w:tab w:val="num" w:pos="5040"/>
+        </w:tabs>
+        <w:ind w:left="5040" w:hanging="360"/>
+      </w:pPr>
+      <w:rPr>
+        <w:rFonts w:ascii="Wingdings" w:hAnsi="Wingdings" w:hint="default"/>
+        <w:sz w:val="20"/>
+      </w:rPr>
+    </w:lvl>
+    <w:lvl w:ilvl="7" w:tentative="1">
+      <w:start w:val="1"/>
+      <w:numFmt w:val="bullet"/>
+      <w:lvlText w:val=""/>
+      <w:lvlJc w:val="left"/>
+      <w:pPr>
+        <w:tabs>
+          <w:tab w:val="num" w:pos="5760"/>
+        </w:tabs>
+        <w:ind w:left="5760" w:hanging="360"/>
+      </w:pPr>
+      <w:rPr>
+        <w:rFonts w:ascii="Wingdings" w:hAnsi="Wingdings" w:hint="default"/>
+        <w:sz w:val="20"/>
+      </w:rPr>
+    </w:lvl>
+    <w:lvl w:ilvl="8" w:tentative="1">
+      <w:start w:val="1"/>
+      <w:numFmt w:val="bullet"/>
+      <w:lvlText w:val=""/>
+      <w:lvlJc w:val="left"/>
+      <w:pPr>
+        <w:tabs>
+          <w:tab w:val="num" w:pos="6480"/>
+        </w:tabs>
+        <w:ind w:left="6480" w:hanging="360"/>
+      </w:pPr>
+      <w:rPr>
+        <w:rFonts w:ascii="Wingdings" w:hAnsi="Wingdings" w:hint="default"/>
+        <w:sz w:val="20"/>
+      </w:rPr>
+    </w:lvl>
+  </w:abstractNum>
+  <w:abstractNum w:abstractNumId="6" w15:restartNumberingAfterBreak="0">
+    <w:nsid w:val="2FA04CA9"/>
+    <w:multiLevelType w:val="multilevel"/>
+    <w:tmpl w:val="8EFE1EB8"/>
+    <w:lvl w:ilvl="0">
+      <w:start w:val="1"/>
+      <w:numFmt w:val="bullet"/>
+      <w:lvlText w:val=""/>
+      <w:lvlJc w:val="left"/>
+      <w:pPr>
+        <w:tabs>
+          <w:tab w:val="num" w:pos="720"/>
+        </w:tabs>
+        <w:ind w:left="720" w:hanging="360"/>
+      </w:pPr>
+      <w:rPr>
+        <w:rFonts w:ascii="Symbol" w:hAnsi="Symbol" w:hint="default"/>
+        <w:sz w:val="20"/>
+      </w:rPr>
+    </w:lvl>
+    <w:lvl w:ilvl="1" w:tentative="1">
+      <w:start w:val="1"/>
+      <w:numFmt w:val="bullet"/>
+      <w:lvlText w:val="o"/>
+      <w:lvlJc w:val="left"/>
+      <w:pPr>
+        <w:tabs>
+          <w:tab w:val="num" w:pos="1440"/>
+        </w:tabs>
+        <w:ind w:left="1440" w:hanging="360"/>
+      </w:pPr>
+      <w:rPr>
+        <w:rFonts w:ascii="Courier New" w:hAnsi="Courier New" w:hint="default"/>
+        <w:sz w:val="20"/>
+      </w:rPr>
+    </w:lvl>
+    <w:lvl w:ilvl="2" w:tentative="1">
+      <w:start w:val="1"/>
+      <w:numFmt w:val="bullet"/>
+      <w:lvlText w:val=""/>
+      <w:lvlJc w:val="left"/>
+      <w:pPr>
+        <w:tabs>
+          <w:tab w:val="num" w:pos="2160"/>
+        </w:tabs>
+        <w:ind w:left="2160" w:hanging="360"/>
+      </w:pPr>
+      <w:rPr>
+        <w:rFonts w:ascii="Wingdings" w:hAnsi="Wingdings" w:hint="default"/>
+        <w:sz w:val="20"/>
+      </w:rPr>
+    </w:lvl>
+    <w:lvl w:ilvl="3" w:tentative="1">
+      <w:start w:val="1"/>
+      <w:numFmt w:val="bullet"/>
+      <w:lvlText w:val=""/>
+      <w:lvlJc w:val="left"/>
+      <w:pPr>
+        <w:tabs>
+          <w:tab w:val="num" w:pos="2880"/>
+        </w:tabs>
+        <w:ind w:left="2880" w:hanging="360"/>
+      </w:pPr>
+      <w:rPr>
+        <w:rFonts w:ascii="Wingdings" w:hAnsi="Wingdings" w:hint="default"/>
+        <w:sz w:val="20"/>
+      </w:rPr>
+    </w:lvl>
+    <w:lvl w:ilvl="4" w:tentative="1">
+      <w:start w:val="1"/>
+      <w:numFmt w:val="bullet"/>
+      <w:lvlText w:val=""/>
+      <w:lvlJc w:val="left"/>
+      <w:pPr>
+        <w:tabs>
+          <w:tab w:val="num" w:pos="3600"/>
+        </w:tabs>
+        <w:ind w:left="3600" w:hanging="360"/>
+      </w:pPr>
+      <w:rPr>
+        <w:rFonts w:ascii="Wingdings" w:hAnsi="Wingdings" w:hint="default"/>
+        <w:sz w:val="20"/>
+      </w:rPr>
+    </w:lvl>
+    <w:lvl w:ilvl="5" w:tentative="1">
+      <w:start w:val="1"/>
+      <w:numFmt w:val="bullet"/>
+      <w:lvlText w:val=""/>
+      <w:lvlJc w:val="left"/>
+      <w:pPr>
+        <w:tabs>
+          <w:tab w:val="num" w:pos="4320"/>
+        </w:tabs>
+        <w:ind w:left="4320" w:hanging="360"/>
+      </w:pPr>
+      <w:rPr>
+        <w:rFonts w:ascii="Wingdings" w:hAnsi="Wingdings" w:hint="default"/>
+        <w:sz w:val="20"/>
+      </w:rPr>
+    </w:lvl>
+    <w:lvl w:ilvl="6" w:tentative="1">
+      <w:start w:val="1"/>
+      <w:numFmt w:val="bullet"/>
+      <w:lvlText w:val=""/>
+      <w:lvlJc w:val="left"/>
+      <w:pPr>
+        <w:tabs>
+          <w:tab w:val="num" w:pos="5040"/>
+        </w:tabs>
+        <w:ind w:left="5040" w:hanging="360"/>
+      </w:pPr>
+      <w:rPr>
+        <w:rFonts w:ascii="Wingdings" w:hAnsi="Wingdings" w:hint="default"/>
+        <w:sz w:val="20"/>
+      </w:rPr>
+    </w:lvl>
+    <w:lvl w:ilvl="7" w:tentative="1">
+      <w:start w:val="1"/>
+      <w:numFmt w:val="bullet"/>
+      <w:lvlText w:val=""/>
+      <w:lvlJc w:val="left"/>
+      <w:pPr>
+        <w:tabs>
+          <w:tab w:val="num" w:pos="5760"/>
+        </w:tabs>
+        <w:ind w:left="5760" w:hanging="360"/>
+      </w:pPr>
+      <w:rPr>
+        <w:rFonts w:ascii="Wingdings" w:hAnsi="Wingdings" w:hint="default"/>
+        <w:sz w:val="20"/>
+      </w:rPr>
+    </w:lvl>
+    <w:lvl w:ilvl="8" w:tentative="1">
+      <w:start w:val="1"/>
+      <w:numFmt w:val="bullet"/>
+      <w:lvlText w:val=""/>
+      <w:lvlJc w:val="left"/>
+      <w:pPr>
+        <w:tabs>
+          <w:tab w:val="num" w:pos="6480"/>
+        </w:tabs>
+        <w:ind w:left="6480" w:hanging="360"/>
+      </w:pPr>
+      <w:rPr>
+        <w:rFonts w:ascii="Wingdings" w:hAnsi="Wingdings" w:hint="default"/>
+        <w:sz w:val="20"/>
+      </w:rPr>
+    </w:lvl>
+  </w:abstractNum>
+  <w:abstractNum w:abstractNumId="7" w15:restartNumberingAfterBreak="0">
+    <w:nsid w:val="357F7F18"/>
+    <w:multiLevelType w:val="multilevel"/>
+    <w:tmpl w:val="0D140F94"/>
+    <w:lvl w:ilvl="0">
+      <w:start w:val="1"/>
+      <w:numFmt w:val="bullet"/>
+      <w:lvlText w:val=""/>
+      <w:lvlJc w:val="left"/>
+      <w:pPr>
+        <w:tabs>
+          <w:tab w:val="num" w:pos="720"/>
+        </w:tabs>
+        <w:ind w:left="720" w:hanging="360"/>
+      </w:pPr>
+      <w:rPr>
+        <w:rFonts w:ascii="Symbol" w:hAnsi="Symbol" w:hint="default"/>
+        <w:sz w:val="20"/>
+      </w:rPr>
+    </w:lvl>
+    <w:lvl w:ilvl="1" w:tentative="1">
+      <w:start w:val="1"/>
+      <w:numFmt w:val="bullet"/>
+      <w:lvlText w:val="o"/>
+      <w:lvlJc w:val="left"/>
+      <w:pPr>
+        <w:tabs>
+          <w:tab w:val="num" w:pos="1440"/>
+        </w:tabs>
+        <w:ind w:left="1440" w:hanging="360"/>
+      </w:pPr>
+      <w:rPr>
+        <w:rFonts w:ascii="Courier New" w:hAnsi="Courier New" w:hint="default"/>
+        <w:sz w:val="20"/>
+      </w:rPr>
+    </w:lvl>
+    <w:lvl w:ilvl="2" w:tentative="1">
+      <w:start w:val="1"/>
+      <w:numFmt w:val="bullet"/>
+      <w:lvlText w:val=""/>
+      <w:lvlJc w:val="left"/>
+      <w:pPr>
+        <w:tabs>
+          <w:tab w:val="num" w:pos="2160"/>
+        </w:tabs>
+        <w:ind w:left="2160" w:hanging="360"/>
+      </w:pPr>
+      <w:rPr>
+        <w:rFonts w:ascii="Wingdings" w:hAnsi="Wingdings" w:hint="default"/>
+        <w:sz w:val="20"/>
+      </w:rPr>
+    </w:lvl>
+    <w:lvl w:ilvl="3" w:tentative="1">
+      <w:start w:val="1"/>
+      <w:numFmt w:val="bullet"/>
+      <w:lvlText w:val=""/>
+      <w:lvlJc w:val="left"/>
+      <w:pPr>
+        <w:tabs>
+          <w:tab w:val="num" w:pos="2880"/>
+        </w:tabs>
+        <w:ind w:left="2880" w:hanging="360"/>
+      </w:pPr>
+      <w:rPr>
+        <w:rFonts w:ascii="Wingdings" w:hAnsi="Wingdings" w:hint="default"/>
+        <w:sz w:val="20"/>
+      </w:rPr>
+    </w:lvl>
+    <w:lvl w:ilvl="4" w:tentative="1">
+      <w:start w:val="1"/>
+      <w:numFmt w:val="bullet"/>
+      <w:lvlText w:val=""/>
+      <w:lvlJc w:val="left"/>
+      <w:pPr>
+        <w:tabs>
+          <w:tab w:val="num" w:pos="3600"/>
+        </w:tabs>
+        <w:ind w:left="3600" w:hanging="360"/>
+      </w:pPr>
+      <w:rPr>
+        <w:rFonts w:ascii="Wingdings" w:hAnsi="Wingdings" w:hint="default"/>
+        <w:sz w:val="20"/>
+      </w:rPr>
+    </w:lvl>
+    <w:lvl w:ilvl="5" w:tentative="1">
+      <w:start w:val="1"/>
+      <w:numFmt w:val="bullet"/>
+      <w:lvlText w:val=""/>
+      <w:lvlJc w:val="left"/>
+      <w:pPr>
+        <w:tabs>
+          <w:tab w:val="num" w:pos="4320"/>
+        </w:tabs>
+        <w:ind w:left="4320" w:hanging="360"/>
+      </w:pPr>
+      <w:rPr>
+        <w:rFonts w:ascii="Wingdings" w:hAnsi="Wingdings" w:hint="default"/>
+        <w:sz w:val="20"/>
+      </w:rPr>
+    </w:lvl>
+    <w:lvl w:ilvl="6" w:tentative="1">
+      <w:start w:val="1"/>
+      <w:numFmt w:val="bullet"/>
+      <w:lvlText w:val=""/>
+      <w:lvlJc w:val="left"/>
+      <w:pPr>
+        <w:tabs>
+          <w:tab w:val="num" w:pos="5040"/>
+        </w:tabs>
+        <w:ind w:left="5040" w:hanging="360"/>
+      </w:pPr>
+      <w:rPr>
+        <w:rFonts w:ascii="Wingdings" w:hAnsi="Wingdings" w:hint="default"/>
+        <w:sz w:val="20"/>
+      </w:rPr>
+    </w:lvl>
+    <w:lvl w:ilvl="7" w:tentative="1">
+      <w:start w:val="1"/>
+      <w:numFmt w:val="bullet"/>
+      <w:lvlText w:val=""/>
+      <w:lvlJc w:val="left"/>
+      <w:pPr>
+        <w:tabs>
+          <w:tab w:val="num" w:pos="5760"/>
+        </w:tabs>
+        <w:ind w:left="5760" w:hanging="360"/>
+      </w:pPr>
+      <w:rPr>
+        <w:rFonts w:ascii="Wingdings" w:hAnsi="Wingdings" w:hint="default"/>
+        <w:sz w:val="20"/>
+      </w:rPr>
+    </w:lvl>
+    <w:lvl w:ilvl="8" w:tentative="1">
+      <w:start w:val="1"/>
+      <w:numFmt w:val="bullet"/>
+      <w:lvlText w:val=""/>
+      <w:lvlJc w:val="left"/>
+      <w:pPr>
+        <w:tabs>
+          <w:tab w:val="num" w:pos="6480"/>
+        </w:tabs>
+        <w:ind w:left="6480" w:hanging="360"/>
+      </w:pPr>
+      <w:rPr>
+        <w:rFonts w:ascii="Wingdings" w:hAnsi="Wingdings" w:hint="default"/>
+        <w:sz w:val="20"/>
+      </w:rPr>
+    </w:lvl>
+  </w:abstractNum>
+  <w:abstractNum w:abstractNumId="8" w15:restartNumberingAfterBreak="0">
+    <w:nsid w:val="36813438"/>
+    <w:multiLevelType w:val="multilevel"/>
+    <w:tmpl w:val="F5B4B2B4"/>
+    <w:lvl w:ilvl="0">
+      <w:start w:val="1"/>
+      <w:numFmt w:val="bullet"/>
+      <w:lvlText w:val=""/>
+      <w:lvlJc w:val="left"/>
+      <w:pPr>
+        <w:tabs>
+          <w:tab w:val="num" w:pos="720"/>
+        </w:tabs>
+        <w:ind w:left="720" w:hanging="360"/>
+      </w:pPr>
+      <w:rPr>
+        <w:rFonts w:ascii="Symbol" w:hAnsi="Symbol" w:hint="default"/>
+        <w:sz w:val="20"/>
+      </w:rPr>
+    </w:lvl>
+    <w:lvl w:ilvl="1" w:tentative="1">
+      <w:start w:val="1"/>
+      <w:numFmt w:val="bullet"/>
+      <w:lvlText w:val="o"/>
+      <w:lvlJc w:val="left"/>
+      <w:pPr>
+        <w:tabs>
+          <w:tab w:val="num" w:pos="1440"/>
+        </w:tabs>
+        <w:ind w:left="1440" w:hanging="360"/>
+      </w:pPr>
+      <w:rPr>
+        <w:rFonts w:ascii="Courier New" w:hAnsi="Courier New" w:hint="default"/>
+        <w:sz w:val="20"/>
+      </w:rPr>
+    </w:lvl>
+    <w:lvl w:ilvl="2" w:tentative="1">
+      <w:start w:val="1"/>
+      <w:numFmt w:val="bullet"/>
+      <w:lvlText w:val=""/>
+      <w:lvlJc w:val="left"/>
+      <w:pPr>
+        <w:tabs>
+          <w:tab w:val="num" w:pos="2160"/>
+        </w:tabs>
+        <w:ind w:left="2160" w:hanging="360"/>
+      </w:pPr>
+      <w:rPr>
+        <w:rFonts w:ascii="Wingdings" w:hAnsi="Wingdings" w:hint="default"/>
+        <w:sz w:val="20"/>
+      </w:rPr>
+    </w:lvl>
+    <w:lvl w:ilvl="3" w:tentative="1">
+      <w:start w:val="1"/>
+      <w:numFmt w:val="bullet"/>
+      <w:lvlText w:val=""/>
+      <w:lvlJc w:val="left"/>
+      <w:pPr>
+        <w:tabs>
+          <w:tab w:val="num" w:pos="2880"/>
+        </w:tabs>
+        <w:ind w:left="2880" w:hanging="360"/>
+      </w:pPr>
+      <w:rPr>
+        <w:rFonts w:ascii="Wingdings" w:hAnsi="Wingdings" w:hint="default"/>
+        <w:sz w:val="20"/>
+      </w:rPr>
+    </w:lvl>
+    <w:lvl w:ilvl="4" w:tentative="1">
+      <w:start w:val="1"/>
+      <w:numFmt w:val="bullet"/>
+      <w:lvlText w:val=""/>
+      <w:lvlJc w:val="left"/>
+      <w:pPr>
+        <w:tabs>
+          <w:tab w:val="num" w:pos="3600"/>
+        </w:tabs>
+        <w:ind w:left="3600" w:hanging="360"/>
+      </w:pPr>
+      <w:rPr>
+        <w:rFonts w:ascii="Wingdings" w:hAnsi="Wingdings" w:hint="default"/>
+        <w:sz w:val="20"/>
+      </w:rPr>
+    </w:lvl>
+    <w:lvl w:ilvl="5" w:tentative="1">
+      <w:start w:val="1"/>
+      <w:numFmt w:val="bullet"/>
+      <w:lvlText w:val=""/>
+      <w:lvlJc w:val="left"/>
+      <w:pPr>
+        <w:tabs>
+          <w:tab w:val="num" w:pos="4320"/>
+        </w:tabs>
+        <w:ind w:left="4320" w:hanging="360"/>
+      </w:pPr>
+      <w:rPr>
+        <w:rFonts w:ascii="Wingdings" w:hAnsi="Wingdings" w:hint="default"/>
+        <w:sz w:val="20"/>
+      </w:rPr>
+    </w:lvl>
+    <w:lvl w:ilvl="6" w:tentative="1">
+      <w:start w:val="1"/>
+      <w:numFmt w:val="bullet"/>
+      <w:lvlText w:val=""/>
+      <w:lvlJc w:val="left"/>
+      <w:pPr>
+        <w:tabs>
+          <w:tab w:val="num" w:pos="5040"/>
+        </w:tabs>
+        <w:ind w:left="5040" w:hanging="360"/>
+      </w:pPr>
+      <w:rPr>
+        <w:rFonts w:ascii="Wingdings" w:hAnsi="Wingdings" w:hint="default"/>
+        <w:sz w:val="20"/>
+      </w:rPr>
+    </w:lvl>
+    <w:lvl w:ilvl="7" w:tentative="1">
+      <w:start w:val="1"/>
+      <w:numFmt w:val="bullet"/>
+      <w:lvlText w:val=""/>
+      <w:lvlJc w:val="left"/>
+      <w:pPr>
+        <w:tabs>
+          <w:tab w:val="num" w:pos="5760"/>
+        </w:tabs>
+        <w:ind w:left="5760" w:hanging="360"/>
+      </w:pPr>
+      <w:rPr>
+        <w:rFonts w:ascii="Wingdings" w:hAnsi="Wingdings" w:hint="default"/>
+        <w:sz w:val="20"/>
+      </w:rPr>
+    </w:lvl>
+    <w:lvl w:ilvl="8" w:tentative="1">
+      <w:start w:val="1"/>
+      <w:numFmt w:val="bullet"/>
+      <w:lvlText w:val=""/>
+      <w:lvlJc w:val="left"/>
+      <w:pPr>
+        <w:tabs>
+          <w:tab w:val="num" w:pos="6480"/>
+        </w:tabs>
+        <w:ind w:left="6480" w:hanging="360"/>
+      </w:pPr>
+      <w:rPr>
+        <w:rFonts w:ascii="Wingdings" w:hAnsi="Wingdings" w:hint="default"/>
+        <w:sz w:val="20"/>
+      </w:rPr>
+    </w:lvl>
+  </w:abstractNum>
+  <w:abstractNum w:abstractNumId="9" w15:restartNumberingAfterBreak="0">
     <w:nsid w:val="4E6D761F"/>
     <w:multiLevelType w:val="hybridMultilevel"/>
     <w:tmpl w:val="93222086"/>
@@ -2367,7 +5141,7 @@
       </w:rPr>
     </w:lvl>
   </w:abstractNum>
-  <w:abstractNum w:abstractNumId="2" w15:restartNumberingAfterBreak="0">
+  <w:abstractNum w:abstractNumId="10" w15:restartNumberingAfterBreak="0">
     <w:nsid w:val="67C81E9D"/>
     <w:multiLevelType w:val="hybridMultilevel"/>
     <w:tmpl w:val="158AD6C2"/>
@@ -2480,7 +5254,7 @@
       </w:rPr>
     </w:lvl>
   </w:abstractNum>
-  <w:abstractNum w:abstractNumId="3" w15:restartNumberingAfterBreak="0">
+  <w:abstractNum w:abstractNumId="11" w15:restartNumberingAfterBreak="0">
     <w:nsid w:val="6D5404A6"/>
     <w:multiLevelType w:val="hybridMultilevel"/>
     <w:tmpl w:val="1736D070"/>
@@ -2593,7 +5367,156 @@
       </w:rPr>
     </w:lvl>
   </w:abstractNum>
-  <w:abstractNum w:abstractNumId="4" w15:restartNumberingAfterBreak="0">
+  <w:abstractNum w:abstractNumId="12" w15:restartNumberingAfterBreak="0">
+    <w:nsid w:val="727F3EFE"/>
+    <w:multiLevelType w:val="multilevel"/>
+    <w:tmpl w:val="C54C909E"/>
+    <w:lvl w:ilvl="0">
+      <w:start w:val="1"/>
+      <w:numFmt w:val="bullet"/>
+      <w:lvlText w:val=""/>
+      <w:lvlJc w:val="left"/>
+      <w:pPr>
+        <w:tabs>
+          <w:tab w:val="num" w:pos="720"/>
+        </w:tabs>
+        <w:ind w:left="720" w:hanging="360"/>
+      </w:pPr>
+      <w:rPr>
+        <w:rFonts w:ascii="Symbol" w:hAnsi="Symbol" w:hint="default"/>
+        <w:sz w:val="20"/>
+      </w:rPr>
+    </w:lvl>
+    <w:lvl w:ilvl="1" w:tentative="1">
+      <w:start w:val="1"/>
+      <w:numFmt w:val="bullet"/>
+      <w:lvlText w:val="o"/>
+      <w:lvlJc w:val="left"/>
+      <w:pPr>
+        <w:tabs>
+          <w:tab w:val="num" w:pos="1440"/>
+        </w:tabs>
+        <w:ind w:left="1440" w:hanging="360"/>
+      </w:pPr>
+      <w:rPr>
+        <w:rFonts w:ascii="Courier New" w:hAnsi="Courier New" w:hint="default"/>
+        <w:sz w:val="20"/>
+      </w:rPr>
+    </w:lvl>
+    <w:lvl w:ilvl="2" w:tentative="1">
+      <w:start w:val="1"/>
+      <w:numFmt w:val="bullet"/>
+      <w:lvlText w:val=""/>
+      <w:lvlJc w:val="left"/>
+      <w:pPr>
+        <w:tabs>
+          <w:tab w:val="num" w:pos="2160"/>
+        </w:tabs>
+        <w:ind w:left="2160" w:hanging="360"/>
+      </w:pPr>
+      <w:rPr>
+        <w:rFonts w:ascii="Wingdings" w:hAnsi="Wingdings" w:hint="default"/>
+        <w:sz w:val="20"/>
+      </w:rPr>
+    </w:lvl>
+    <w:lvl w:ilvl="3" w:tentative="1">
+      <w:start w:val="1"/>
+      <w:numFmt w:val="bullet"/>
+      <w:lvlText w:val=""/>
+      <w:lvlJc w:val="left"/>
+      <w:pPr>
+        <w:tabs>
+          <w:tab w:val="num" w:pos="2880"/>
+        </w:tabs>
+        <w:ind w:left="2880" w:hanging="360"/>
+      </w:pPr>
+      <w:rPr>
+        <w:rFonts w:ascii="Wingdings" w:hAnsi="Wingdings" w:hint="default"/>
+        <w:sz w:val="20"/>
+      </w:rPr>
+    </w:lvl>
+    <w:lvl w:ilvl="4" w:tentative="1">
+      <w:start w:val="1"/>
+      <w:numFmt w:val="bullet"/>
+      <w:lvlText w:val=""/>
+      <w:lvlJc w:val="left"/>
+      <w:pPr>
+        <w:tabs>
+          <w:tab w:val="num" w:pos="3600"/>
+        </w:tabs>
+        <w:ind w:left="3600" w:hanging="360"/>
+      </w:pPr>
+      <w:rPr>
+        <w:rFonts w:ascii="Wingdings" w:hAnsi="Wingdings" w:hint="default"/>
+        <w:sz w:val="20"/>
+      </w:rPr>
+    </w:lvl>
+    <w:lvl w:ilvl="5" w:tentative="1">
+      <w:start w:val="1"/>
+      <w:numFmt w:val="bullet"/>
+      <w:lvlText w:val=""/>
+      <w:lvlJc w:val="left"/>
+      <w:pPr>
+        <w:tabs>
+          <w:tab w:val="num" w:pos="4320"/>
+        </w:tabs>
+        <w:ind w:left="4320" w:hanging="360"/>
+      </w:pPr>
+      <w:rPr>
+        <w:rFonts w:ascii="Wingdings" w:hAnsi="Wingdings" w:hint="default"/>
+        <w:sz w:val="20"/>
+      </w:rPr>
+    </w:lvl>
+    <w:lvl w:ilvl="6" w:tentative="1">
+      <w:start w:val="1"/>
+      <w:numFmt w:val="bullet"/>
+      <w:lvlText w:val=""/>
+      <w:lvlJc w:val="left"/>
+      <w:pPr>
+        <w:tabs>
+          <w:tab w:val="num" w:pos="5040"/>
+        </w:tabs>
+        <w:ind w:left="5040" w:hanging="360"/>
+      </w:pPr>
+      <w:rPr>
+        <w:rFonts w:ascii="Wingdings" w:hAnsi="Wingdings" w:hint="default"/>
+        <w:sz w:val="20"/>
+      </w:rPr>
+    </w:lvl>
+    <w:lvl w:ilvl="7" w:tentative="1">
+      <w:start w:val="1"/>
+      <w:numFmt w:val="bullet"/>
+      <w:lvlText w:val=""/>
+      <w:lvlJc w:val="left"/>
+      <w:pPr>
+        <w:tabs>
+          <w:tab w:val="num" w:pos="5760"/>
+        </w:tabs>
+        <w:ind w:left="5760" w:hanging="360"/>
+      </w:pPr>
+      <w:rPr>
+        <w:rFonts w:ascii="Wingdings" w:hAnsi="Wingdings" w:hint="default"/>
+        <w:sz w:val="20"/>
+      </w:rPr>
+    </w:lvl>
+    <w:lvl w:ilvl="8" w:tentative="1">
+      <w:start w:val="1"/>
+      <w:numFmt w:val="bullet"/>
+      <w:lvlText w:val=""/>
+      <w:lvlJc w:val="left"/>
+      <w:pPr>
+        <w:tabs>
+          <w:tab w:val="num" w:pos="6480"/>
+        </w:tabs>
+        <w:ind w:left="6480" w:hanging="360"/>
+      </w:pPr>
+      <w:rPr>
+        <w:rFonts w:ascii="Wingdings" w:hAnsi="Wingdings" w:hint="default"/>
+        <w:sz w:val="20"/>
+      </w:rPr>
+    </w:lvl>
+  </w:abstractNum>
+  <w:abstractNum w:abstractNumId="13" w15:restartNumberingAfterBreak="0">
     <w:nsid w:val="7FA77DB8"/>
     <w:multiLevelType w:val="hybridMultilevel"/>
     <w:tmpl w:val="AE160EAE"/>
@@ -2707,19 +5630,46 @@
     </w:lvl>
   </w:abstractNum>
   <w:num w:numId="1" w16cid:durableId="1611010414">
+    <w:abstractNumId w:val="4"/>
+  </w:num>
+  <w:num w:numId="2" w16cid:durableId="1239749178">
+    <w:abstractNumId w:val="11"/>
+  </w:num>
+  <w:num w:numId="3" w16cid:durableId="753549998">
+    <w:abstractNumId w:val="9"/>
+  </w:num>
+  <w:num w:numId="4" w16cid:durableId="430858389">
+    <w:abstractNumId w:val="13"/>
+  </w:num>
+  <w:num w:numId="5" w16cid:durableId="975063704">
+    <w:abstractNumId w:val="10"/>
+  </w:num>
+  <w:num w:numId="6" w16cid:durableId="383254755">
+    <w:abstractNumId w:val="2"/>
+  </w:num>
+  <w:num w:numId="7" w16cid:durableId="1613588274">
+    <w:abstractNumId w:val="6"/>
+  </w:num>
+  <w:num w:numId="8" w16cid:durableId="2072196556">
+    <w:abstractNumId w:val="7"/>
+  </w:num>
+  <w:num w:numId="9" w16cid:durableId="414324362">
     <w:abstractNumId w:val="0"/>
   </w:num>
-  <w:num w:numId="2" w16cid:durableId="1239749178">
+  <w:num w:numId="10" w16cid:durableId="868028163">
+    <w:abstractNumId w:val="12"/>
+  </w:num>
+  <w:num w:numId="11" w16cid:durableId="421027553">
+    <w:abstractNumId w:val="1"/>
+  </w:num>
+  <w:num w:numId="12" w16cid:durableId="1665626757">
     <w:abstractNumId w:val="3"/>
   </w:num>
-  <w:num w:numId="3" w16cid:durableId="753549998">
-    <w:abstractNumId w:val="1"/>
+  <w:num w:numId="13" w16cid:durableId="381826686">
+    <w:abstractNumId w:val="5"/>
   </w:num>
-  <w:num w:numId="4" w16cid:durableId="430858389">
-    <w:abstractNumId w:val="4"/>
-  </w:num>
-  <w:num w:numId="5" w16cid:durableId="975063704">
-    <w:abstractNumId w:val="2"/>
+  <w:num w:numId="14" w16cid:durableId="292715539">
+    <w:abstractNumId w:val="8"/>
   </w:num>
 </w:numbering>
 </file>
@@ -3121,15 +6071,15 @@
     <w:lsdException w:name="Unresolved Mention" w:semiHidden="1" w:unhideWhenUsed="1"/>
     <w:lsdException w:name="Smart Link" w:semiHidden="1" w:unhideWhenUsed="1"/>
   </w:latentStyles>
-  <w:style w:type="paragraph" w:default="1" w:styleId="Normale">
+  <w:style w:type="paragraph" w:default="1" w:styleId="Normal">
     <w:name w:val="Normal"/>
     <w:qFormat/>
   </w:style>
-  <w:style w:type="paragraph" w:styleId="Titolo1">
+  <w:style w:type="paragraph" w:styleId="Heading1">
     <w:name w:val="heading 1"/>
-    <w:basedOn w:val="Normale"/>
-    <w:next w:val="Normale"/>
-    <w:link w:val="Titolo1Carattere"/>
+    <w:basedOn w:val="Normal"/>
+    <w:next w:val="Normal"/>
+    <w:link w:val="Heading1Char"/>
     <w:uiPriority w:val="9"/>
     <w:qFormat/>
     <w:rsid w:val="00DE2AA2"/>
@@ -3146,11 +6096,11 @@
       <w:szCs w:val="40"/>
     </w:rPr>
   </w:style>
-  <w:style w:type="paragraph" w:styleId="Titolo2">
+  <w:style w:type="paragraph" w:styleId="Heading2">
     <w:name w:val="heading 2"/>
-    <w:basedOn w:val="Normale"/>
-    <w:next w:val="Normale"/>
-    <w:link w:val="Titolo2Carattere"/>
+    <w:basedOn w:val="Normal"/>
+    <w:next w:val="Normal"/>
+    <w:link w:val="Heading2Char"/>
     <w:uiPriority w:val="9"/>
     <w:unhideWhenUsed/>
     <w:qFormat/>
@@ -3168,11 +6118,11 @@
       <w:szCs w:val="26"/>
     </w:rPr>
   </w:style>
-  <w:style w:type="paragraph" w:styleId="Titolo3">
+  <w:style w:type="paragraph" w:styleId="Heading3">
     <w:name w:val="heading 3"/>
-    <w:basedOn w:val="Normale"/>
-    <w:next w:val="Normale"/>
-    <w:link w:val="Titolo3Carattere"/>
+    <w:basedOn w:val="Normal"/>
+    <w:next w:val="Normal"/>
+    <w:link w:val="Heading3Char"/>
     <w:uiPriority w:val="9"/>
     <w:semiHidden/>
     <w:unhideWhenUsed/>
@@ -3191,12 +6141,35 @@
       <w:szCs w:val="24"/>
     </w:rPr>
   </w:style>
-  <w:style w:type="character" w:default="1" w:styleId="Carpredefinitoparagrafo">
+  <w:style w:type="paragraph" w:styleId="Heading4">
+    <w:name w:val="heading 4"/>
+    <w:basedOn w:val="Normal"/>
+    <w:next w:val="Normal"/>
+    <w:link w:val="Heading4Char"/>
+    <w:uiPriority w:val="9"/>
+    <w:semiHidden/>
+    <w:unhideWhenUsed/>
+    <w:qFormat/>
+    <w:rsid w:val="00C54BB8"/>
+    <w:pPr>
+      <w:keepNext/>
+      <w:keepLines/>
+      <w:spacing w:before="40" w:after="0"/>
+      <w:outlineLvl w:val="3"/>
+    </w:pPr>
+    <w:rPr>
+      <w:rFonts w:asciiTheme="majorHAnsi" w:eastAsiaTheme="majorEastAsia" w:hAnsiTheme="majorHAnsi" w:cstheme="majorBidi"/>
+      <w:i/>
+      <w:iCs/>
+      <w:color w:val="2F5496" w:themeColor="accent1" w:themeShade="BF"/>
+    </w:rPr>
+  </w:style>
+  <w:style w:type="character" w:default="1" w:styleId="DefaultParagraphFont">
     <w:name w:val="Default Paragraph Font"/>
     <w:uiPriority w:val="1"/>
     <w:unhideWhenUsed/>
   </w:style>
-  <w:style w:type="table" w:default="1" w:styleId="Tabellanormale">
+  <w:style w:type="table" w:default="1" w:styleId="TableNormal">
     <w:name w:val="Normal Table"/>
     <w:uiPriority w:val="99"/>
     <w:semiHidden/>
@@ -3211,15 +6184,15 @@
       </w:tblCellMar>
     </w:tblPr>
   </w:style>
-  <w:style w:type="numbering" w:default="1" w:styleId="Nessunelenco">
+  <w:style w:type="numbering" w:default="1" w:styleId="NoList">
     <w:name w:val="No List"/>
     <w:uiPriority w:val="99"/>
     <w:semiHidden/>
     <w:unhideWhenUsed/>
   </w:style>
-  <w:style w:type="character" w:styleId="Collegamentoipertestuale">
+  <w:style w:type="character" w:styleId="Hyperlink">
     <w:name w:val="Hyperlink"/>
-    <w:basedOn w:val="Carpredefinitoparagrafo"/>
+    <w:basedOn w:val="DefaultParagraphFont"/>
     <w:uiPriority w:val="99"/>
     <w:unhideWhenUsed/>
     <w:rsid w:val="00DA1008"/>
@@ -3228,9 +6201,9 @@
       <w:u w:val="single"/>
     </w:rPr>
   </w:style>
-  <w:style w:type="character" w:styleId="Menzionenonrisolta">
+  <w:style w:type="character" w:styleId="UnresolvedMention">
     <w:name w:val="Unresolved Mention"/>
-    <w:basedOn w:val="Carpredefinitoparagrafo"/>
+    <w:basedOn w:val="DefaultParagraphFont"/>
     <w:uiPriority w:val="99"/>
     <w:semiHidden/>
     <w:unhideWhenUsed/>
@@ -3240,11 +6213,11 @@
       <w:shd w:val="clear" w:color="auto" w:fill="E1DFDD"/>
     </w:rPr>
   </w:style>
-  <w:style w:type="paragraph" w:styleId="Titolo">
+  <w:style w:type="paragraph" w:styleId="Title">
     <w:name w:val="Title"/>
-    <w:basedOn w:val="Normale"/>
-    <w:next w:val="Normale"/>
-    <w:link w:val="TitoloCarattere"/>
+    <w:basedOn w:val="Normal"/>
+    <w:next w:val="Normal"/>
+    <w:link w:val="TitleChar"/>
     <w:uiPriority w:val="10"/>
     <w:qFormat/>
     <w:rsid w:val="00DE2AA2"/>
@@ -3260,10 +6233,10 @@
       <w:szCs w:val="56"/>
     </w:rPr>
   </w:style>
-  <w:style w:type="character" w:customStyle="1" w:styleId="TitoloCarattere">
-    <w:name w:val="Titolo Carattere"/>
-    <w:basedOn w:val="Carpredefinitoparagrafo"/>
-    <w:link w:val="Titolo"/>
+  <w:style w:type="character" w:customStyle="1" w:styleId="TitleChar">
+    <w:name w:val="Title Char"/>
+    <w:basedOn w:val="DefaultParagraphFont"/>
+    <w:link w:val="Title"/>
     <w:uiPriority w:val="10"/>
     <w:rsid w:val="00DE2AA2"/>
     <w:rPr>
@@ -3274,10 +6247,10 @@
       <w:szCs w:val="56"/>
     </w:rPr>
   </w:style>
-  <w:style w:type="character" w:customStyle="1" w:styleId="Titolo1Carattere">
-    <w:name w:val="Titolo 1 Carattere"/>
-    <w:basedOn w:val="Carpredefinitoparagrafo"/>
-    <w:link w:val="Titolo1"/>
+  <w:style w:type="character" w:customStyle="1" w:styleId="Heading1Char">
+    <w:name w:val="Heading 1 Char"/>
+    <w:basedOn w:val="DefaultParagraphFont"/>
+    <w:link w:val="Heading1"/>
     <w:uiPriority w:val="9"/>
     <w:rsid w:val="00DE2AA2"/>
     <w:rPr>
@@ -3287,9 +6260,9 @@
       <w:szCs w:val="40"/>
     </w:rPr>
   </w:style>
-  <w:style w:type="paragraph" w:styleId="Paragrafoelenco">
+  <w:style w:type="paragraph" w:styleId="ListParagraph">
     <w:name w:val="List Paragraph"/>
-    <w:basedOn w:val="Normale"/>
+    <w:basedOn w:val="Normal"/>
     <w:uiPriority w:val="34"/>
     <w:qFormat/>
     <w:rsid w:val="00457968"/>
@@ -3298,9 +6271,9 @@
       <w:contextualSpacing/>
     </w:pPr>
   </w:style>
-  <w:style w:type="character" w:styleId="Enfasigrassetto">
+  <w:style w:type="character" w:styleId="Strong">
     <w:name w:val="Strong"/>
-    <w:basedOn w:val="Carpredefinitoparagrafo"/>
+    <w:basedOn w:val="DefaultParagraphFont"/>
     <w:uiPriority w:val="22"/>
     <w:qFormat/>
     <w:rsid w:val="00457968"/>
@@ -3309,10 +6282,10 @@
       <w:bCs/>
     </w:rPr>
   </w:style>
-  <w:style w:type="character" w:customStyle="1" w:styleId="Titolo2Carattere">
-    <w:name w:val="Titolo 2 Carattere"/>
-    <w:basedOn w:val="Carpredefinitoparagrafo"/>
-    <w:link w:val="Titolo2"/>
+  <w:style w:type="character" w:customStyle="1" w:styleId="Heading2Char">
+    <w:name w:val="Heading 2 Char"/>
+    <w:basedOn w:val="DefaultParagraphFont"/>
+    <w:link w:val="Heading2"/>
     <w:uiPriority w:val="9"/>
     <w:rsid w:val="002A4C35"/>
     <w:rPr>
@@ -3322,10 +6295,10 @@
       <w:szCs w:val="26"/>
     </w:rPr>
   </w:style>
-  <w:style w:type="character" w:customStyle="1" w:styleId="Titolo3Carattere">
-    <w:name w:val="Titolo 3 Carattere"/>
-    <w:basedOn w:val="Carpredefinitoparagrafo"/>
-    <w:link w:val="Titolo3"/>
+  <w:style w:type="character" w:customStyle="1" w:styleId="Heading3Char">
+    <w:name w:val="Heading 3 Char"/>
+    <w:basedOn w:val="DefaultParagraphFont"/>
+    <w:link w:val="Heading3"/>
     <w:uiPriority w:val="9"/>
     <w:semiHidden/>
     <w:rsid w:val="00F85CE3"/>
@@ -3334,6 +6307,20 @@
       <w:color w:val="1F3763" w:themeColor="accent1" w:themeShade="7F"/>
       <w:sz w:val="24"/>
       <w:szCs w:val="24"/>
+    </w:rPr>
+  </w:style>
+  <w:style w:type="character" w:customStyle="1" w:styleId="Heading4Char">
+    <w:name w:val="Heading 4 Char"/>
+    <w:basedOn w:val="DefaultParagraphFont"/>
+    <w:link w:val="Heading4"/>
+    <w:uiPriority w:val="9"/>
+    <w:semiHidden/>
+    <w:rsid w:val="00C54BB8"/>
+    <w:rPr>
+      <w:rFonts w:asciiTheme="majorHAnsi" w:eastAsiaTheme="majorEastAsia" w:hAnsiTheme="majorHAnsi" w:cstheme="majorBidi"/>
+      <w:i/>
+      <w:iCs/>
+      <w:color w:val="2F5496" w:themeColor="accent1" w:themeShade="BF"/>
     </w:rPr>
   </w:style>
 </w:styles>

</xml_diff>

<commit_message>
Edited the repo and finished
</commit_message>
<xml_diff>
--- a/RelazioneProgetto.docx
+++ b/RelazioneProgetto.docx
@@ -10,9 +10,7 @@
         <w:spacing w:after="0" w:line="240" w:lineRule="auto"/>
         <w:jc w:val="center"/>
         <w:rPr>
-          <w:rFonts w:eastAsia="CMBX12" w:cs="CMBX12"/>
-          <w:b/>
-          <w:bCs/>
+          <w:rFonts w:ascii="SF Pro Bold" w:eastAsia="CMBX12" w:hAnsi="SF Pro Bold" w:cs="CMBX12"/>
           <w:kern w:val="0"/>
           <w:sz w:val="56"/>
           <w:szCs w:val="49"/>
@@ -52,7 +50,7 @@
                     </pic:cNvPicPr>
                   </pic:nvPicPr>
                   <pic:blipFill>
-                    <a:blip r:embed="rId5">
+                    <a:blip r:embed="rId7">
                       <a:extLst>
                         <a:ext uri="{28A0092B-C50C-407E-A947-70E740481C1C}">
                           <a14:useLocalDpi xmlns:a14="http://schemas.microsoft.com/office/drawing/2010/main" val="0"/>
@@ -208,9 +206,7 @@
       </w:r>
       <w:r>
         <w:rPr>
-          <w:rFonts w:eastAsia="CMBX12" w:cs="CMBX12"/>
-          <w:b/>
-          <w:bCs/>
+          <w:rFonts w:ascii="SF Pro Bold" w:eastAsia="CMBX12" w:hAnsi="SF Pro Bold" w:cs="CMBX12"/>
           <w:kern w:val="0"/>
           <w:sz w:val="56"/>
           <w:szCs w:val="49"/>
@@ -226,9 +222,7 @@
         <w:spacing w:after="0" w:line="240" w:lineRule="auto"/>
         <w:jc w:val="center"/>
         <w:rPr>
-          <w:rFonts w:eastAsia="CMBX12" w:cs="CMBX12"/>
-          <w:b/>
-          <w:bCs/>
+          <w:rFonts w:ascii="SF Pro Bold" w:eastAsia="CMBX12" w:hAnsi="SF Pro Bold" w:cs="CMBX12"/>
           <w:kern w:val="0"/>
           <w:sz w:val="56"/>
           <w:szCs w:val="49"/>
@@ -236,9 +230,7 @@
       </w:pPr>
       <w:r>
         <w:rPr>
-          <w:rFonts w:eastAsia="CMBX12" w:cs="CMBX12"/>
-          <w:b/>
-          <w:bCs/>
+          <w:rFonts w:ascii="SF Pro Bold" w:eastAsia="CMBX12" w:hAnsi="SF Pro Bold" w:cs="CMBX12"/>
           <w:kern w:val="0"/>
           <w:sz w:val="56"/>
           <w:szCs w:val="49"/>
@@ -254,9 +246,7 @@
         <w:spacing w:after="0" w:line="240" w:lineRule="auto"/>
         <w:jc w:val="center"/>
         <w:rPr>
-          <w:rFonts w:eastAsia="CMBX12" w:cs="CMBX12"/>
-          <w:b/>
-          <w:bCs/>
+          <w:rFonts w:ascii="SF Pro Bold" w:eastAsia="CMBX12" w:hAnsi="SF Pro Bold" w:cs="CMBX12"/>
           <w:kern w:val="0"/>
           <w:sz w:val="56"/>
           <w:szCs w:val="49"/>
@@ -264,9 +254,7 @@
       </w:pPr>
       <w:r>
         <w:rPr>
-          <w:rFonts w:eastAsia="CMBX12" w:cs="CMBX12"/>
-          <w:b/>
-          <w:bCs/>
+          <w:rFonts w:ascii="SF Pro Bold" w:eastAsia="CMBX12" w:hAnsi="SF Pro Bold" w:cs="CMBX12"/>
           <w:kern w:val="0"/>
           <w:sz w:val="56"/>
           <w:szCs w:val="49"/>
@@ -282,9 +270,7 @@
         <w:spacing w:after="0" w:line="240" w:lineRule="auto"/>
         <w:jc w:val="center"/>
         <w:rPr>
-          <w:rFonts w:eastAsia="CMBX12" w:cs="CMBX12"/>
-          <w:b/>
-          <w:bCs/>
+          <w:rFonts w:ascii="SF Pro Bold" w:eastAsia="CMBX12" w:hAnsi="SF Pro Bold" w:cs="CMBX12"/>
           <w:kern w:val="0"/>
           <w:sz w:val="41"/>
           <w:szCs w:val="41"/>
@@ -299,9 +285,7 @@
         <w:spacing w:after="0" w:line="240" w:lineRule="auto"/>
         <w:jc w:val="center"/>
         <w:rPr>
-          <w:rFonts w:eastAsia="CMBX12" w:cs="CMBX12"/>
-          <w:b/>
-          <w:bCs/>
+          <w:rFonts w:ascii="SF Pro Bold" w:eastAsia="CMBX12" w:hAnsi="SF Pro Bold" w:cs="CMBX12"/>
           <w:kern w:val="0"/>
           <w:sz w:val="32"/>
           <w:szCs w:val="30"/>
@@ -309,9 +293,7 @@
       </w:pPr>
       <w:r>
         <w:rPr>
-          <w:rFonts w:eastAsia="CMBX12" w:cs="CMBX12"/>
-          <w:b/>
-          <w:bCs/>
+          <w:rFonts w:ascii="SF Pro Bold" w:eastAsia="CMBX12" w:hAnsi="SF Pro Bold" w:cs="CMBX12"/>
           <w:kern w:val="0"/>
           <w:sz w:val="32"/>
           <w:szCs w:val="30"/>
@@ -340,9 +322,7 @@
       <w:pPr>
         <w:jc w:val="center"/>
         <w:rPr>
-          <w:rFonts w:eastAsia="CMBX12" w:cs="CMBX12"/>
-          <w:b/>
-          <w:bCs/>
+          <w:rFonts w:ascii="SF Pro Bold" w:eastAsia="CMBX12" w:hAnsi="SF Pro Bold" w:cs="CMBX12"/>
           <w:kern w:val="0"/>
           <w:szCs w:val="28"/>
         </w:rPr>
@@ -371,9 +351,7 @@
       </w:r>
       <w:r>
         <w:rPr>
-          <w:rFonts w:eastAsia="CMBX12" w:cs="CMBX12"/>
-          <w:b/>
-          <w:bCs/>
+          <w:rFonts w:ascii="SF Pro Bold" w:eastAsia="CMBX12" w:hAnsi="SF Pro Bold" w:cs="CMBX12"/>
           <w:kern w:val="0"/>
           <w:szCs w:val="28"/>
         </w:rPr>
@@ -603,7 +581,15 @@
         <w:t>Maggiore Fedeltà del Cliente:</w:t>
       </w:r>
       <w:r>
-        <w:t xml:space="preserve"> Offrire personalizzazione ampia e crea un legame più forte con il brand.</w:t>
+        <w:t xml:space="preserve"> Offrire personalizzazione ampia e crea un legame più forte con il </w:t>
+      </w:r>
+      <w:proofErr w:type="gramStart"/>
+      <w:r>
+        <w:t>brand</w:t>
+      </w:r>
+      <w:proofErr w:type="gramEnd"/>
+      <w:r>
+        <w:t>.</w:t>
       </w:r>
     </w:p>
     <w:p>
@@ -797,20 +783,50 @@
         <w:jc w:val="both"/>
       </w:pPr>
       <w:r>
+        <w:t>Qui sarà mostrata ora un view breve di cosa è presente nel fil</w:t>
+      </w:r>
+      <w:r>
+        <w:t xml:space="preserve">e </w:t>
+      </w:r>
+      <w:r>
+        <w:rPr>
+          <w:rFonts w:ascii="Monaspace Argon Light" w:hAnsi="Monaspace Argon Light"/>
+          <w:sz w:val="22"/>
+          <w:szCs w:val="18"/>
+        </w:rPr>
+        <w:t>TheClothesProject.rdf</w:t>
+      </w:r>
+      <w:r>
+        <w:rPr>
+          <w:rFonts w:ascii="Monaspace Argon Light" w:hAnsi="Monaspace Argon Light"/>
+          <w:sz w:val="22"/>
+          <w:szCs w:val="18"/>
+        </w:rPr>
+        <w:t xml:space="preserve"> </w:t>
+      </w:r>
+      <w:r>
+        <w:t>con le varie classi che sono state rappresentate per il suo funzionamento.</w:t>
+      </w:r>
+    </w:p>
+    <w:p>
+      <w:pPr>
+        <w:jc w:val="both"/>
+      </w:pPr>
+      <w:r>
         <w:rPr>
           <w:noProof/>
         </w:rPr>
         <w:drawing>
-          <wp:anchor distT="0" distB="0" distL="114300" distR="114300" simplePos="0" relativeHeight="251659264" behindDoc="0" locked="0" layoutInCell="1" allowOverlap="1" wp14:anchorId="2ECA8EC9" wp14:editId="2A2F7FA1">
+          <wp:anchor distT="0" distB="0" distL="114300" distR="114300" simplePos="0" relativeHeight="251659264" behindDoc="0" locked="0" layoutInCell="1" allowOverlap="1" wp14:anchorId="2ECA8EC9" wp14:editId="49FE952C">
             <wp:simplePos x="0" y="0"/>
             <wp:positionH relativeFrom="margin">
-              <wp:align>center</wp:align>
+              <wp:posOffset>1884336</wp:posOffset>
             </wp:positionH>
             <wp:positionV relativeFrom="paragraph">
-              <wp:posOffset>526415</wp:posOffset>
+              <wp:posOffset>222195</wp:posOffset>
             </wp:positionV>
-            <wp:extent cx="2743200" cy="6708263"/>
-            <wp:effectExtent l="0" t="0" r="0" b="0"/>
+            <wp:extent cx="2543994" cy="6221122"/>
+            <wp:effectExtent l="0" t="0" r="8890" b="8255"/>
             <wp:wrapNone/>
             <wp:docPr id="2039814992" name="Immagine 2" descr="Immagine che contiene testo, diagramma, Parallelo, ricevuta&#10;&#10;Descrizione generata automaticamente"/>
             <wp:cNvGraphicFramePr>
@@ -826,7 +842,7 @@
                     </pic:cNvPicPr>
                   </pic:nvPicPr>
                   <pic:blipFill>
-                    <a:blip r:embed="rId6">
+                    <a:blip r:embed="rId8">
                       <a:extLst>
                         <a:ext uri="{28A0092B-C50C-407E-A947-70E740481C1C}">
                           <a14:useLocalDpi xmlns:a14="http://schemas.microsoft.com/office/drawing/2010/main" val="0"/>
@@ -841,7 +857,7 @@
                   <pic:spPr bwMode="auto">
                     <a:xfrm>
                       <a:off x="0" y="0"/>
-                      <a:ext cx="2743200" cy="6708263"/>
+                      <a:ext cx="2544706" cy="6222863"/>
                     </a:xfrm>
                     <a:prstGeom prst="rect">
                       <a:avLst/>
@@ -863,36 +879,6 @@
           </wp:anchor>
         </w:drawing>
       </w:r>
-      <w:r>
-        <w:t>Qui sarà mostrata ora un view breve di cosa è presente nel fil</w:t>
-      </w:r>
-      <w:r>
-        <w:t xml:space="preserve">e </w:t>
-      </w:r>
-      <w:r>
-        <w:rPr>
-          <w:rFonts w:ascii="Monaspace Argon Light" w:hAnsi="Monaspace Argon Light"/>
-          <w:sz w:val="20"/>
-          <w:szCs w:val="16"/>
-        </w:rPr>
-        <w:t>TheClothesProject.rdf</w:t>
-      </w:r>
-      <w:r>
-        <w:rPr>
-          <w:rFonts w:ascii="Monaspace Argon Light" w:hAnsi="Monaspace Argon Light"/>
-          <w:sz w:val="20"/>
-          <w:szCs w:val="16"/>
-        </w:rPr>
-        <w:t xml:space="preserve"> </w:t>
-      </w:r>
-      <w:r>
-        <w:t>con le varie classi che sono state rappresentate per il suo funzionamento.</w:t>
-      </w:r>
-    </w:p>
-    <w:p>
-      <w:pPr>
-        <w:jc w:val="both"/>
-      </w:pPr>
     </w:p>
     <w:p>
       <w:pPr>
@@ -1034,7 +1020,15 @@
         <w:t>sé</w:t>
       </w:r>
       <w:r>
-        <w:t xml:space="preserve">? L’inferenza sarebbe </w:t>
+        <w:t xml:space="preserve">? </w:t>
+      </w:r>
+    </w:p>
+    <w:p>
+      <w:pPr>
+        <w:jc w:val="both"/>
+      </w:pPr>
+      <w:r>
+        <w:t xml:space="preserve">L’inferenza sarebbe </w:t>
       </w:r>
       <w:r>
         <w:t>il processo di fare deduzioni</w:t>
@@ -1087,6 +1081,9 @@
       <w:r>
         <w:t>deduzioni e rispondere a domande complesse sulla base delle informazioni disponibili.</w:t>
       </w:r>
+      <w:r>
+        <w:t xml:space="preserve"> </w:t>
+      </w:r>
     </w:p>
     <w:p>
       <w:pPr>
@@ -1105,6 +1102,123 @@
           <w:sz w:val="44"/>
           <w:szCs w:val="44"/>
         </w:rPr>
+        <w:t>Esclusività</w:t>
+      </w:r>
+    </w:p>
+    <w:p>
+      <w:pPr>
+        <w:jc w:val="both"/>
+      </w:pPr>
+      <w:r>
+        <w:t>Per quanto riguarda l’esclusività, ogni classe nell’ontologia è progettata per avere un suo tipo specifico di funzionamento, evitando così che sottoclassi e individui vengano mescolati tra loro in modo diretto. Questo approccio permette a ciascuna classe di mantenere le proprie caratteristiche uniche e distintive.</w:t>
+      </w:r>
+    </w:p>
+    <w:p>
+      <w:pPr>
+        <w:jc w:val="both"/>
+      </w:pPr>
+      <w:r>
+        <w:t xml:space="preserve">Ad esempio, la classe </w:t>
+      </w:r>
+      <w:r>
+        <w:rPr>
+          <w:b/>
+          <w:bCs/>
+          <w:i/>
+          <w:iCs/>
+        </w:rPr>
+        <w:t>ClothesMaterial</w:t>
+      </w:r>
+      <w:r>
+        <w:t xml:space="preserve"> </w:t>
+      </w:r>
+      <w:r>
+        <w:t xml:space="preserve"> </w:t>
+      </w:r>
+      <w:r>
+        <w:t xml:space="preserve">è dedicata a rappresentare i materiali utilizzati per i capi di abbigliamento, come Cotton, Leather, e Polyester. Questi materiali non si confondono con le dimensioni dei capi, gestite dalla classe </w:t>
+      </w:r>
+      <w:r>
+        <w:rPr>
+          <w:b/>
+          <w:bCs/>
+          <w:i/>
+          <w:iCs/>
+        </w:rPr>
+        <w:t>ClothesSize</w:t>
+      </w:r>
+      <w:r>
+        <w:t xml:space="preserve"> e dalle sue sottoclassi come AccessorySize, LowerSize, ShoeSize, e UpperClothingSize. Ogni classe relativa alle dimensioni ha le proprie proprietà e individui, specifici per il tipo di capo che rappresentano, evitando sovrapposizioni con altre classi.</w:t>
+      </w:r>
+    </w:p>
+    <w:p>
+      <w:pPr>
+        <w:jc w:val="both"/>
+      </w:pPr>
+      <w:r>
+        <w:t xml:space="preserve">Similmente, la classe </w:t>
+      </w:r>
+      <w:r>
+        <w:rPr>
+          <w:b/>
+          <w:bCs/>
+          <w:i/>
+          <w:iCs/>
+        </w:rPr>
+        <w:t>Colour</w:t>
+      </w:r>
+      <w:r>
+        <w:t xml:space="preserve"> </w:t>
+      </w:r>
+      <w:r>
+        <w:t>rappresenta</w:t>
+      </w:r>
+      <w:r>
+        <w:t xml:space="preserve"> i colori dei capi di abbigliamento con le relative proprietà di colore come hasColorHex, e non si mescola con le proprietà di dimensione o di materiale. Questa segregazione permette un’organizzazione chiara e un accesso efficiente ai dati, poiché ogni classe gestisce un aspetto specifico e non si sovrappone con altre.</w:t>
+      </w:r>
+    </w:p>
+    <w:p>
+      <w:pPr>
+        <w:jc w:val="both"/>
+      </w:pPr>
+      <w:r>
+        <w:t xml:space="preserve">Inoltre, le classi </w:t>
+      </w:r>
+      <w:r>
+        <w:rPr>
+          <w:rFonts w:ascii="SF Pro Bold" w:hAnsi="SF Pro Bold"/>
+          <w:i/>
+          <w:iCs/>
+        </w:rPr>
+        <w:t>Pattern</w:t>
+      </w:r>
+      <w:r>
+        <w:t xml:space="preserve"> e </w:t>
+      </w:r>
+      <w:r>
+        <w:rPr>
+          <w:b/>
+          <w:bCs/>
+          <w:i/>
+          <w:iCs/>
+        </w:rPr>
+        <w:t>Season</w:t>
+      </w:r>
+      <w:r>
+        <w:t xml:space="preserve"> gestiscono rispettivamente i motivi decorativi e le stagioni, con le proprie specificità. Ogni classe interagisce con le altre attraverso relazioni ben definite ma mantiene la propria esclusività funzionale. Questo design garantisce che l'ontologia rimanga coerente e che le informazioni possano essere gestite, interrogate e aggiornate in modo preciso e ordinato.</w:t>
+      </w:r>
+    </w:p>
+    <w:p>
+      <w:pPr>
+        <w:jc w:val="both"/>
+      </w:pPr>
+      <w:r>
+        <w:rPr>
+          <w:rFonts w:ascii="SF Pro Bold" w:hAnsi="SF Pro Bold"/>
+          <w:sz w:val="44"/>
+          <w:szCs w:val="44"/>
+        </w:rPr>
+        <w:lastRenderedPageBreak/>
         <w:t>Per che cosa la utilizziamo?</w:t>
       </w:r>
     </w:p>
@@ -1129,26 +1243,11 @@
       <w:r>
         <w:t>Dividere per categoria i tipi di vestiti che si possono configurare (</w:t>
       </w:r>
-      <w:proofErr w:type="spellStart"/>
-      <w:proofErr w:type="gramStart"/>
-      <w:r>
-        <w:t>Upper,Lower</w:t>
-      </w:r>
-      <w:proofErr w:type="gramEnd"/>
-      <w:r>
-        <w:t>,Accessory</w:t>
-      </w:r>
-      <w:proofErr w:type="spellEnd"/>
-      <w:r>
-        <w:t xml:space="preserve"> e </w:t>
-      </w:r>
-      <w:proofErr w:type="spellStart"/>
-      <w:r>
-        <w:t>Shoes</w:t>
-      </w:r>
-      <w:proofErr w:type="spellEnd"/>
-      <w:r>
-        <w:t>) che ognuno di loro avrà il tipo di abbigliamento che si può configurare, che verrà scelto dall’utente, nei quali si potranno trovare alcuni vestiti che avranno delle stagioni di cui sono adatti indossarli e il target della quale fa riferimento.</w:t>
+      <w:r>
+        <w:t>Upper, Lower, Accessory</w:t>
+      </w:r>
+      <w:r>
+        <w:t xml:space="preserve"> e Shoes) che ognuno di loro avrà il tipo di abbigliamento che si può configurare, che verrà scelto dall’utente, nei quali si potranno trovare alcuni vestiti che avranno delle stagioni di cui sono adatti indossarli e il target della quale fa riferimento.</w:t>
       </w:r>
     </w:p>
     <w:p>
@@ -1172,17 +1271,8 @@
         </w:numPr>
       </w:pPr>
       <w:r>
-        <w:t xml:space="preserve">Ogni colore avrà un suo codice HEX definita con l’opportuna </w:t>
-      </w:r>
-      <w:proofErr w:type="spellStart"/>
-      <w:r>
-        <w:t>DataProperty</w:t>
-      </w:r>
-      <w:proofErr w:type="spellEnd"/>
-      <w:r>
-        <w:t xml:space="preserve"> </w:t>
-      </w:r>
-      <w:proofErr w:type="spellStart"/>
+        <w:t xml:space="preserve">Ogni colore avrà un suo codice HEX definita con l’opportuna DataProperty </w:t>
+      </w:r>
       <w:r>
         <w:rPr>
           <w:rFonts w:ascii="Monaspace Argon Light" w:hAnsi="Monaspace Argon Light"/>
@@ -1191,7 +1281,6 @@
         </w:rPr>
         <w:t>hasColorHEX</w:t>
       </w:r>
-      <w:proofErr w:type="spellEnd"/>
       <w:r>
         <w:t>, che l’utente durante la configurazione potrà scegliere liberamente</w:t>
       </w:r>
@@ -1207,23 +1296,13 @@
       <w:r>
         <w:t xml:space="preserve">La classe </w:t>
       </w:r>
-      <w:proofErr w:type="spellStart"/>
       <w:r>
         <w:rPr>
           <w:rFonts w:ascii="Monaspace Argon Light" w:hAnsi="Monaspace Argon Light"/>
           <w:sz w:val="24"/>
           <w:szCs w:val="20"/>
         </w:rPr>
-        <w:t>ClothesSize</w:t>
-      </w:r>
-      <w:proofErr w:type="spellEnd"/>
-      <w:r>
-        <w:rPr>
-          <w:rFonts w:ascii="Monaspace Argon Light" w:hAnsi="Monaspace Argon Light"/>
-          <w:sz w:val="24"/>
-          <w:szCs w:val="20"/>
-        </w:rPr>
-        <w:t xml:space="preserve"> </w:t>
+        <w:t xml:space="preserve">ClothesSize </w:t>
       </w:r>
       <w:r>
         <w:t xml:space="preserve">dove </w:t>
@@ -1231,11 +1310,9 @@
       <w:r>
         <w:t xml:space="preserve">ci saranno delle sottoclassi che indicheranno, tramite i loro label, a quale categoria di indumento </w:t>
       </w:r>
-      <w:proofErr w:type="gramStart"/>
-      <w:r>
-        <w:t>appartiene ,</w:t>
-      </w:r>
-      <w:proofErr w:type="gramEnd"/>
+      <w:r>
+        <w:t>appartiene,</w:t>
+      </w:r>
       <w:r>
         <w:t xml:space="preserve"> quella specifica misura.</w:t>
       </w:r>
@@ -1272,7 +1349,6 @@
           <w:sz w:val="44"/>
           <w:szCs w:val="44"/>
         </w:rPr>
-        <w:lastRenderedPageBreak/>
         <w:t>Che strumenti sono stati utilizzati</w:t>
       </w:r>
       <w:r>
@@ -1331,13 +1407,8 @@
       <w:r>
         <w:t xml:space="preserve"> </w:t>
       </w:r>
-      <w:proofErr w:type="spellStart"/>
-      <w:r>
-        <w:t>linked</w:t>
-      </w:r>
-      <w:proofErr w:type="spellEnd"/>
-      <w:r>
-        <w:t xml:space="preserve"> data. Fornisce varie funzionalit</w:t>
+      <w:r>
+        <w:t>linked data. Fornisce varie funzionalit</w:t>
       </w:r>
       <w:r>
         <w:t>à,</w:t>
@@ -1364,32 +1435,10 @@
         <w:rPr>
           <w:rFonts w:ascii="SF Pro Bold" w:hAnsi="SF Pro Bold"/>
         </w:rPr>
-        <w:t>Pellet (</w:t>
-      </w:r>
-      <w:proofErr w:type="spellStart"/>
-      <w:r>
-        <w:rPr>
-          <w:rFonts w:ascii="SF Pro Bold" w:hAnsi="SF Pro Bold"/>
-        </w:rPr>
-        <w:t>Openllet</w:t>
-      </w:r>
-      <w:proofErr w:type="spellEnd"/>
-      <w:r>
-        <w:rPr>
-          <w:rFonts w:ascii="SF Pro Bold" w:hAnsi="SF Pro Bold"/>
-        </w:rPr>
-        <w:t>)</w:t>
-      </w:r>
-      <w:r>
-        <w:t xml:space="preserve">: un </w:t>
-      </w:r>
-      <w:proofErr w:type="spellStart"/>
-      <w:r>
-        <w:t>reasoner</w:t>
-      </w:r>
-      <w:proofErr w:type="spellEnd"/>
-      <w:r>
-        <w:t xml:space="preserve"> OWL-DL open source, compatibile con Apache Jena, che</w:t>
+        <w:t>Pellet (Openllet)</w:t>
+      </w:r>
+      <w:r>
+        <w:t>: un reasoner OWL-DL open source, compatibile con Apache Jena, che</w:t>
       </w:r>
       <w:r>
         <w:t xml:space="preserve"> </w:t>
@@ -1421,15 +1470,7 @@
         <w:t>’</w:t>
       </w:r>
       <w:r>
-        <w:t xml:space="preserve">utilizzo di un </w:t>
-      </w:r>
-      <w:proofErr w:type="spellStart"/>
-      <w:r>
-        <w:t>reasoner</w:t>
-      </w:r>
-      <w:proofErr w:type="spellEnd"/>
-      <w:r>
-        <w:t xml:space="preserve"> esterno si </w:t>
+        <w:t xml:space="preserve">utilizzo di un reasoner esterno si </w:t>
       </w:r>
       <w:r>
         <w:t xml:space="preserve">è </w:t>
@@ -1441,15 +1482,11 @@
         <w:t xml:space="preserve"> </w:t>
       </w:r>
       <w:r>
-        <w:t xml:space="preserve">ufficiale di Apache Jena, nessuno dei </w:t>
-      </w:r>
-      <w:proofErr w:type="spellStart"/>
-      <w:r>
-        <w:t>reasoner</w:t>
-      </w:r>
-      <w:proofErr w:type="spellEnd"/>
-      <w:r>
-        <w:t xml:space="preserve"> OWL forniti dalla versione corrente di Jena </w:t>
+        <w:t xml:space="preserve">ufficiale di Apache Jena, nessuno dei reasoner OWL </w:t>
+      </w:r>
+      <w:r>
+        <w:lastRenderedPageBreak/>
+        <w:t xml:space="preserve">forniti dalla versione corrente di Jena </w:t>
       </w:r>
       <w:r>
         <w:t xml:space="preserve">è </w:t>
@@ -1467,15 +1504,7 @@
         <w:t>’</w:t>
       </w:r>
       <w:r>
-        <w:t xml:space="preserve">uso della memoria) del </w:t>
-      </w:r>
-      <w:proofErr w:type="spellStart"/>
-      <w:r>
-        <w:t>reasoner</w:t>
-      </w:r>
-      <w:proofErr w:type="spellEnd"/>
-      <w:r>
-        <w:t xml:space="preserve"> pi</w:t>
+        <w:t>uso della memoria) del reasoner pi</w:t>
       </w:r>
       <w:r>
         <w:t>ù</w:t>
@@ -1564,9 +1593,8 @@
           <w:szCs w:val="16"/>
           <w:lang w:val="en-GB"/>
         </w:rPr>
-        <w:t xml:space="preserve">PREFIX </w:t>
-      </w:r>
-      <w:proofErr w:type="spellStart"/>
+        <w:t>PREFIX xsd: &lt;http://www.w3.org/2001/XMLSchema#&gt;</w:t>
+      </w:r>
       <w:r>
         <w:rPr>
           <w:rFonts w:ascii="Monaspace Argon" w:hAnsi="Monaspace Argon"/>
@@ -1574,9 +1602,9 @@
           <w:szCs w:val="16"/>
           <w:lang w:val="en-GB"/>
         </w:rPr>
-        <w:t>xsd</w:t>
-      </w:r>
-      <w:proofErr w:type="spellEnd"/>
+        <w:br/>
+        <w:t>PREFIX owl: &lt;http://www.w3.org/2002/07/owl#&gt;</w:t>
+      </w:r>
       <w:r>
         <w:rPr>
           <w:rFonts w:ascii="Monaspace Argon" w:hAnsi="Monaspace Argon"/>
@@ -1584,7 +1612,8 @@
           <w:szCs w:val="16"/>
           <w:lang w:val="en-GB"/>
         </w:rPr>
-        <w:t>: &lt;http://www.w3.org/2001/XMLSchema#&gt;</w:t>
+        <w:br/>
+        <w:t>PREFIX rdf: &lt;http://www.w3.org/1999/02/22-rdf-syntax-ns#&gt;</w:t>
       </w:r>
       <w:r>
         <w:rPr>
@@ -1594,7 +1623,7 @@
           <w:lang w:val="en-GB"/>
         </w:rPr>
         <w:br/>
-        <w:t>PREFIX owl: &lt;http://www.w3.org/2002/07/owl#&gt;</w:t>
+        <w:t>PREFIX rdfs:</w:t>
       </w:r>
       <w:r>
         <w:rPr>
@@ -1603,10 +1632,8 @@
           <w:szCs w:val="16"/>
           <w:lang w:val="en-GB"/>
         </w:rPr>
-        <w:br/>
-        <w:t xml:space="preserve">PREFIX </w:t>
-      </w:r>
-      <w:proofErr w:type="spellStart"/>
+        <w:t xml:space="preserve"> </w:t>
+      </w:r>
       <w:r>
         <w:rPr>
           <w:rFonts w:ascii="Monaspace Argon" w:hAnsi="Monaspace Argon"/>
@@ -1614,9 +1641,8 @@
           <w:szCs w:val="16"/>
           <w:lang w:val="en-GB"/>
         </w:rPr>
-        <w:t>rdf</w:t>
-      </w:r>
-      <w:proofErr w:type="spellEnd"/>
+        <w:t xml:space="preserve">&lt;http://www.w3.org/2000/01/rdf-schema#&gt;    </w:t>
+      </w:r>
       <w:r>
         <w:rPr>
           <w:rFonts w:ascii="Monaspace Argon" w:hAnsi="Monaspace Argon"/>
@@ -1624,7 +1650,8 @@
           <w:szCs w:val="16"/>
           <w:lang w:val="en-GB"/>
         </w:rPr>
-        <w:t>: &lt;http://www.w3.org/1999/02/22-rdf-syntax-ns#&gt;</w:t>
+        <w:br/>
+        <w:t>PREFIX cp:</w:t>
       </w:r>
       <w:r>
         <w:rPr>
@@ -1633,10 +1660,8 @@
           <w:szCs w:val="16"/>
           <w:lang w:val="en-GB"/>
         </w:rPr>
-        <w:br/>
-        <w:t xml:space="preserve">PREFIX </w:t>
-      </w:r>
-      <w:proofErr w:type="spellStart"/>
+        <w:t xml:space="preserve">  &lt;</w:t>
+      </w:r>
       <w:r>
         <w:rPr>
           <w:rFonts w:ascii="Monaspace Argon" w:hAnsi="Monaspace Argon"/>
@@ -1644,9 +1669,8 @@
           <w:szCs w:val="16"/>
           <w:lang w:val="en-GB"/>
         </w:rPr>
-        <w:t>rdfs</w:t>
-      </w:r>
-      <w:proofErr w:type="spellEnd"/>
+        <w:t>https://www.unicam.it/cs/daniloquattrini/TheClothesProject#&gt;</w:t>
+      </w:r>
       <w:r>
         <w:rPr>
           <w:rFonts w:ascii="Monaspace Argon" w:hAnsi="Monaspace Argon"/>
@@ -1654,99 +1678,23 @@
           <w:szCs w:val="16"/>
           <w:lang w:val="en-GB"/>
         </w:rPr>
-        <w:t>:</w:t>
-      </w:r>
-      <w:r>
-        <w:rPr>
-          <w:rFonts w:ascii="Monaspace Argon" w:hAnsi="Monaspace Argon"/>
-          <w:sz w:val="20"/>
-          <w:szCs w:val="16"/>
-          <w:lang w:val="en-GB"/>
-        </w:rPr>
-        <w:t xml:space="preserve"> </w:t>
-      </w:r>
-      <w:r>
-        <w:rPr>
-          <w:rFonts w:ascii="Monaspace Argon" w:hAnsi="Monaspace Argon"/>
-          <w:sz w:val="20"/>
-          <w:szCs w:val="16"/>
-          <w:lang w:val="en-GB"/>
-        </w:rPr>
-        <w:t xml:space="preserve">&lt;http://www.w3.org/2000/01/rdf-schema#&gt;    </w:t>
-      </w:r>
-      <w:r>
-        <w:rPr>
-          <w:rFonts w:ascii="Monaspace Argon" w:hAnsi="Monaspace Argon"/>
-          <w:sz w:val="20"/>
-          <w:szCs w:val="16"/>
-          <w:lang w:val="en-GB"/>
-        </w:rPr>
         <w:br/>
-        <w:t>PREFIX cp:</w:t>
-      </w:r>
-      <w:r>
-        <w:rPr>
-          <w:rFonts w:ascii="Monaspace Argon" w:hAnsi="Monaspace Argon"/>
-          <w:sz w:val="20"/>
-          <w:szCs w:val="16"/>
-          <w:lang w:val="en-GB"/>
-        </w:rPr>
-        <w:t xml:space="preserve">  &lt;</w:t>
-      </w:r>
-      <w:r>
-        <w:rPr>
-          <w:rFonts w:ascii="Monaspace Argon" w:hAnsi="Monaspace Argon"/>
-          <w:sz w:val="20"/>
-          <w:szCs w:val="16"/>
-          <w:lang w:val="en-GB"/>
-        </w:rPr>
-        <w:t>https://www.unicam.it/cs/daniloquattrini/TheClothesProject#&gt;</w:t>
-      </w:r>
-      <w:r>
-        <w:rPr>
-          <w:rFonts w:ascii="Monaspace Argon" w:hAnsi="Monaspace Argon"/>
-          <w:sz w:val="20"/>
-          <w:szCs w:val="16"/>
-          <w:lang w:val="en-GB"/>
-        </w:rPr>
-        <w:br/>
-        <w:t xml:space="preserve">PREFIX </w:t>
-      </w:r>
-      <w:proofErr w:type="spellStart"/>
-      <w:r>
-        <w:rPr>
-          <w:rFonts w:ascii="Monaspace Argon" w:hAnsi="Monaspace Argon"/>
-          <w:sz w:val="20"/>
-          <w:szCs w:val="16"/>
-          <w:lang w:val="en-GB"/>
-        </w:rPr>
-        <w:t>dbo</w:t>
-      </w:r>
-      <w:proofErr w:type="spellEnd"/>
-      <w:r>
-        <w:rPr>
-          <w:rFonts w:ascii="Monaspace Argon" w:hAnsi="Monaspace Argon"/>
-          <w:sz w:val="20"/>
-          <w:szCs w:val="16"/>
-          <w:lang w:val="en-GB"/>
-        </w:rPr>
-        <w:t>: &lt;http://dbpedia.org/ontology/&gt;</w:t>
-      </w:r>
-    </w:p>
-    <w:p>
-      <w:pPr>
-        <w:jc w:val="both"/>
-        <w:rPr>
-          <w:lang w:val="en-GB"/>
-        </w:rPr>
-      </w:pPr>
-    </w:p>
-    <w:p>
-      <w:pPr>
-        <w:jc w:val="both"/>
-      </w:pPr>
-      <w:r>
-        <w:lastRenderedPageBreak/>
+        <w:t>PREFIX dbo: &lt;http://dbpedia.org/ontology/&gt;</w:t>
+      </w:r>
+    </w:p>
+    <w:p>
+      <w:pPr>
+        <w:jc w:val="both"/>
+        <w:rPr>
+          <w:lang w:val="en-GB"/>
+        </w:rPr>
+      </w:pPr>
+    </w:p>
+    <w:p>
+      <w:pPr>
+        <w:jc w:val="both"/>
+      </w:pPr>
+      <w:r>
         <w:t>Di seguito</w:t>
       </w:r>
       <w:r>
@@ -1798,18 +1746,14 @@
       <w:r>
         <w:t xml:space="preserve"> selezionando le sottoclassi di </w:t>
       </w:r>
-      <w:proofErr w:type="spellStart"/>
-      <w:proofErr w:type="gramStart"/>
       <w:r>
         <w:rPr>
           <w:rFonts w:ascii="Monaspace Argon" w:hAnsi="Monaspace Argon"/>
           <w:sz w:val="24"/>
           <w:szCs w:val="20"/>
         </w:rPr>
-        <w:t>cp:Target</w:t>
-      </w:r>
-      <w:proofErr w:type="spellEnd"/>
-      <w:proofErr w:type="gramEnd"/>
+        <w:t>cp: Target</w:t>
+      </w:r>
       <w:r>
         <w:rPr>
           <w:rFonts w:ascii="Monaspace Argon" w:hAnsi="Monaspace Argon"/>
@@ -1837,7 +1781,6 @@
         </w:rPr>
         <w:t xml:space="preserve">SELECT </w:t>
       </w:r>
-      <w:proofErr w:type="gramStart"/>
       <w:r>
         <w:rPr>
           <w:rFonts w:ascii="Monaspace Argon" w:hAnsi="Monaspace Argon"/>
@@ -1865,7 +1808,6 @@
         </w:rPr>
         <w:t>?label</w:t>
       </w:r>
-      <w:proofErr w:type="gramEnd"/>
       <w:r>
         <w:rPr>
           <w:rFonts w:ascii="Monaspace Argon" w:hAnsi="Monaspace Argon"/>
@@ -1885,7 +1827,6 @@
           <w:lang w:val="en-GB"/>
         </w:rPr>
       </w:pPr>
-      <w:proofErr w:type="gramStart"/>
       <w:r>
         <w:rPr>
           <w:rFonts w:ascii="Monaspace Argon" w:hAnsi="Monaspace Argon"/>
@@ -1893,9 +1834,8 @@
           <w:szCs w:val="20"/>
           <w:lang w:val="en-GB"/>
         </w:rPr>
-        <w:t>WHERE</w:t>
-      </w:r>
-      <w:proofErr w:type="gramEnd"/>
+        <w:t>WHERE?</w:t>
+      </w:r>
       <w:r>
         <w:rPr>
           <w:rFonts w:ascii="Monaspace Argon" w:hAnsi="Monaspace Argon"/>
@@ -1936,7 +1876,6 @@
           <w:lang w:val="en-GB"/>
         </w:rPr>
       </w:pPr>
-      <w:proofErr w:type="gramStart"/>
       <w:r>
         <w:rPr>
           <w:rFonts w:ascii="Monaspace Argon" w:hAnsi="Monaspace Argon"/>
@@ -1946,7 +1885,6 @@
         </w:rPr>
         <w:t>?target</w:t>
       </w:r>
-      <w:proofErr w:type="gramEnd"/>
       <w:r>
         <w:rPr>
           <w:rFonts w:ascii="Monaspace Argon" w:hAnsi="Monaspace Argon"/>
@@ -1954,7 +1892,7 @@
           <w:szCs w:val="20"/>
           <w:lang w:val="en-GB"/>
         </w:rPr>
-        <w:t xml:space="preserve"> </w:t>
+        <w:t xml:space="preserve"> rdfs:subClassOf </w:t>
       </w:r>
       <w:proofErr w:type="spellStart"/>
       <w:r>
@@ -1964,7 +1902,7 @@
           <w:szCs w:val="20"/>
           <w:lang w:val="en-GB"/>
         </w:rPr>
-        <w:t>rdfs:subClassOf</w:t>
+        <w:t>cp:Target</w:t>
       </w:r>
       <w:proofErr w:type="spellEnd"/>
       <w:r>
@@ -1974,19 +1912,19 @@
           <w:szCs w:val="20"/>
           <w:lang w:val="en-GB"/>
         </w:rPr>
-        <w:t xml:space="preserve"> </w:t>
-      </w:r>
-      <w:proofErr w:type="spellStart"/>
-      <w:r>
+        <w:t xml:space="preserve">. </w:t>
+      </w:r>
+    </w:p>
+    <w:p>
+      <w:pPr>
+        <w:ind w:left="708" w:firstLine="708"/>
         <w:rPr>
           <w:rFonts w:ascii="Monaspace Argon" w:hAnsi="Monaspace Argon"/>
           <w:sz w:val="24"/>
           <w:szCs w:val="20"/>
           <w:lang w:val="en-GB"/>
         </w:rPr>
-        <w:t>cp:Target</w:t>
-      </w:r>
-      <w:proofErr w:type="spellEnd"/>
+      </w:pPr>
       <w:r>
         <w:rPr>
           <w:rFonts w:ascii="Monaspace Argon" w:hAnsi="Monaspace Argon"/>
@@ -1994,19 +1932,17 @@
           <w:szCs w:val="20"/>
           <w:lang w:val="en-GB"/>
         </w:rPr>
-        <w:t xml:space="preserve">. </w:t>
-      </w:r>
-    </w:p>
-    <w:p>
-      <w:pPr>
-        <w:ind w:left="708" w:firstLine="708"/>
+        <w:t>BIND(</w:t>
+      </w:r>
+      <w:r>
         <w:rPr>
           <w:rFonts w:ascii="Monaspace Argon" w:hAnsi="Monaspace Argon"/>
           <w:sz w:val="24"/>
           <w:szCs w:val="20"/>
           <w:lang w:val="en-GB"/>
         </w:rPr>
-      </w:pPr>
+        <w:t>(? target</w:t>
+      </w:r>
       <w:r>
         <w:rPr>
           <w:rFonts w:ascii="Monaspace Argon" w:hAnsi="Monaspace Argon"/>
@@ -2014,19 +1950,19 @@
           <w:szCs w:val="20"/>
           <w:lang w:val="en-GB"/>
         </w:rPr>
-        <w:t>BIND(</w:t>
-      </w:r>
-      <w:proofErr w:type="gramStart"/>
-      <w:r>
+        <w:t xml:space="preserve">) AS ?label). </w:t>
+      </w:r>
+    </w:p>
+    <w:p>
+      <w:pPr>
+        <w:ind w:left="708" w:firstLine="708"/>
         <w:rPr>
           <w:rFonts w:ascii="Monaspace Argon" w:hAnsi="Monaspace Argon"/>
           <w:sz w:val="24"/>
           <w:szCs w:val="20"/>
           <w:lang w:val="en-GB"/>
         </w:rPr>
-        <w:t>(?target</w:t>
-      </w:r>
-      <w:proofErr w:type="gramEnd"/>
+      </w:pPr>
       <w:r>
         <w:rPr>
           <w:rFonts w:ascii="Monaspace Argon" w:hAnsi="Monaspace Argon"/>
@@ -2034,30 +1970,26 @@
           <w:szCs w:val="20"/>
           <w:lang w:val="en-GB"/>
         </w:rPr>
-        <w:t xml:space="preserve">) AS ?label). </w:t>
-      </w:r>
-    </w:p>
-    <w:p>
-      <w:pPr>
-        <w:ind w:left="708" w:firstLine="708"/>
+        <w:t>?target</w:t>
+      </w:r>
+      <w:r>
         <w:rPr>
           <w:rFonts w:ascii="Monaspace Argon" w:hAnsi="Monaspace Argon"/>
           <w:sz w:val="24"/>
           <w:szCs w:val="20"/>
           <w:lang w:val="en-GB"/>
         </w:rPr>
-      </w:pPr>
-      <w:proofErr w:type="gramStart"/>
-      <w:r>
+        <w:t xml:space="preserve"> rdfs:label ?value </w:t>
+      </w:r>
+    </w:p>
+    <w:p>
+      <w:pPr>
         <w:rPr>
           <w:rFonts w:ascii="Monaspace Argon" w:hAnsi="Monaspace Argon"/>
           <w:sz w:val="24"/>
           <w:szCs w:val="20"/>
-          <w:lang w:val="en-GB"/>
-        </w:rPr>
-        <w:t>?target</w:t>
-      </w:r>
-      <w:proofErr w:type="gramEnd"/>
+        </w:rPr>
+      </w:pPr>
       <w:r>
         <w:rPr>
           <w:rFonts w:ascii="Monaspace Argon" w:hAnsi="Monaspace Argon"/>
@@ -2065,44 +1997,7 @@
           <w:szCs w:val="20"/>
           <w:lang w:val="en-GB"/>
         </w:rPr>
-        <w:t xml:space="preserve"> </w:t>
-      </w:r>
-      <w:proofErr w:type="spellStart"/>
-      <w:r>
-        <w:rPr>
-          <w:rFonts w:ascii="Monaspace Argon" w:hAnsi="Monaspace Argon"/>
-          <w:sz w:val="24"/>
-          <w:szCs w:val="20"/>
-          <w:lang w:val="en-GB"/>
-        </w:rPr>
-        <w:t>rdfs:label</w:t>
-      </w:r>
-      <w:proofErr w:type="spellEnd"/>
-      <w:r>
-        <w:rPr>
-          <w:rFonts w:ascii="Monaspace Argon" w:hAnsi="Monaspace Argon"/>
-          <w:sz w:val="24"/>
-          <w:szCs w:val="20"/>
-          <w:lang w:val="en-GB"/>
-        </w:rPr>
-        <w:t xml:space="preserve"> ?value </w:t>
-      </w:r>
-    </w:p>
-    <w:p>
-      <w:pPr>
-        <w:rPr>
-          <w:rFonts w:ascii="Monaspace Argon" w:hAnsi="Monaspace Argon"/>
-          <w:sz w:val="24"/>
-          <w:szCs w:val="20"/>
-        </w:rPr>
-      </w:pPr>
-      <w:r>
-        <w:rPr>
-          <w:rFonts w:ascii="Monaspace Argon" w:hAnsi="Monaspace Argon"/>
-          <w:sz w:val="24"/>
-          <w:szCs w:val="20"/>
-          <w:lang w:val="en-GB"/>
-        </w:rPr>
+        <w:lastRenderedPageBreak/>
         <w:t xml:space="preserve"> </w:t>
       </w:r>
       <w:r>
@@ -2138,31 +2033,11 @@
       <w:r>
         <w:t xml:space="preserve">Dopo la scelta del target l’utente verrà indirizzato nella scelta di categoria di vestiti di interesse, che sono divise in </w:t>
       </w:r>
-      <w:proofErr w:type="spellStart"/>
-      <w:proofErr w:type="gramStart"/>
-      <w:r>
-        <w:t>Upper,Lower</w:t>
-      </w:r>
-      <w:proofErr w:type="spellEnd"/>
-      <w:proofErr w:type="gramEnd"/>
-      <w:r>
-        <w:t xml:space="preserve">, </w:t>
-      </w:r>
-      <w:proofErr w:type="spellStart"/>
-      <w:r>
-        <w:t>Shoes</w:t>
-      </w:r>
-      <w:proofErr w:type="spellEnd"/>
-      <w:r>
-        <w:t xml:space="preserve"> e </w:t>
-      </w:r>
-      <w:proofErr w:type="spellStart"/>
-      <w:r>
-        <w:t>Accessory</w:t>
-      </w:r>
-      <w:proofErr w:type="spellEnd"/>
-      <w:r>
-        <w:t>.</w:t>
+      <w:r>
+        <w:t>Upper, Lower</w:t>
+      </w:r>
+      <w:r>
+        <w:t>, Shoes e Accessory.</w:t>
       </w:r>
     </w:p>
     <w:p>
@@ -2174,7 +2049,6 @@
           <w:lang w:val="en-GB"/>
         </w:rPr>
       </w:pPr>
-      <w:proofErr w:type="gramStart"/>
       <w:r>
         <w:rPr>
           <w:rFonts w:ascii="Monaspace Argon" w:hAnsi="Monaspace Argon"/>
@@ -2182,9 +2056,8 @@
           <w:szCs w:val="20"/>
           <w:lang w:val="en-GB"/>
         </w:rPr>
-        <w:t>SELECT ?label</w:t>
-      </w:r>
-      <w:proofErr w:type="gramEnd"/>
+        <w:t>SELECT</w:t>
+      </w:r>
       <w:r>
         <w:rPr>
           <w:rFonts w:ascii="Monaspace Argon" w:hAnsi="Monaspace Argon"/>
@@ -2192,19 +2065,17 @@
           <w:szCs w:val="20"/>
           <w:lang w:val="en-GB"/>
         </w:rPr>
-        <w:t xml:space="preserve"> ?value  </w:t>
-      </w:r>
-    </w:p>
-    <w:p>
-      <w:pPr>
+        <w:t xml:space="preserve"> </w:t>
+      </w:r>
+      <w:r>
         <w:rPr>
           <w:rFonts w:ascii="Monaspace Argon" w:hAnsi="Monaspace Argon"/>
           <w:sz w:val="24"/>
           <w:szCs w:val="20"/>
           <w:lang w:val="en-GB"/>
         </w:rPr>
-      </w:pPr>
-      <w:proofErr w:type="gramStart"/>
+        <w:t>?label</w:t>
+      </w:r>
       <w:r>
         <w:rPr>
           <w:rFonts w:ascii="Monaspace Argon" w:hAnsi="Monaspace Argon"/>
@@ -2212,9 +2083,8 @@
           <w:szCs w:val="20"/>
           <w:lang w:val="en-GB"/>
         </w:rPr>
-        <w:t>WHERE</w:t>
-      </w:r>
-      <w:proofErr w:type="gramEnd"/>
+        <w:t xml:space="preserve"> ?value  </w:t>
+      </w:r>
     </w:p>
     <w:p>
       <w:pPr>
@@ -2232,17 +2102,18 @@
           <w:szCs w:val="20"/>
           <w:lang w:val="en-GB"/>
         </w:rPr>
-        <w:t xml:space="preserve"> </w:t>
-      </w:r>
-      <w:r>
+        <w:t>WHERE?</w:t>
+      </w:r>
+    </w:p>
+    <w:p>
+      <w:pPr>
         <w:rPr>
           <w:rFonts w:ascii="Monaspace Argon" w:hAnsi="Monaspace Argon"/>
           <w:sz w:val="24"/>
           <w:szCs w:val="20"/>
           <w:lang w:val="en-GB"/>
         </w:rPr>
-        <w:tab/>
-      </w:r>
+      </w:pPr>
       <w:r>
         <w:rPr>
           <w:rFonts w:ascii="Monaspace Argon" w:hAnsi="Monaspace Argon"/>
@@ -2250,30 +2121,29 @@
           <w:szCs w:val="20"/>
           <w:lang w:val="en-GB"/>
         </w:rPr>
-        <w:t xml:space="preserve">{ </w:t>
-      </w:r>
-    </w:p>
-    <w:p>
-      <w:pPr>
-        <w:ind w:left="708" w:firstLine="708"/>
+        <w:t xml:space="preserve"> </w:t>
+      </w:r>
+      <w:r>
         <w:rPr>
           <w:rFonts w:ascii="Monaspace Argon" w:hAnsi="Monaspace Argon"/>
           <w:sz w:val="24"/>
           <w:szCs w:val="20"/>
           <w:lang w:val="en-GB"/>
         </w:rPr>
-      </w:pPr>
-      <w:proofErr w:type="gramStart"/>
-      <w:r>
+        <w:tab/>
+        <w:t xml:space="preserve">{ </w:t>
+      </w:r>
+    </w:p>
+    <w:p>
+      <w:pPr>
+        <w:ind w:left="708" w:firstLine="708"/>
         <w:rPr>
           <w:rFonts w:ascii="Monaspace Argon" w:hAnsi="Monaspace Argon"/>
           <w:sz w:val="24"/>
           <w:szCs w:val="20"/>
           <w:lang w:val="en-GB"/>
         </w:rPr>
-        <w:t>?clothes</w:t>
-      </w:r>
-      <w:proofErr w:type="gramEnd"/>
+      </w:pPr>
       <w:r>
         <w:rPr>
           <w:rFonts w:ascii="Monaspace Argon" w:hAnsi="Monaspace Argon"/>
@@ -2281,9 +2151,8 @@
           <w:szCs w:val="20"/>
           <w:lang w:val="en-GB"/>
         </w:rPr>
-        <w:t xml:space="preserve"> </w:t>
-      </w:r>
-      <w:proofErr w:type="spellStart"/>
+        <w:t>?clothes</w:t>
+      </w:r>
       <w:r>
         <w:rPr>
           <w:rFonts w:ascii="Monaspace Argon" w:hAnsi="Monaspace Argon"/>
@@ -2291,19 +2160,19 @@
           <w:szCs w:val="20"/>
           <w:lang w:val="en-GB"/>
         </w:rPr>
-        <w:t>rdfs:subClassOf</w:t>
-      </w:r>
-      <w:proofErr w:type="spellEnd"/>
-      <w:r>
+        <w:t xml:space="preserve"> rdfs:subClassOf cp:Clothes. </w:t>
+      </w:r>
+    </w:p>
+    <w:p>
+      <w:pPr>
+        <w:ind w:left="708" w:firstLine="708"/>
         <w:rPr>
           <w:rFonts w:ascii="Monaspace Argon" w:hAnsi="Monaspace Argon"/>
           <w:sz w:val="24"/>
           <w:szCs w:val="20"/>
           <w:lang w:val="en-GB"/>
         </w:rPr>
-        <w:t xml:space="preserve"> </w:t>
-      </w:r>
-      <w:proofErr w:type="spellStart"/>
+      </w:pPr>
       <w:r>
         <w:rPr>
           <w:rFonts w:ascii="Monaspace Argon" w:hAnsi="Monaspace Argon"/>
@@ -2311,9 +2180,8 @@
           <w:szCs w:val="20"/>
           <w:lang w:val="en-GB"/>
         </w:rPr>
-        <w:t>cp:Clothes</w:t>
-      </w:r>
-      <w:proofErr w:type="spellEnd"/>
+        <w:t>BIND(</w:t>
+      </w:r>
       <w:r>
         <w:rPr>
           <w:rFonts w:ascii="Monaspace Argon" w:hAnsi="Monaspace Argon"/>
@@ -2321,29 +2189,28 @@
           <w:szCs w:val="20"/>
           <w:lang w:val="en-GB"/>
         </w:rPr>
-        <w:t xml:space="preserve">. </w:t>
-      </w:r>
-    </w:p>
-    <w:p>
-      <w:pPr>
-        <w:ind w:left="708" w:firstLine="708"/>
+        <w:t>(? clothes</w:t>
+      </w:r>
+      <w:r>
         <w:rPr>
           <w:rFonts w:ascii="Monaspace Argon" w:hAnsi="Monaspace Argon"/>
           <w:sz w:val="24"/>
           <w:szCs w:val="20"/>
           <w:lang w:val="en-GB"/>
         </w:rPr>
-      </w:pPr>
-      <w:r>
+        <w:t>) AS ?label) .</w:t>
+      </w:r>
+    </w:p>
+    <w:p>
+      <w:pPr>
+        <w:ind w:left="708" w:firstLine="708"/>
         <w:rPr>
           <w:rFonts w:ascii="Monaspace Argon" w:hAnsi="Monaspace Argon"/>
           <w:sz w:val="24"/>
           <w:szCs w:val="20"/>
           <w:lang w:val="en-GB"/>
         </w:rPr>
-        <w:t>BIND(</w:t>
-      </w:r>
-      <w:proofErr w:type="gramStart"/>
+      </w:pPr>
       <w:r>
         <w:rPr>
           <w:rFonts w:ascii="Monaspace Argon" w:hAnsi="Monaspace Argon"/>
@@ -2351,9 +2218,8 @@
           <w:szCs w:val="20"/>
           <w:lang w:val="en-GB"/>
         </w:rPr>
-        <w:t>(?clothes</w:t>
-      </w:r>
-      <w:proofErr w:type="gramEnd"/>
+        <w:t>? clothes</w:t>
+      </w:r>
       <w:r>
         <w:rPr>
           <w:rFonts w:ascii="Monaspace Argon" w:hAnsi="Monaspace Argon"/>
@@ -2361,149 +2227,29 @@
           <w:szCs w:val="20"/>
           <w:lang w:val="en-GB"/>
         </w:rPr>
-        <w:t>) AS ?label) .</w:t>
-      </w:r>
-    </w:p>
-    <w:p>
-      <w:pPr>
-        <w:ind w:left="708" w:firstLine="708"/>
+        <w:t xml:space="preserve"> rdfs:label ?value .</w:t>
+      </w:r>
+    </w:p>
+    <w:p>
+      <w:pPr>
         <w:rPr>
           <w:rFonts w:ascii="Monaspace Argon" w:hAnsi="Monaspace Argon"/>
           <w:sz w:val="24"/>
           <w:szCs w:val="20"/>
         </w:rPr>
       </w:pPr>
-      <w:proofErr w:type="gramStart"/>
       <w:r>
         <w:rPr>
           <w:rFonts w:ascii="Monaspace Argon" w:hAnsi="Monaspace Argon"/>
           <w:sz w:val="24"/>
           <w:szCs w:val="20"/>
         </w:rPr>
-        <w:t>?</w:t>
-      </w:r>
-      <w:proofErr w:type="spellStart"/>
-      <w:r>
-        <w:rPr>
-          <w:rFonts w:ascii="Monaspace Argon" w:hAnsi="Monaspace Argon"/>
-          <w:sz w:val="24"/>
-          <w:szCs w:val="20"/>
-        </w:rPr>
-        <w:t>clothes</w:t>
-      </w:r>
-      <w:proofErr w:type="spellEnd"/>
-      <w:proofErr w:type="gramEnd"/>
-      <w:r>
-        <w:rPr>
-          <w:rFonts w:ascii="Monaspace Argon" w:hAnsi="Monaspace Argon"/>
-          <w:sz w:val="24"/>
-          <w:szCs w:val="20"/>
-        </w:rPr>
-        <w:t xml:space="preserve"> </w:t>
-      </w:r>
-      <w:proofErr w:type="spellStart"/>
-      <w:r>
-        <w:rPr>
-          <w:rFonts w:ascii="Monaspace Argon" w:hAnsi="Monaspace Argon"/>
-          <w:sz w:val="24"/>
-          <w:szCs w:val="20"/>
-        </w:rPr>
-        <w:t>rdfs:label</w:t>
-      </w:r>
-      <w:proofErr w:type="spellEnd"/>
-      <w:r>
-        <w:rPr>
-          <w:rFonts w:ascii="Monaspace Argon" w:hAnsi="Monaspace Argon"/>
-          <w:sz w:val="24"/>
-          <w:szCs w:val="20"/>
-        </w:rPr>
-        <w:t xml:space="preserve"> ?</w:t>
-      </w:r>
-      <w:proofErr w:type="spellStart"/>
-      <w:r>
-        <w:rPr>
-          <w:rFonts w:ascii="Monaspace Argon" w:hAnsi="Monaspace Argon"/>
-          <w:sz w:val="24"/>
-          <w:szCs w:val="20"/>
-        </w:rPr>
-        <w:t>value</w:t>
-      </w:r>
-      <w:proofErr w:type="spellEnd"/>
-      <w:r>
-        <w:rPr>
-          <w:rFonts w:ascii="Monaspace Argon" w:hAnsi="Monaspace Argon"/>
-          <w:sz w:val="24"/>
-          <w:szCs w:val="20"/>
-        </w:rPr>
-        <w:t xml:space="preserve"> .</w:t>
-      </w:r>
-    </w:p>
-    <w:p>
-      <w:pPr>
-        <w:rPr>
-          <w:rFonts w:ascii="Monaspace Argon" w:hAnsi="Monaspace Argon"/>
-          <w:sz w:val="24"/>
-          <w:szCs w:val="20"/>
-        </w:rPr>
-      </w:pPr>
-      <w:r>
-        <w:rPr>
-          <w:rFonts w:ascii="Monaspace Argon" w:hAnsi="Monaspace Argon"/>
-          <w:sz w:val="24"/>
-          <w:szCs w:val="20"/>
-        </w:rPr>
         <w:t xml:space="preserve">} </w:t>
       </w:r>
     </w:p>
-    <w:p>
-      <w:pPr>
-        <w:rPr>
-          <w:lang w:val="en-GB"/>
-        </w:rPr>
-      </w:pPr>
-    </w:p>
-    <w:p>
-      <w:pPr>
-        <w:rPr>
-          <w:lang w:val="en-GB"/>
-        </w:rPr>
-      </w:pPr>
-    </w:p>
-    <w:p>
-      <w:pPr>
-        <w:rPr>
-          <w:lang w:val="en-GB"/>
-        </w:rPr>
-      </w:pPr>
-    </w:p>
-    <w:p>
-      <w:pPr>
-        <w:rPr>
-          <w:lang w:val="en-GB"/>
-        </w:rPr>
-      </w:pPr>
-    </w:p>
-    <w:p>
-      <w:pPr>
-        <w:rPr>
-          <w:lang w:val="en-GB"/>
-        </w:rPr>
-      </w:pPr>
-    </w:p>
-    <w:p>
-      <w:pPr>
-        <w:rPr>
-          <w:lang w:val="en-GB"/>
-        </w:rPr>
-      </w:pPr>
-    </w:p>
-    <w:p>
-      <w:pPr>
-        <w:rPr>
-          <w:lang w:val="en-GB"/>
-        </w:rPr>
-      </w:pPr>
-    </w:p>
+    <w:p/>
+    <w:p/>
+    <w:p/>
     <w:p>
       <w:pPr>
         <w:pStyle w:val="Heading2"/>
@@ -2521,7 +2267,6 @@
           <w:sz w:val="44"/>
           <w:szCs w:val="44"/>
         </w:rPr>
-        <w:lastRenderedPageBreak/>
         <w:t>Lista dei colori presenti</w:t>
       </w:r>
     </w:p>
@@ -2529,8 +2274,6 @@
       <w:r>
         <w:t xml:space="preserve">Le scelte seguenti saranno sempre le stesse riguardano sempre la visualizzazione delle varie sottoclassi presenti e di interesse, in questo caso però invece si andrà a visualizzare gl’individui della classe </w:t>
       </w:r>
-      <w:proofErr w:type="spellStart"/>
-      <w:proofErr w:type="gramStart"/>
       <w:r>
         <w:rPr>
           <w:rFonts w:ascii="Monaspace Argon" w:hAnsi="Monaspace Argon"/>
@@ -2539,8 +2282,6 @@
         </w:rPr>
         <w:t>cp:Colours</w:t>
       </w:r>
-      <w:proofErr w:type="spellEnd"/>
-      <w:proofErr w:type="gramEnd"/>
       <w:r>
         <w:t xml:space="preserve"> </w:t>
       </w:r>
@@ -2551,55 +2292,56 @@
           <w:rFonts w:ascii="Monaspace Argon" w:hAnsi="Monaspace Argon"/>
           <w:sz w:val="24"/>
           <w:szCs w:val="20"/>
-        </w:rPr>
-      </w:pPr>
-      <w:proofErr w:type="gramStart"/>
+          <w:lang w:val="en-GB"/>
+        </w:rPr>
+      </w:pPr>
       <w:r>
         <w:rPr>
           <w:rFonts w:ascii="Monaspace Argon" w:hAnsi="Monaspace Argon"/>
           <w:sz w:val="24"/>
           <w:szCs w:val="20"/>
-        </w:rPr>
-        <w:t>SELECT ?label</w:t>
-      </w:r>
-      <w:proofErr w:type="gramEnd"/>
-      <w:r>
+          <w:lang w:val="en-GB"/>
+        </w:rPr>
+        <w:t xml:space="preserve">SELECT ?label ?value  </w:t>
+      </w:r>
+    </w:p>
+    <w:p>
+      <w:pPr>
         <w:rPr>
           <w:rFonts w:ascii="Monaspace Argon" w:hAnsi="Monaspace Argon"/>
           <w:sz w:val="24"/>
           <w:szCs w:val="20"/>
-        </w:rPr>
-        <w:t xml:space="preserve"> ?</w:t>
-      </w:r>
-      <w:proofErr w:type="spellStart"/>
+          <w:lang w:val="en-GB"/>
+        </w:rPr>
+      </w:pPr>
       <w:r>
         <w:rPr>
           <w:rFonts w:ascii="Monaspace Argon" w:hAnsi="Monaspace Argon"/>
           <w:sz w:val="24"/>
           <w:szCs w:val="20"/>
-        </w:rPr>
-        <w:t>value</w:t>
-      </w:r>
-      <w:proofErr w:type="spellEnd"/>
-      <w:r>
+          <w:lang w:val="en-GB"/>
+        </w:rPr>
+        <w:t>WHERE</w:t>
+      </w:r>
+    </w:p>
+    <w:p>
+      <w:pPr>
         <w:rPr>
           <w:rFonts w:ascii="Monaspace Argon" w:hAnsi="Monaspace Argon"/>
           <w:sz w:val="24"/>
           <w:szCs w:val="20"/>
-        </w:rPr>
-        <w:t xml:space="preserve">  </w:t>
-      </w:r>
-    </w:p>
-    <w:p>
-      <w:pPr>
+          <w:lang w:val="en-GB"/>
+        </w:rPr>
+      </w:pPr>
+      <w:r>
         <w:rPr>
           <w:rFonts w:ascii="Monaspace Argon" w:hAnsi="Monaspace Argon"/>
           <w:sz w:val="24"/>
           <w:szCs w:val="20"/>
           <w:lang w:val="en-GB"/>
         </w:rPr>
-      </w:pPr>
-      <w:proofErr w:type="gramStart"/>
+        <w:t xml:space="preserve"> </w:t>
+      </w:r>
       <w:r>
         <w:rPr>
           <w:rFonts w:ascii="Monaspace Argon" w:hAnsi="Monaspace Argon"/>
@@ -2607,12 +2349,13 @@
           <w:szCs w:val="20"/>
           <w:lang w:val="en-GB"/>
         </w:rPr>
-        <w:t>WHERE</w:t>
-      </w:r>
-      <w:proofErr w:type="gramEnd"/>
-    </w:p>
-    <w:p>
-      <w:pPr>
+        <w:tab/>
+        <w:t xml:space="preserve">{ </w:t>
+      </w:r>
+    </w:p>
+    <w:p>
+      <w:pPr>
+        <w:ind w:left="708" w:firstLine="708"/>
         <w:rPr>
           <w:rFonts w:ascii="Monaspace Argon" w:hAnsi="Monaspace Argon"/>
           <w:sz w:val="24"/>
@@ -2627,40 +2370,39 @@
           <w:szCs w:val="20"/>
           <w:lang w:val="en-GB"/>
         </w:rPr>
-        <w:t xml:space="preserve"> </w:t>
-      </w:r>
-      <w:r>
+        <w:t>?individual rdf:type cp:Colour.</w:t>
+      </w:r>
+    </w:p>
+    <w:p>
+      <w:pPr>
+        <w:ind w:left="708" w:firstLine="708"/>
         <w:rPr>
           <w:rFonts w:ascii="Monaspace Argon" w:hAnsi="Monaspace Argon"/>
           <w:sz w:val="24"/>
           <w:szCs w:val="20"/>
           <w:lang w:val="en-GB"/>
         </w:rPr>
-        <w:tab/>
-        <w:t xml:space="preserve">{ </w:t>
-      </w:r>
-    </w:p>
-    <w:p>
-      <w:pPr>
-        <w:ind w:left="708" w:firstLine="708"/>
+      </w:pPr>
+      <w:r>
         <w:rPr>
           <w:rFonts w:ascii="Monaspace Argon" w:hAnsi="Monaspace Argon"/>
           <w:sz w:val="24"/>
           <w:szCs w:val="20"/>
           <w:lang w:val="en-GB"/>
         </w:rPr>
-      </w:pPr>
-      <w:proofErr w:type="gramStart"/>
-      <w:r>
+        <w:t>BIND((?individual) AS ?label) .</w:t>
+      </w:r>
+    </w:p>
+    <w:p>
+      <w:pPr>
+        <w:ind w:left="708" w:firstLine="708"/>
         <w:rPr>
           <w:rFonts w:ascii="Monaspace Argon" w:hAnsi="Monaspace Argon"/>
           <w:sz w:val="24"/>
           <w:szCs w:val="20"/>
           <w:lang w:val="en-GB"/>
         </w:rPr>
-        <w:t>?individual</w:t>
-      </w:r>
-      <w:proofErr w:type="gramEnd"/>
+      </w:pPr>
       <w:r>
         <w:rPr>
           <w:rFonts w:ascii="Monaspace Argon" w:hAnsi="Monaspace Argon"/>
@@ -2668,170 +2410,40 @@
           <w:szCs w:val="20"/>
           <w:lang w:val="en-GB"/>
         </w:rPr>
-        <w:t xml:space="preserve"> </w:t>
-      </w:r>
-      <w:proofErr w:type="spellStart"/>
-      <w:r>
+        <w:t>?individual rdfs:label ?value.}</w:t>
+      </w:r>
+    </w:p>
+    <w:p>
+      <w:pPr>
+        <w:ind w:left="708" w:firstLine="708"/>
         <w:rPr>
           <w:rFonts w:ascii="Monaspace Argon" w:hAnsi="Monaspace Argon"/>
           <w:sz w:val="24"/>
           <w:szCs w:val="20"/>
           <w:lang w:val="en-GB"/>
         </w:rPr>
-        <w:t>rdf:type</w:t>
-      </w:r>
-      <w:proofErr w:type="spellEnd"/>
-      <w:r>
+      </w:pPr>
+    </w:p>
+    <w:p>
+      <w:pPr>
         <w:rPr>
           <w:rFonts w:ascii="Monaspace Argon" w:hAnsi="Monaspace Argon"/>
           <w:sz w:val="24"/>
           <w:szCs w:val="20"/>
-          <w:lang w:val="en-GB"/>
-        </w:rPr>
-        <w:t xml:space="preserve"> </w:t>
-      </w:r>
-      <w:proofErr w:type="spellStart"/>
+        </w:rPr>
+      </w:pPr>
       <w:r>
         <w:rPr>
           <w:rFonts w:ascii="Monaspace Argon" w:hAnsi="Monaspace Argon"/>
           <w:sz w:val="24"/>
           <w:szCs w:val="20"/>
-          <w:lang w:val="en-GB"/>
-        </w:rPr>
-        <w:t>cp:Colour</w:t>
-      </w:r>
-      <w:proofErr w:type="spellEnd"/>
-      <w:r>
-        <w:rPr>
-          <w:rFonts w:ascii="Monaspace Argon" w:hAnsi="Monaspace Argon"/>
-          <w:sz w:val="24"/>
-          <w:szCs w:val="20"/>
-          <w:lang w:val="en-GB"/>
-        </w:rPr>
-        <w:t>.</w:t>
-      </w:r>
-    </w:p>
-    <w:p>
-      <w:pPr>
-        <w:ind w:left="708" w:firstLine="708"/>
-        <w:rPr>
-          <w:rFonts w:ascii="Monaspace Argon" w:hAnsi="Monaspace Argon"/>
-          <w:sz w:val="24"/>
-          <w:szCs w:val="20"/>
-          <w:lang w:val="en-GB"/>
-        </w:rPr>
-      </w:pPr>
-      <w:r>
-        <w:rPr>
-          <w:rFonts w:ascii="Monaspace Argon" w:hAnsi="Monaspace Argon"/>
-          <w:sz w:val="24"/>
-          <w:szCs w:val="20"/>
-          <w:lang w:val="en-GB"/>
-        </w:rPr>
-        <w:t>BIND(</w:t>
-      </w:r>
-      <w:proofErr w:type="gramStart"/>
-      <w:r>
-        <w:rPr>
-          <w:rFonts w:ascii="Monaspace Argon" w:hAnsi="Monaspace Argon"/>
-          <w:sz w:val="24"/>
-          <w:szCs w:val="20"/>
-          <w:lang w:val="en-GB"/>
-        </w:rPr>
-        <w:t>(?individual</w:t>
-      </w:r>
-      <w:proofErr w:type="gramEnd"/>
-      <w:r>
-        <w:rPr>
-          <w:rFonts w:ascii="Monaspace Argon" w:hAnsi="Monaspace Argon"/>
-          <w:sz w:val="24"/>
-          <w:szCs w:val="20"/>
-          <w:lang w:val="en-GB"/>
-        </w:rPr>
-        <w:t>) AS ?label) .</w:t>
-      </w:r>
-    </w:p>
-    <w:p>
-      <w:pPr>
-        <w:ind w:left="708" w:firstLine="708"/>
-        <w:rPr>
-          <w:rFonts w:ascii="Monaspace Argon" w:hAnsi="Monaspace Argon"/>
-          <w:sz w:val="24"/>
-          <w:szCs w:val="20"/>
-          <w:lang w:val="en-GB"/>
-        </w:rPr>
-      </w:pPr>
-      <w:proofErr w:type="gramStart"/>
-      <w:r>
-        <w:rPr>
-          <w:rFonts w:ascii="Monaspace Argon" w:hAnsi="Monaspace Argon"/>
-          <w:sz w:val="24"/>
-          <w:szCs w:val="20"/>
-          <w:lang w:val="en-GB"/>
-        </w:rPr>
-        <w:t>?individual</w:t>
-      </w:r>
-      <w:proofErr w:type="gramEnd"/>
-      <w:r>
-        <w:rPr>
-          <w:rFonts w:ascii="Monaspace Argon" w:hAnsi="Monaspace Argon"/>
-          <w:sz w:val="24"/>
-          <w:szCs w:val="20"/>
-          <w:lang w:val="en-GB"/>
-        </w:rPr>
-        <w:t xml:space="preserve"> </w:t>
-      </w:r>
-      <w:proofErr w:type="spellStart"/>
-      <w:r>
-        <w:rPr>
-          <w:rFonts w:ascii="Monaspace Argon" w:hAnsi="Monaspace Argon"/>
-          <w:sz w:val="24"/>
-          <w:szCs w:val="20"/>
-          <w:lang w:val="en-GB"/>
-        </w:rPr>
-        <w:t>rdfs:label</w:t>
-      </w:r>
-      <w:proofErr w:type="spellEnd"/>
-      <w:r>
-        <w:rPr>
-          <w:rFonts w:ascii="Monaspace Argon" w:hAnsi="Monaspace Argon"/>
-          <w:sz w:val="24"/>
-          <w:szCs w:val="20"/>
-          <w:lang w:val="en-GB"/>
-        </w:rPr>
-        <w:t xml:space="preserve"> ?value.}</w:t>
-      </w:r>
-    </w:p>
-    <w:p>
-      <w:pPr>
-        <w:ind w:left="708" w:firstLine="708"/>
-        <w:rPr>
-          <w:rFonts w:ascii="Monaspace Argon" w:hAnsi="Monaspace Argon"/>
-          <w:sz w:val="24"/>
-          <w:szCs w:val="20"/>
-          <w:lang w:val="en-GB"/>
-        </w:rPr>
-      </w:pPr>
-    </w:p>
-    <w:p>
-      <w:pPr>
-        <w:rPr>
-          <w:rFonts w:ascii="Monaspace Argon" w:hAnsi="Monaspace Argon"/>
-          <w:sz w:val="24"/>
-          <w:szCs w:val="20"/>
-        </w:rPr>
-      </w:pPr>
-      <w:r>
-        <w:rPr>
-          <w:rFonts w:ascii="Monaspace Argon" w:hAnsi="Monaspace Argon"/>
-          <w:sz w:val="24"/>
-          <w:szCs w:val="20"/>
         </w:rPr>
         <w:t xml:space="preserve">} </w:t>
       </w:r>
     </w:p>
     <w:p>
       <w:pPr>
+        <w:jc w:val="both"/>
         <w:rPr>
           <w:rFonts w:ascii="SF Pro Light" w:hAnsi="SF Pro Light"/>
         </w:rPr>
@@ -2842,7 +2454,6 @@
       <w:r>
         <w:t xml:space="preserve">query </w:t>
       </w:r>
-      <w:proofErr w:type="gramStart"/>
       <w:r>
         <w:t xml:space="preserve">che </w:t>
       </w:r>
@@ -2852,7 +2463,6 @@
       <w:r>
         <w:t xml:space="preserve">ll’interno della classe </w:t>
       </w:r>
-      <w:proofErr w:type="spellStart"/>
       <w:r>
         <w:rPr>
           <w:rFonts w:ascii="Monaspace Argon" w:hAnsi="Monaspace Argon"/>
@@ -2861,7 +2471,6 @@
         </w:rPr>
         <w:t>SelectDataQueries</w:t>
       </w:r>
-      <w:proofErr w:type="spellEnd"/>
       <w:r>
         <w:rPr>
           <w:rFonts w:ascii="Monaspace Argon" w:hAnsi="Monaspace Argon"/>
@@ -2871,160 +2480,26 @@
         <w:t xml:space="preserve"> </w:t>
       </w:r>
       <w:r>
-        <w:rPr>
-          <w:rFonts w:ascii="Monaspace Argon" w:hAnsi="Monaspace Argon"/>
-          <w:sz w:val="22"/>
-          <w:szCs w:val="18"/>
-        </w:rPr>
-        <w:t>e</w:t>
-      </w:r>
-      <w:r>
-        <w:rPr>
-          <w:rFonts w:ascii="SF Pro Light" w:hAnsi="SF Pro Light"/>
-        </w:rPr>
-        <w:t xml:space="preserve"> come detto in precedenza</w:t>
-      </w:r>
-      <w:r>
-        <w:rPr>
-          <w:rFonts w:ascii="SF Pro Light" w:hAnsi="SF Pro Light"/>
-        </w:rPr>
+        <w:t>e come detto in precedenza</w:t>
+      </w:r>
+      <w:r>
+        <w:t xml:space="preserve"> hanno il principale compito di stampare i dati presenti nell’ontologia</w:t>
+      </w:r>
+      <w:r>
+        <w:t xml:space="preserve"> a video</w:t>
+      </w:r>
+      <w:r>
         <w:t>,</w:t>
       </w:r>
-      <w:proofErr w:type="gramEnd"/>
-      <w:r>
-        <w:rPr>
-          <w:rFonts w:ascii="SF Pro Light" w:hAnsi="SF Pro Light"/>
-        </w:rPr>
-        <w:t xml:space="preserve"> hanno il principale compito di stampare i dati presenti nell’ontologia</w:t>
-      </w:r>
-      <w:r>
-        <w:rPr>
-          <w:rFonts w:ascii="SF Pro Light" w:hAnsi="SF Pro Light"/>
-        </w:rPr>
-        <w:t xml:space="preserve"> a video</w:t>
-      </w:r>
-      <w:r>
-        <w:rPr>
-          <w:rFonts w:ascii="SF Pro Light" w:hAnsi="SF Pro Light"/>
-        </w:rPr>
-        <w:t>,</w:t>
-      </w:r>
-      <w:r>
-        <w:rPr>
-          <w:rFonts w:ascii="SF Pro Light" w:hAnsi="SF Pro Light"/>
-        </w:rPr>
+      <w:r>
         <w:t xml:space="preserve"> permetter all’utente di svolgere delle scelte ed</w:t>
       </w:r>
       <w:r>
-        <w:rPr>
-          <w:rFonts w:ascii="SF Pro Light" w:hAnsi="SF Pro Light"/>
-        </w:rPr>
         <w:t xml:space="preserve"> utilizzarli nell’applicazione finale per poter configurare un capo d’abbigliamento</w:t>
       </w:r>
       <w:r>
-        <w:rPr>
-          <w:rFonts w:ascii="SF Pro Light" w:hAnsi="SF Pro Light"/>
-        </w:rPr>
         <w:t>.</w:t>
       </w:r>
-    </w:p>
-    <w:p>
-      <w:pPr>
-        <w:rPr>
-          <w:rFonts w:ascii="SF Pro Light" w:hAnsi="SF Pro Light"/>
-        </w:rPr>
-      </w:pPr>
-    </w:p>
-    <w:p>
-      <w:pPr>
-        <w:rPr>
-          <w:rFonts w:ascii="SF Pro Light" w:hAnsi="SF Pro Light"/>
-        </w:rPr>
-      </w:pPr>
-    </w:p>
-    <w:p>
-      <w:pPr>
-        <w:rPr>
-          <w:rFonts w:ascii="SF Pro Light" w:hAnsi="SF Pro Light"/>
-        </w:rPr>
-      </w:pPr>
-    </w:p>
-    <w:p>
-      <w:pPr>
-        <w:rPr>
-          <w:rFonts w:ascii="SF Pro Light" w:hAnsi="SF Pro Light"/>
-        </w:rPr>
-      </w:pPr>
-    </w:p>
-    <w:p>
-      <w:pPr>
-        <w:rPr>
-          <w:rFonts w:ascii="SF Pro Light" w:hAnsi="SF Pro Light"/>
-        </w:rPr>
-      </w:pPr>
-    </w:p>
-    <w:p>
-      <w:pPr>
-        <w:rPr>
-          <w:rFonts w:ascii="SF Pro Light" w:hAnsi="SF Pro Light"/>
-        </w:rPr>
-      </w:pPr>
-    </w:p>
-    <w:p>
-      <w:pPr>
-        <w:rPr>
-          <w:rFonts w:ascii="SF Pro Light" w:hAnsi="SF Pro Light"/>
-        </w:rPr>
-      </w:pPr>
-    </w:p>
-    <w:p>
-      <w:pPr>
-        <w:rPr>
-          <w:rFonts w:ascii="SF Pro Light" w:hAnsi="SF Pro Light"/>
-        </w:rPr>
-      </w:pPr>
-    </w:p>
-    <w:p>
-      <w:pPr>
-        <w:rPr>
-          <w:rFonts w:ascii="SF Pro Light" w:hAnsi="SF Pro Light"/>
-        </w:rPr>
-      </w:pPr>
-    </w:p>
-    <w:p>
-      <w:pPr>
-        <w:rPr>
-          <w:rFonts w:ascii="SF Pro Light" w:hAnsi="SF Pro Light"/>
-        </w:rPr>
-      </w:pPr>
-    </w:p>
-    <w:p>
-      <w:pPr>
-        <w:rPr>
-          <w:rFonts w:ascii="SF Pro Light" w:hAnsi="SF Pro Light"/>
-        </w:rPr>
-      </w:pPr>
-    </w:p>
-    <w:p>
-      <w:pPr>
-        <w:rPr>
-          <w:rFonts w:ascii="SF Pro Light" w:hAnsi="SF Pro Light"/>
-        </w:rPr>
-      </w:pPr>
-    </w:p>
-    <w:p>
-      <w:pPr>
-        <w:rPr>
-          <w:rFonts w:ascii="SF Pro Light" w:hAnsi="SF Pro Light"/>
-        </w:rPr>
-      </w:pPr>
-    </w:p>
-    <w:p>
-      <w:pPr>
-        <w:rPr>
-          <w:rFonts w:ascii="SF Pro Light" w:hAnsi="SF Pro Light"/>
-        </w:rPr>
-      </w:pPr>
     </w:p>
     <w:p>
       <w:pPr>
@@ -3044,16 +2519,29 @@
           <w:szCs w:val="52"/>
         </w:rPr>
         <w:lastRenderedPageBreak/>
-        <w:t>Responsabilità individuate</w:t>
-      </w:r>
-    </w:p>
-    <w:p>
+        <w:t>R</w:t>
+      </w:r>
+      <w:r>
+        <w:rPr>
+          <w:rFonts w:ascii="SF Pro Bold" w:hAnsi="SF Pro Bold"/>
+          <w:color w:val="auto"/>
+          <w:sz w:val="52"/>
+          <w:szCs w:val="52"/>
+        </w:rPr>
+        <w:t>esponsabilità individuate</w:t>
+      </w:r>
+    </w:p>
+    <w:p>
+      <w:pPr>
+        <w:jc w:val="both"/>
+      </w:pPr>
       <w:r>
         <w:t>Nella fase di progettazione del software per il configuratore di vestiti, sono state individuate le seguenti responsabilità, strettamente legate all'uso dell'ontologia e delle tecnologie correlate:</w:t>
       </w:r>
     </w:p>
     <w:p>
       <w:pPr>
+        <w:jc w:val="both"/>
         <w:rPr>
           <w:rFonts w:ascii="SF Pro Bold" w:hAnsi="SF Pro Bold"/>
         </w:rPr>
@@ -3083,6 +2571,7 @@
           <w:ilvl w:val="0"/>
           <w:numId w:val="6"/>
         </w:numPr>
+        <w:jc w:val="both"/>
       </w:pPr>
       <w:r>
         <w:rPr>
@@ -3112,6 +2601,7 @@
           <w:ilvl w:val="0"/>
           <w:numId w:val="6"/>
         </w:numPr>
+        <w:jc w:val="both"/>
       </w:pPr>
       <w:r>
         <w:rPr>
@@ -3137,25 +2627,12 @@
       <w:r>
         <w:t xml:space="preserve"> </w:t>
       </w:r>
-      <w:proofErr w:type="gramStart"/>
       <w:r>
         <w:t xml:space="preserve">su </w:t>
       </w:r>
       <w:r>
-        <w:t xml:space="preserve"> </w:t>
-      </w:r>
-      <w:proofErr w:type="spellStart"/>
-      <w:r>
-        <w:t>Prot</w:t>
-      </w:r>
-      <w:r>
-        <w:t>é</w:t>
-      </w:r>
-      <w:r>
-        <w:t>gé</w:t>
-      </w:r>
-      <w:proofErr w:type="spellEnd"/>
-      <w:proofErr w:type="gramEnd"/>
+        <w:t>Protégé</w:t>
+      </w:r>
       <w:r>
         <w:t>.</w:t>
       </w:r>
@@ -3166,6 +2643,7 @@
           <w:ilvl w:val="0"/>
           <w:numId w:val="6"/>
         </w:numPr>
+        <w:jc w:val="both"/>
       </w:pPr>
       <w:r>
         <w:rPr>
@@ -3198,19 +2676,12 @@
         <w:t>nferito:</w:t>
       </w:r>
       <w:r>
-        <w:t xml:space="preserve"> Utilizzo di </w:t>
-      </w:r>
-      <w:proofErr w:type="spellStart"/>
-      <w:r>
-        <w:t>reasoner</w:t>
-      </w:r>
-      <w:proofErr w:type="spellEnd"/>
-      <w:r>
-        <w:t xml:space="preserve"> per derivare conoscenze implicite dal modello RDF caricato.</w:t>
-      </w:r>
-    </w:p>
-    <w:p>
-      <w:pPr>
+        <w:t xml:space="preserve"> Utilizzo di reasoner per derivare conoscenze implicite dal modello RDF caricato.</w:t>
+      </w:r>
+    </w:p>
+    <w:p>
+      <w:pPr>
+        <w:jc w:val="both"/>
         <w:rPr>
           <w:rFonts w:ascii="SF Pro Bold" w:hAnsi="SF Pro Bold"/>
         </w:rPr>
@@ -3240,6 +2711,7 @@
           <w:ilvl w:val="0"/>
           <w:numId w:val="7"/>
         </w:numPr>
+        <w:jc w:val="both"/>
       </w:pPr>
       <w:r>
         <w:rPr>
@@ -3269,6 +2741,7 @@
           <w:ilvl w:val="0"/>
           <w:numId w:val="7"/>
         </w:numPr>
+        <w:jc w:val="both"/>
       </w:pPr>
       <w:r>
         <w:rPr>
@@ -3294,6 +2767,7 @@
     </w:p>
     <w:p>
       <w:pPr>
+        <w:jc w:val="both"/>
         <w:rPr>
           <w:rFonts w:ascii="SF Pro Bold" w:hAnsi="SF Pro Bold"/>
         </w:rPr>
@@ -3323,6 +2797,7 @@
           <w:ilvl w:val="0"/>
           <w:numId w:val="8"/>
         </w:numPr>
+        <w:jc w:val="both"/>
       </w:pPr>
       <w:r>
         <w:rPr>
@@ -3352,6 +2827,7 @@
           <w:ilvl w:val="0"/>
           <w:numId w:val="8"/>
         </w:numPr>
+        <w:jc w:val="both"/>
       </w:pPr>
       <w:r>
         <w:rPr>
@@ -3377,6 +2853,7 @@
     </w:p>
     <w:p>
       <w:pPr>
+        <w:jc w:val="both"/>
         <w:rPr>
           <w:rFonts w:ascii="SF Pro Bold" w:hAnsi="SF Pro Bold"/>
         </w:rPr>
@@ -3406,20 +2883,13 @@
           <w:ilvl w:val="0"/>
           <w:numId w:val="9"/>
         </w:numPr>
-      </w:pPr>
-      <w:proofErr w:type="spellStart"/>
-      <w:r>
-        <w:rPr>
-          <w:rFonts w:ascii="SF Pro Bold" w:hAnsi="SF Pro Bold"/>
-        </w:rPr>
-        <w:t>Parsing</w:t>
-      </w:r>
-      <w:proofErr w:type="spellEnd"/>
-      <w:r>
-        <w:rPr>
-          <w:rFonts w:ascii="SF Pro Bold" w:hAnsi="SF Pro Bold"/>
-        </w:rPr>
-        <w:t xml:space="preserve"> dei </w:t>
+        <w:jc w:val="both"/>
+      </w:pPr>
+      <w:r>
+        <w:rPr>
+          <w:rFonts w:ascii="SF Pro Bold" w:hAnsi="SF Pro Bold"/>
+        </w:rPr>
+        <w:t xml:space="preserve">Parsing dei </w:t>
       </w:r>
       <w:r>
         <w:rPr>
@@ -3449,6 +2919,7 @@
           <w:ilvl w:val="0"/>
           <w:numId w:val="9"/>
         </w:numPr>
+        <w:jc w:val="both"/>
       </w:pPr>
       <w:r>
         <w:rPr>
@@ -3474,6 +2945,7 @@
     </w:p>
     <w:p>
       <w:pPr>
+        <w:jc w:val="both"/>
         <w:rPr>
           <w:rFonts w:ascii="SF Pro Bold" w:hAnsi="SF Pro Bold"/>
         </w:rPr>
@@ -3491,6 +2963,7 @@
           <w:ilvl w:val="0"/>
           <w:numId w:val="10"/>
         </w:numPr>
+        <w:jc w:val="both"/>
       </w:pPr>
       <w:r>
         <w:rPr>
@@ -3520,6 +2993,7 @@
           <w:ilvl w:val="0"/>
           <w:numId w:val="10"/>
         </w:numPr>
+        <w:jc w:val="both"/>
       </w:pPr>
       <w:r>
         <w:rPr>
@@ -3545,6 +3019,7 @@
     </w:p>
     <w:p>
       <w:pPr>
+        <w:jc w:val="both"/>
         <w:rPr>
           <w:rFonts w:ascii="SF Pro Bold" w:hAnsi="SF Pro Bold"/>
         </w:rPr>
@@ -3587,6 +3062,7 @@
           <w:ilvl w:val="0"/>
           <w:numId w:val="11"/>
         </w:numPr>
+        <w:jc w:val="both"/>
       </w:pPr>
       <w:r>
         <w:rPr>
@@ -3616,6 +3092,7 @@
           <w:ilvl w:val="0"/>
           <w:numId w:val="11"/>
         </w:numPr>
+        <w:jc w:val="both"/>
       </w:pPr>
       <w:r>
         <w:rPr>
@@ -3647,6 +3124,7 @@
     </w:p>
     <w:p>
       <w:pPr>
+        <w:jc w:val="both"/>
         <w:rPr>
           <w:rFonts w:ascii="SF Pro Bold" w:hAnsi="SF Pro Bold"/>
         </w:rPr>
@@ -3670,6 +3148,7 @@
           <w:ilvl w:val="0"/>
           <w:numId w:val="13"/>
         </w:numPr>
+        <w:jc w:val="both"/>
       </w:pPr>
       <w:r>
         <w:rPr>
@@ -3711,6 +3190,7 @@
           <w:ilvl w:val="0"/>
           <w:numId w:val="13"/>
         </w:numPr>
+        <w:jc w:val="both"/>
       </w:pPr>
       <w:r>
         <w:rPr>
@@ -3734,15 +3214,726 @@
         <w:t xml:space="preserve"> Aggiornamento in tempo reale dell'interfaccia utente in risposta alle interazioni dell'utente.</w:t>
       </w:r>
     </w:p>
-    <w:p/>
+    <w:p>
+      <w:pPr>
+        <w:pStyle w:val="Heading2"/>
+        <w:rPr>
+          <w:rFonts w:ascii="SF Pro Bold" w:hAnsi="SF Pro Bold"/>
+          <w:color w:val="auto"/>
+          <w:sz w:val="52"/>
+          <w:szCs w:val="52"/>
+        </w:rPr>
+      </w:pPr>
+      <w:r>
+        <w:rPr>
+          <w:rFonts w:ascii="SF Pro Bold" w:hAnsi="SF Pro Bold"/>
+          <w:color w:val="auto"/>
+          <w:sz w:val="52"/>
+          <w:szCs w:val="52"/>
+        </w:rPr>
+        <w:t>Come sono state implementate</w:t>
+      </w:r>
+    </w:p>
+    <w:p>
+      <w:pPr>
+        <w:rPr>
+          <w:rFonts w:ascii="SF Pro Bold" w:hAnsi="SF Pro Bold"/>
+        </w:rPr>
+      </w:pPr>
+      <w:r>
+        <w:rPr>
+          <w:rFonts w:ascii="SF Pro Bold" w:hAnsi="SF Pro Bold"/>
+        </w:rPr>
+        <w:t xml:space="preserve">Costruzione del </w:t>
+      </w:r>
+      <w:r>
+        <w:rPr>
+          <w:rFonts w:ascii="SF Pro Bold" w:hAnsi="SF Pro Bold"/>
+        </w:rPr>
+        <w:t>m</w:t>
+      </w:r>
+      <w:r>
+        <w:rPr>
+          <w:rFonts w:ascii="SF Pro Bold" w:hAnsi="SF Pro Bold"/>
+        </w:rPr>
+        <w:t>odello dell'Ontologia</w:t>
+      </w:r>
+    </w:p>
+    <w:p>
+      <w:pPr>
+        <w:jc w:val="both"/>
+      </w:pPr>
+      <w:r>
+        <w:t>La costruzione del modello dell'ontologia è gestita dall'interfaccia</w:t>
+      </w:r>
+      <w:r>
+        <w:t xml:space="preserve"> </w:t>
+      </w:r>
+      <w:r>
+        <w:rPr>
+          <w:rFonts w:ascii="Monaspace Argon" w:hAnsi="Monaspace Argon"/>
+          <w:sz w:val="22"/>
+          <w:szCs w:val="18"/>
+        </w:rPr>
+        <w:t>RDFModelBuilder</w:t>
+      </w:r>
+      <w:r>
+        <w:rPr>
+          <w:rFonts w:ascii="Monaspace Argon" w:hAnsi="Monaspace Argon"/>
+          <w:sz w:val="22"/>
+          <w:szCs w:val="18"/>
+        </w:rPr>
+        <w:t>,</w:t>
+      </w:r>
+      <w:r>
+        <w:rPr>
+          <w:sz w:val="22"/>
+          <w:szCs w:val="18"/>
+        </w:rPr>
+        <w:t xml:space="preserve"> </w:t>
+      </w:r>
+      <w:r>
+        <w:t xml:space="preserve">che definisce il contratto per la creazione di modelli RDF. La classe </w:t>
+      </w:r>
+      <w:r>
+        <w:rPr>
+          <w:rFonts w:ascii="Monaspace Argon" w:hAnsi="Monaspace Argon"/>
+          <w:sz w:val="22"/>
+          <w:szCs w:val="18"/>
+        </w:rPr>
+        <w:t>TheMainBuilder</w:t>
+      </w:r>
+      <w:r>
+        <w:t xml:space="preserve"> </w:t>
+      </w:r>
+      <w:r>
+        <w:t xml:space="preserve">implementa questa interfaccia, creando e caricando modelli RDF standard. Un'estensione di questa classe, </w:t>
+      </w:r>
+      <w:r>
+        <w:rPr>
+          <w:rFonts w:ascii="Monaspace Argon" w:hAnsi="Monaspace Argon"/>
+          <w:sz w:val="22"/>
+          <w:szCs w:val="18"/>
+        </w:rPr>
+        <w:t>TheInferredModel</w:t>
+      </w:r>
+      <w:r>
+        <w:t>, aggiunge funzionalità per la costruzione di modelli inferiti, particolarmente rilevanti per l'inferenza semantica necessaria in questo progetto.</w:t>
+      </w:r>
+    </w:p>
+    <w:p>
+      <w:pPr>
+        <w:rPr>
+          <w:rFonts w:ascii="SF Pro Bold" w:hAnsi="SF Pro Bold"/>
+        </w:rPr>
+      </w:pPr>
+      <w:r>
+        <w:rPr>
+          <w:rFonts w:ascii="SF Pro Bold" w:hAnsi="SF Pro Bold"/>
+        </w:rPr>
+        <w:t xml:space="preserve">Mantenimento delle </w:t>
+      </w:r>
+      <w:r>
+        <w:rPr>
+          <w:rFonts w:ascii="SF Pro Bold" w:hAnsi="SF Pro Bold"/>
+        </w:rPr>
+        <w:t>q</w:t>
+      </w:r>
+      <w:r>
+        <w:rPr>
+          <w:rFonts w:ascii="SF Pro Bold" w:hAnsi="SF Pro Bold"/>
+        </w:rPr>
+        <w:t>uery SPARQL</w:t>
+      </w:r>
+    </w:p>
+    <w:p>
+      <w:pPr>
+        <w:jc w:val="both"/>
+      </w:pPr>
+      <w:r>
+        <w:t>Le query SPARQL, definite per vari scenari di utilizzo, sono mantenute attraverso l'interfaccia</w:t>
+      </w:r>
+      <w:r>
+        <w:t xml:space="preserve"> </w:t>
+      </w:r>
+      <w:r>
+        <w:rPr>
+          <w:rFonts w:ascii="Monaspace Argon" w:hAnsi="Monaspace Argon"/>
+          <w:sz w:val="22"/>
+          <w:szCs w:val="18"/>
+        </w:rPr>
+        <w:t>SPARQLqueries</w:t>
+      </w:r>
+      <w:r>
+        <w:t>. Questa interfaccia è implementata d</w:t>
+      </w:r>
+      <w:r>
+        <w:t xml:space="preserve">alla classe enum </w:t>
+      </w:r>
+      <w:r>
+        <w:rPr>
+          <w:rFonts w:ascii="Monaspace Argon" w:hAnsi="Monaspace Argon"/>
+          <w:sz w:val="22"/>
+          <w:szCs w:val="18"/>
+        </w:rPr>
+        <w:t>SelectDataQueries</w:t>
+      </w:r>
+      <w:r>
+        <w:t>, che gestisc</w:t>
+      </w:r>
+      <w:r>
+        <w:t>e</w:t>
+      </w:r>
+      <w:r>
+        <w:t xml:space="preserve"> rispettivamente le</w:t>
+      </w:r>
+      <w:r>
+        <w:t xml:space="preserve"> </w:t>
+      </w:r>
+      <w:r>
+        <w:t>query per la</w:t>
+      </w:r>
+      <w:r>
+        <w:t xml:space="preserve"> visualizzazione dei dati</w:t>
+      </w:r>
+      <w:r>
+        <w:t xml:space="preserve"> nell’ontologia</w:t>
+      </w:r>
+      <w:r>
+        <w:t>. Questo approccio semplifica la gestione e l'accesso alle query necessarie</w:t>
+      </w:r>
+      <w:r>
+        <w:t xml:space="preserve"> al funzionamento del configuratore</w:t>
+      </w:r>
+      <w:r>
+        <w:t>.</w:t>
+      </w:r>
+    </w:p>
+    <w:p>
+      <w:pPr>
+        <w:rPr>
+          <w:rFonts w:ascii="SF Pro Bold" w:hAnsi="SF Pro Bold"/>
+        </w:rPr>
+      </w:pPr>
+      <w:r>
+        <w:rPr>
+          <w:rFonts w:ascii="SF Pro Bold" w:hAnsi="SF Pro Bold"/>
+        </w:rPr>
+        <w:t xml:space="preserve">Esecuzione delle </w:t>
+      </w:r>
+      <w:r>
+        <w:rPr>
+          <w:rFonts w:ascii="SF Pro Bold" w:hAnsi="SF Pro Bold"/>
+        </w:rPr>
+        <w:t>q</w:t>
+      </w:r>
+      <w:r>
+        <w:rPr>
+          <w:rFonts w:ascii="SF Pro Bold" w:hAnsi="SF Pro Bold"/>
+        </w:rPr>
+        <w:t>uery SPARQL</w:t>
+      </w:r>
+    </w:p>
+    <w:p>
+      <w:pPr>
+        <w:jc w:val="both"/>
+      </w:pPr>
+      <w:r>
+        <w:t>L'esecuzione delle query SPARQL è gestita dall'interfaccia</w:t>
+      </w:r>
+      <w:r>
+        <w:t xml:space="preserve"> </w:t>
+      </w:r>
+      <w:r>
+        <w:rPr>
+          <w:rFonts w:ascii="Monaspace Argon" w:hAnsi="Monaspace Argon"/>
+          <w:sz w:val="22"/>
+          <w:szCs w:val="18"/>
+        </w:rPr>
+        <w:t>ExecuteQueries</w:t>
+      </w:r>
+      <w:r>
+        <w:t>, implementata dalla classe</w:t>
+      </w:r>
+      <w:r>
+        <w:t xml:space="preserve"> </w:t>
+      </w:r>
+      <w:r>
+        <w:rPr>
+          <w:rFonts w:ascii="Monaspace Argon" w:hAnsi="Monaspace Argon"/>
+          <w:sz w:val="22"/>
+          <w:szCs w:val="18"/>
+        </w:rPr>
+        <w:t>QueryExecutor</w:t>
+      </w:r>
+      <w:r>
+        <w:t>.</w:t>
+      </w:r>
+      <w:r>
+        <w:t xml:space="preserve"> Questa classe utilizza le API Jena per eseguire le query SPARQL sul modello dell'ontologia, garantendo un'interazione con i dati RDF</w:t>
+      </w:r>
+      <w:r>
+        <w:t xml:space="preserve"> e il funzionamento del tutto</w:t>
+      </w:r>
+      <w:r>
+        <w:t>.</w:t>
+      </w:r>
+    </w:p>
+    <w:p>
+      <w:pPr>
+        <w:rPr>
+          <w:b/>
+          <w:bCs/>
+        </w:rPr>
+      </w:pPr>
+    </w:p>
+    <w:p>
+      <w:pPr>
+        <w:rPr>
+          <w:rFonts w:ascii="SF Pro Bold" w:hAnsi="SF Pro Bold"/>
+        </w:rPr>
+      </w:pPr>
+      <w:r>
+        <w:rPr>
+          <w:rFonts w:ascii="SF Pro Bold" w:hAnsi="SF Pro Bold"/>
+        </w:rPr>
+        <w:t xml:space="preserve"> </w:t>
+      </w:r>
+    </w:p>
+    <w:p>
+      <w:pPr>
+        <w:rPr>
+          <w:rFonts w:ascii="SF Pro Bold" w:hAnsi="SF Pro Bold"/>
+        </w:rPr>
+      </w:pPr>
+    </w:p>
+    <w:p>
+      <w:pPr>
+        <w:rPr>
+          <w:rFonts w:ascii="SF Pro Bold" w:hAnsi="SF Pro Bold"/>
+        </w:rPr>
+      </w:pPr>
+      <w:r>
+        <w:rPr>
+          <w:rFonts w:ascii="SF Pro Bold" w:hAnsi="SF Pro Bold"/>
+        </w:rPr>
+        <w:lastRenderedPageBreak/>
+        <w:t xml:space="preserve">Parsing dei </w:t>
+      </w:r>
+      <w:r>
+        <w:rPr>
+          <w:rFonts w:ascii="SF Pro Bold" w:hAnsi="SF Pro Bold"/>
+        </w:rPr>
+        <w:t>r</w:t>
+      </w:r>
+      <w:r>
+        <w:rPr>
+          <w:rFonts w:ascii="SF Pro Bold" w:hAnsi="SF Pro Bold"/>
+        </w:rPr>
+        <w:t xml:space="preserve">isultati delle </w:t>
+      </w:r>
+      <w:r>
+        <w:rPr>
+          <w:rFonts w:ascii="SF Pro Bold" w:hAnsi="SF Pro Bold"/>
+        </w:rPr>
+        <w:t>q</w:t>
+      </w:r>
+      <w:r>
+        <w:rPr>
+          <w:rFonts w:ascii="SF Pro Bold" w:hAnsi="SF Pro Bold"/>
+        </w:rPr>
+        <w:t>uery</w:t>
+      </w:r>
+    </w:p>
+    <w:p>
+      <w:pPr>
+        <w:jc w:val="both"/>
+      </w:pPr>
+      <w:r>
+        <w:t>L'interfaccia</w:t>
+      </w:r>
+      <w:r>
+        <w:t xml:space="preserve"> </w:t>
+      </w:r>
+      <w:r>
+        <w:rPr>
+          <w:rFonts w:ascii="Monaspace Argon" w:hAnsi="Monaspace Argon"/>
+          <w:sz w:val="22"/>
+          <w:szCs w:val="18"/>
+        </w:rPr>
+        <w:t>QueryOntologyExecutor</w:t>
+      </w:r>
+      <w:r>
+        <w:t xml:space="preserve"> definisce il contratto per l'interpretazione dei risultati delle query SPARQL. La classe </w:t>
+      </w:r>
+      <w:r>
+        <w:rPr>
+          <w:rFonts w:ascii="Monaspace Argon" w:hAnsi="Monaspace Argon"/>
+          <w:sz w:val="22"/>
+          <w:szCs w:val="18"/>
+        </w:rPr>
+        <w:t xml:space="preserve">JSONParser </w:t>
+      </w:r>
+      <w:r>
+        <w:t>implementa questa interfaccia, convertendo i risultati delle query in una struttura dati JSON. Questa classe gestisce anche il parsing dei singoli nodi RDF e delle etichette delle risorse.</w:t>
+      </w:r>
+    </w:p>
+    <w:p>
+      <w:pPr>
+        <w:rPr>
+          <w:rFonts w:ascii="SF Pro Bold" w:hAnsi="SF Pro Bold"/>
+        </w:rPr>
+      </w:pPr>
+      <w:r>
+        <w:rPr>
+          <w:rFonts w:ascii="SF Pro Bold" w:hAnsi="SF Pro Bold"/>
+        </w:rPr>
+        <w:t>Strutturazione ed Esposizione dei Dati</w:t>
+      </w:r>
+    </w:p>
+    <w:p>
+      <w:pPr>
+        <w:jc w:val="both"/>
+      </w:pPr>
+      <w:r>
+        <w:t xml:space="preserve">L'interfaccia </w:t>
+      </w:r>
+      <w:r>
+        <w:rPr>
+          <w:rFonts w:ascii="Monaspace Argon" w:hAnsi="Monaspace Argon"/>
+          <w:sz w:val="22"/>
+          <w:szCs w:val="18"/>
+        </w:rPr>
+        <w:t>ParsedData</w:t>
+      </w:r>
+      <w:r>
+        <w:t xml:space="preserve"> definisce le modalità di accesso e presentazione dei dati interpretati dalle query SPARQL. La classe </w:t>
+      </w:r>
+      <w:r>
+        <w:rPr>
+          <w:rFonts w:ascii="Monaspace Argon" w:hAnsi="Monaspace Argon"/>
+          <w:sz w:val="22"/>
+          <w:szCs w:val="18"/>
+        </w:rPr>
+        <w:t xml:space="preserve">JSONData </w:t>
+      </w:r>
+      <w:r>
+        <w:t>implementa questa interfaccia, esponendo i dati in un formato JSON-like, facilitando l'integrazione con l'interfaccia utente e altre componenti dell'applicazione.</w:t>
+      </w:r>
+    </w:p>
+    <w:p>
+      <w:pPr>
+        <w:rPr>
+          <w:rFonts w:ascii="SF Pro Bold" w:hAnsi="SF Pro Bold"/>
+        </w:rPr>
+      </w:pPr>
+      <w:r>
+        <w:rPr>
+          <w:rFonts w:ascii="SF Pro Bold" w:hAnsi="SF Pro Bold"/>
+        </w:rPr>
+        <w:t>Gestione del Modello dell'Ontologia</w:t>
+      </w:r>
+    </w:p>
+    <w:p>
+      <w:pPr>
+        <w:jc w:val="both"/>
+      </w:pPr>
+      <w:r>
+        <w:t xml:space="preserve">La classe </w:t>
+      </w:r>
+      <w:r>
+        <w:rPr>
+          <w:rFonts w:ascii="Monaspace Argon" w:hAnsi="Monaspace Argon"/>
+          <w:sz w:val="22"/>
+          <w:szCs w:val="18"/>
+        </w:rPr>
+        <w:t xml:space="preserve">ControllerOfOntology </w:t>
+      </w:r>
+      <w:r>
+        <w:t>è responsabile della gestione del modello dell'ontologia. Questa classe mantiene il modello RDF istanziato, il costruttore del modello e l'esecutore delle query SPARQL, fungendo da intermediario tra il modello dell'ontologia e il controller dell'applicazione.</w:t>
+      </w:r>
+    </w:p>
+    <w:p>
+      <w:pPr>
+        <w:rPr>
+          <w:rFonts w:ascii="SF Pro Bold" w:hAnsi="SF Pro Bold"/>
+        </w:rPr>
+      </w:pPr>
+      <w:r>
+        <w:rPr>
+          <w:rFonts w:ascii="SF Pro Bold" w:hAnsi="SF Pro Bold"/>
+        </w:rPr>
+        <w:t>Presentazione dei Dati sull'Interfaccia</w:t>
+      </w:r>
+    </w:p>
+    <w:p>
+      <w:pPr>
+        <w:jc w:val="both"/>
+      </w:pPr>
+      <w:r>
+        <w:t xml:space="preserve">L'interfaccia </w:t>
+      </w:r>
+      <w:r>
+        <w:rPr>
+          <w:rFonts w:ascii="Monaspace Argon" w:hAnsi="Monaspace Argon"/>
+          <w:sz w:val="22"/>
+          <w:szCs w:val="18"/>
+        </w:rPr>
+        <w:t>TheConfigurator</w:t>
+      </w:r>
+      <w:r>
+        <w:t xml:space="preserve"> presente dentro il package configurator </w:t>
+      </w:r>
+      <w:r>
+        <w:t xml:space="preserve">definisce il contratto per </w:t>
+      </w:r>
+      <w:r>
+        <w:t>l’output dei dati sul terminal e l’interazione con l’</w:t>
+      </w:r>
+      <w:r>
+        <w:t>utente. Le implementazioni specifiche includono</w:t>
+      </w:r>
+      <w:r>
+        <w:t xml:space="preserve"> una lista di classi per presentare i dati in output e</w:t>
+      </w:r>
+      <w:r>
+        <w:t xml:space="preserve"> gestiscono rispettivamente la visualizzazione della lista di capi di abbigliamento e </w:t>
+      </w:r>
+      <w:r>
+        <w:t xml:space="preserve">la scelta svoltasi dall’utente. </w:t>
+      </w:r>
+      <w:r>
+        <w:t>Queste classi assicurano che i dati siano presentati in modo chiaro e intuitivo.</w:t>
+      </w:r>
+      <w:r>
+        <w:t xml:space="preserve"> Alla fine di ciò </w:t>
+      </w:r>
+      <w:r>
+        <w:t xml:space="preserve">la classe </w:t>
+      </w:r>
+      <w:r>
+        <w:rPr>
+          <w:rFonts w:ascii="Monaspace Argon" w:hAnsi="Monaspace Argon"/>
+          <w:sz w:val="22"/>
+          <w:szCs w:val="18"/>
+        </w:rPr>
+        <w:t>FinalClothes</w:t>
+      </w:r>
+      <w:r>
+        <w:t xml:space="preserve"> viene a combinare le scelte fatte e visualizzate a video, in modo che l’utente sappia come ha configurato il suo capo</w:t>
+      </w:r>
+      <w:r>
+        <w:t>.</w:t>
+      </w:r>
+    </w:p>
+    <w:p>
+      <w:pPr>
+        <w:pStyle w:val="Heading2"/>
+        <w:rPr>
+          <w:rFonts w:ascii="SF Pro Bold" w:hAnsi="SF Pro Bold"/>
+          <w:color w:val="auto"/>
+          <w:sz w:val="52"/>
+          <w:szCs w:val="52"/>
+        </w:rPr>
+      </w:pPr>
+      <w:r>
+        <w:rPr>
+          <w:rFonts w:ascii="SF Pro Bold" w:hAnsi="SF Pro Bold"/>
+          <w:color w:val="auto"/>
+          <w:sz w:val="52"/>
+          <w:szCs w:val="52"/>
+        </w:rPr>
+        <w:t>C</w:t>
+      </w:r>
+      <w:r>
+        <w:rPr>
+          <w:rFonts w:ascii="SF Pro Bold" w:hAnsi="SF Pro Bold"/>
+          <w:color w:val="auto"/>
+          <w:sz w:val="52"/>
+          <w:szCs w:val="52"/>
+        </w:rPr>
+        <w:t>onclusioni</w:t>
+      </w:r>
+    </w:p>
+    <w:p>
+      <w:pPr>
+        <w:jc w:val="both"/>
+      </w:pPr>
+      <w:r>
+        <w:t>Il progetto del configuratore di vestiti basato sull'ontologia sviluppata rappresenta un'innovazione significativa nel settore della moda e della gestione dell'abbigliamento. Grazie alla costruzione di un modello ontologico dettagliato e ben strutturato, è possibile gestire e configurare capi di abbigliamento in maniera precisa e personalizzata, rispondendo alle diverse esigenze degli utenti finali.</w:t>
+      </w:r>
+    </w:p>
+    <w:p>
+      <w:pPr>
+        <w:jc w:val="both"/>
+      </w:pPr>
+    </w:p>
+    <w:p>
+      <w:pPr>
+        <w:jc w:val="both"/>
+      </w:pPr>
+      <w:r>
+        <w:t xml:space="preserve">L'adozione di classi specifiche e ben definite </w:t>
+      </w:r>
+      <w:r>
+        <w:t>in precedenza,</w:t>
+      </w:r>
+      <w:r>
+        <w:t xml:space="preserve"> ognuna con le proprie proprietà distintive, ha permesso di mantenere l'esclusività e la coerenza del modello. Questa struttura ontologica consente di rappresentare accuratamente i vari aspetti </w:t>
+      </w:r>
+      <w:r>
+        <w:lastRenderedPageBreak/>
+        <w:t>dell'abbigliamento, dai materiali e le dimensioni ai colori e ai motivi decorativi, facilitando la configurazione e la personalizzazione dei capi.</w:t>
+      </w:r>
+    </w:p>
+    <w:p>
+      <w:pPr>
+        <w:jc w:val="both"/>
+      </w:pPr>
+    </w:p>
+    <w:p>
+      <w:pPr>
+        <w:jc w:val="both"/>
+      </w:pPr>
+      <w:r>
+        <w:t xml:space="preserve">L'integrazione di query SPARQL permette di estrarre informazioni specifiche e dettagliate dal modello ontologico, garantendo un accesso rapido </w:t>
+      </w:r>
+      <w:proofErr w:type="gramStart"/>
+      <w:r>
+        <w:t>e</w:t>
+      </w:r>
+      <w:proofErr w:type="gramEnd"/>
+      <w:r>
+        <w:t xml:space="preserve"> efficiente ai dati. Questa capacità di interrogazione, unita alla gestione inferita del modello, rende il configuratore estremamente flessibile e potente, in grado di adattarsi rapidamente ai cambiamenti e alle nuove esigenze del mercato.</w:t>
+      </w:r>
+    </w:p>
+    <w:p>
+      <w:pPr>
+        <w:jc w:val="both"/>
+      </w:pPr>
+    </w:p>
+    <w:p>
+      <w:pPr>
+        <w:jc w:val="both"/>
+      </w:pPr>
+      <w:r>
+        <w:t>La gestione centralizzata del modello ontologico, combinata con un'interfaccia utente intuitiva e ben progettata, assicura che gli utenti possano interagire facilmente con il sistema, ottenendo risultati accurati e rilevanti. La separazione delle responsabilità tra costruzione del modello, esecuzione delle query, interpretazione dei risultati e presentazione dei dati contribuisce a mantenere il sistema modulare e scalabile, pronto per future espansioni e miglioramenti.</w:t>
+      </w:r>
+    </w:p>
+    <w:p>
+      <w:pPr>
+        <w:jc w:val="both"/>
+      </w:pPr>
+    </w:p>
+    <w:p>
+      <w:pPr>
+        <w:jc w:val="both"/>
+      </w:pPr>
+      <w:r>
+        <w:t>In conclusione, il configuratore di vestiti basato su questa ontologia rappresenta un passo avanti significativo verso una gestione più efficiente e personalizzata dell'abbigliamento. Grazie a una progettazione accurata e a una struttura solida, il sistema è in grado di offrire un'esperienza utente ottimale, rispondendo in maniera precisa alle diverse esigenze dei clienti e del mercato della moda.</w:t>
+      </w:r>
+    </w:p>
     <w:sectPr>
+      <w:footerReference w:type="default" r:id="rId9"/>
       <w:pgSz w:w="11906" w:h="16838"/>
-      <w:pgMar w:top="1417" w:right="1134" w:bottom="1134" w:left="1134" w:header="708" w:footer="708" w:gutter="0"/>
+      <w:pgMar w:top="1417" w:right="1134" w:bottom="1134" w:left="1134" w:header="567" w:footer="567" w:gutter="0"/>
       <w:cols w:space="708"/>
-      <w:docGrid w:linePitch="360"/>
+      <w:docGrid w:linePitch="381"/>
     </w:sectPr>
   </w:body>
 </w:document>
+</file>
+
+<file path=word/endnotes.xml><?xml version="1.0" encoding="utf-8"?>
+<w:endnotes xmlns:wpc="http://schemas.microsoft.com/office/word/2010/wordprocessingCanvas" xmlns:cx="http://schemas.microsoft.com/office/drawing/2014/chartex" xmlns:cx1="http://schemas.microsoft.com/office/drawing/2015/9/8/chartex" xmlns:cx2="http://schemas.microsoft.com/office/drawing/2015/10/21/chartex" xmlns:cx3="http://schemas.microsoft.com/office/drawing/2016/5/9/chartex" xmlns:cx4="http://schemas.microsoft.com/office/drawing/2016/5/10/chartex" xmlns:cx5="http://schemas.microsoft.com/office/drawing/2016/5/11/chartex" xmlns:cx6="http://schemas.microsoft.com/office/drawing/2016/5/12/chartex" xmlns:cx7="http://schemas.microsoft.com/office/drawing/2016/5/13/chartex" xmlns:cx8="http://schemas.microsoft.com/office/drawing/2016/5/14/chartex" xmlns:mc="http://schemas.openxmlformats.org/markup-compatibility/2006" xmlns:aink="http://schemas.microsoft.com/office/drawing/2016/ink" xmlns:am3d="http://schemas.microsoft.com/office/drawing/2017/model3d" xmlns:o="urn:schemas-microsoft-com:office:office" xmlns:oel="http://schemas.microsoft.com/office/2019/extlst" xmlns:r="http://schemas.openxmlformats.org/officeDocument/2006/relationships" xmlns:m="http://schemas.openxmlformats.org/officeDocument/2006/math" xmlns:v="urn:schemas-microsoft-com:vml" xmlns:wp14="http://schemas.microsoft.com/office/word/2010/wordprocessingDrawing" xmlns:wp="http://schemas.openxmlformats.org/drawingml/2006/wordprocessingDrawing" xmlns:w10="urn:schemas-microsoft-com:office:word" xmlns:w="http://schemas.openxmlformats.org/wordprocessingml/2006/main" xmlns:w14="http://schemas.microsoft.com/office/word/2010/wordml" xmlns:w15="http://schemas.microsoft.com/office/word/2012/wordml" xmlns:w16cex="http://schemas.microsoft.com/office/word/2018/wordml/cex" xmlns:w16cid="http://schemas.microsoft.com/office/word/2016/wordml/cid" xmlns:w16="http://schemas.microsoft.com/office/word/2018/wordml" xmlns:w16du="http://schemas.microsoft.com/office/word/2023/wordml/word16du" xmlns:w16sdtdh="http://schemas.microsoft.com/office/word/2020/wordml/sdtdatahash" xmlns:w16se="http://schemas.microsoft.com/office/word/2015/wordml/symex" xmlns:wpg="http://schemas.microsoft.com/office/word/2010/wordprocessingGroup" xmlns:wpi="http://schemas.microsoft.com/office/word/2010/wordprocessingInk" xmlns:wne="http://schemas.microsoft.com/office/word/2006/wordml" xmlns:wps="http://schemas.microsoft.com/office/word/2010/wordprocessingShape" mc:Ignorable="w14 w15 w16se w16cid w16 w16cex w16sdtdh w16du wp14">
+  <w:endnote w:type="separator" w:id="-1">
+    <w:p>
+      <w:pPr>
+        <w:spacing w:after="0" w:line="240" w:lineRule="auto"/>
+      </w:pPr>
+      <w:r>
+        <w:separator/>
+      </w:r>
+    </w:p>
+  </w:endnote>
+  <w:endnote w:type="continuationSeparator" w:id="0">
+    <w:p>
+      <w:pPr>
+        <w:spacing w:after="0" w:line="240" w:lineRule="auto"/>
+      </w:pPr>
+      <w:r>
+        <w:continuationSeparator/>
+      </w:r>
+    </w:p>
+  </w:endnote>
+</w:endnotes>
+</file>
+
+<file path=word/footer1.xml><?xml version="1.0" encoding="utf-8"?>
+<w:ftr xmlns:wpc="http://schemas.microsoft.com/office/word/2010/wordprocessingCanvas" xmlns:cx="http://schemas.microsoft.com/office/drawing/2014/chartex" xmlns:cx1="http://schemas.microsoft.com/office/drawing/2015/9/8/chartex" xmlns:cx2="http://schemas.microsoft.com/office/drawing/2015/10/21/chartex" xmlns:cx3="http://schemas.microsoft.com/office/drawing/2016/5/9/chartex" xmlns:cx4="http://schemas.microsoft.com/office/drawing/2016/5/10/chartex" xmlns:cx5="http://schemas.microsoft.com/office/drawing/2016/5/11/chartex" xmlns:cx6="http://schemas.microsoft.com/office/drawing/2016/5/12/chartex" xmlns:cx7="http://schemas.microsoft.com/office/drawing/2016/5/13/chartex" xmlns:cx8="http://schemas.microsoft.com/office/drawing/2016/5/14/chartex" xmlns:mc="http://schemas.openxmlformats.org/markup-compatibility/2006" xmlns:aink="http://schemas.microsoft.com/office/drawing/2016/ink" xmlns:am3d="http://schemas.microsoft.com/office/drawing/2017/model3d" xmlns:o="urn:schemas-microsoft-com:office:office" xmlns:oel="http://schemas.microsoft.com/office/2019/extlst" xmlns:r="http://schemas.openxmlformats.org/officeDocument/2006/relationships" xmlns:m="http://schemas.openxmlformats.org/officeDocument/2006/math" xmlns:v="urn:schemas-microsoft-com:vml" xmlns:wp14="http://schemas.microsoft.com/office/word/2010/wordprocessingDrawing" xmlns:wp="http://schemas.openxmlformats.org/drawingml/2006/wordprocessingDrawing" xmlns:w10="urn:schemas-microsoft-com:office:word" xmlns:w="http://schemas.openxmlformats.org/wordprocessingml/2006/main" xmlns:w14="http://schemas.microsoft.com/office/word/2010/wordml" xmlns:w15="http://schemas.microsoft.com/office/word/2012/wordml" xmlns:w16cex="http://schemas.microsoft.com/office/word/2018/wordml/cex" xmlns:w16cid="http://schemas.microsoft.com/office/word/2016/wordml/cid" xmlns:w16="http://schemas.microsoft.com/office/word/2018/wordml" xmlns:w16du="http://schemas.microsoft.com/office/word/2023/wordml/word16du" xmlns:w16sdtdh="http://schemas.microsoft.com/office/word/2020/wordml/sdtdatahash" xmlns:w16se="http://schemas.microsoft.com/office/word/2015/wordml/symex" xmlns:wpg="http://schemas.microsoft.com/office/word/2010/wordprocessingGroup" xmlns:wpi="http://schemas.microsoft.com/office/word/2010/wordprocessingInk" xmlns:wne="http://schemas.microsoft.com/office/word/2006/wordml" xmlns:wps="http://schemas.microsoft.com/office/word/2010/wordprocessingShape" mc:Ignorable="w14 w15 w16se w16cid w16 w16cex w16sdtdh w16du wp14">
+  <w:sdt>
+    <w:sdtPr>
+      <w:id w:val="-365139913"/>
+      <w:docPartObj>
+        <w:docPartGallery w:val="Page Numbers (Bottom of Page)"/>
+        <w:docPartUnique/>
+      </w:docPartObj>
+    </w:sdtPr>
+    <w:sdtContent>
+      <w:p>
+        <w:pPr>
+          <w:pStyle w:val="Footer"/>
+          <w:jc w:val="center"/>
+        </w:pPr>
+        <w:r>
+          <w:fldChar w:fldCharType="begin"/>
+        </w:r>
+        <w:r>
+          <w:instrText>PAGE   \* MERGEFORMAT</w:instrText>
+        </w:r>
+        <w:r>
+          <w:fldChar w:fldCharType="separate"/>
+        </w:r>
+        <w:r>
+          <w:t>2</w:t>
+        </w:r>
+        <w:r>
+          <w:fldChar w:fldCharType="end"/>
+        </w:r>
+      </w:p>
+    </w:sdtContent>
+  </w:sdt>
+  <w:p>
+    <w:pPr>
+      <w:pStyle w:val="Footer"/>
+    </w:pPr>
+  </w:p>
+</w:ftr>
+</file>
+
+<file path=word/footnotes.xml><?xml version="1.0" encoding="utf-8"?>
+<w:footnotes xmlns:wpc="http://schemas.microsoft.com/office/word/2010/wordprocessingCanvas" xmlns:cx="http://schemas.microsoft.com/office/drawing/2014/chartex" xmlns:cx1="http://schemas.microsoft.com/office/drawing/2015/9/8/chartex" xmlns:cx2="http://schemas.microsoft.com/office/drawing/2015/10/21/chartex" xmlns:cx3="http://schemas.microsoft.com/office/drawing/2016/5/9/chartex" xmlns:cx4="http://schemas.microsoft.com/office/drawing/2016/5/10/chartex" xmlns:cx5="http://schemas.microsoft.com/office/drawing/2016/5/11/chartex" xmlns:cx6="http://schemas.microsoft.com/office/drawing/2016/5/12/chartex" xmlns:cx7="http://schemas.microsoft.com/office/drawing/2016/5/13/chartex" xmlns:cx8="http://schemas.microsoft.com/office/drawing/2016/5/14/chartex" xmlns:mc="http://schemas.openxmlformats.org/markup-compatibility/2006" xmlns:aink="http://schemas.microsoft.com/office/drawing/2016/ink" xmlns:am3d="http://schemas.microsoft.com/office/drawing/2017/model3d" xmlns:o="urn:schemas-microsoft-com:office:office" xmlns:oel="http://schemas.microsoft.com/office/2019/extlst" xmlns:r="http://schemas.openxmlformats.org/officeDocument/2006/relationships" xmlns:m="http://schemas.openxmlformats.org/officeDocument/2006/math" xmlns:v="urn:schemas-microsoft-com:vml" xmlns:wp14="http://schemas.microsoft.com/office/word/2010/wordprocessingDrawing" xmlns:wp="http://schemas.openxmlformats.org/drawingml/2006/wordprocessingDrawing" xmlns:w10="urn:schemas-microsoft-com:office:word" xmlns:w="http://schemas.openxmlformats.org/wordprocessingml/2006/main" xmlns:w14="http://schemas.microsoft.com/office/word/2010/wordml" xmlns:w15="http://schemas.microsoft.com/office/word/2012/wordml" xmlns:w16cex="http://schemas.microsoft.com/office/word/2018/wordml/cex" xmlns:w16cid="http://schemas.microsoft.com/office/word/2016/wordml/cid" xmlns:w16="http://schemas.microsoft.com/office/word/2018/wordml" xmlns:w16du="http://schemas.microsoft.com/office/word/2023/wordml/word16du" xmlns:w16sdtdh="http://schemas.microsoft.com/office/word/2020/wordml/sdtdatahash" xmlns:w16se="http://schemas.microsoft.com/office/word/2015/wordml/symex" xmlns:wpg="http://schemas.microsoft.com/office/word/2010/wordprocessingGroup" xmlns:wpi="http://schemas.microsoft.com/office/word/2010/wordprocessingInk" xmlns:wne="http://schemas.microsoft.com/office/word/2006/wordml" xmlns:wps="http://schemas.microsoft.com/office/word/2010/wordprocessingShape" mc:Ignorable="w14 w15 w16se w16cid w16 w16cex w16sdtdh w16du wp14">
+  <w:footnote w:type="separator" w:id="-1">
+    <w:p>
+      <w:pPr>
+        <w:spacing w:after="0" w:line="240" w:lineRule="auto"/>
+      </w:pPr>
+      <w:r>
+        <w:separator/>
+      </w:r>
+    </w:p>
+  </w:footnote>
+  <w:footnote w:type="continuationSeparator" w:id="0">
+    <w:p>
+      <w:pPr>
+        <w:spacing w:after="0" w:line="240" w:lineRule="auto"/>
+      </w:pPr>
+      <w:r>
+        <w:continuationSeparator/>
+      </w:r>
+    </w:p>
+  </w:footnote>
+</w:footnotes>
 </file>
 
 <file path=word/numbering.xml><?xml version="1.0" encoding="utf-8"?>
@@ -6323,6 +6514,50 @@
       <w:color w:val="2F5496" w:themeColor="accent1" w:themeShade="BF"/>
     </w:rPr>
   </w:style>
+  <w:style w:type="paragraph" w:styleId="Header">
+    <w:name w:val="header"/>
+    <w:basedOn w:val="Normal"/>
+    <w:link w:val="HeaderChar"/>
+    <w:uiPriority w:val="99"/>
+    <w:unhideWhenUsed/>
+    <w:rsid w:val="004A613A"/>
+    <w:pPr>
+      <w:tabs>
+        <w:tab w:val="center" w:pos="4819"/>
+        <w:tab w:val="right" w:pos="9638"/>
+      </w:tabs>
+      <w:spacing w:after="0" w:line="240" w:lineRule="auto"/>
+    </w:pPr>
+  </w:style>
+  <w:style w:type="character" w:customStyle="1" w:styleId="HeaderChar">
+    <w:name w:val="Header Char"/>
+    <w:basedOn w:val="DefaultParagraphFont"/>
+    <w:link w:val="Header"/>
+    <w:uiPriority w:val="99"/>
+    <w:rsid w:val="004A613A"/>
+  </w:style>
+  <w:style w:type="paragraph" w:styleId="Footer">
+    <w:name w:val="footer"/>
+    <w:basedOn w:val="Normal"/>
+    <w:link w:val="FooterChar"/>
+    <w:uiPriority w:val="99"/>
+    <w:unhideWhenUsed/>
+    <w:rsid w:val="004A613A"/>
+    <w:pPr>
+      <w:tabs>
+        <w:tab w:val="center" w:pos="4819"/>
+        <w:tab w:val="right" w:pos="9638"/>
+      </w:tabs>
+      <w:spacing w:after="0" w:line="240" w:lineRule="auto"/>
+    </w:pPr>
+  </w:style>
+  <w:style w:type="character" w:customStyle="1" w:styleId="FooterChar">
+    <w:name w:val="Footer Char"/>
+    <w:basedOn w:val="DefaultParagraphFont"/>
+    <w:link w:val="Footer"/>
+    <w:uiPriority w:val="99"/>
+    <w:rsid w:val="004A613A"/>
+  </w:style>
 </w:styles>
 </file>
 

</xml_diff>